<commit_message>
User manual finished + new images
</commit_message>
<xml_diff>
--- a/writeup/user manual 1.1.docx
+++ b/writeup/user manual 1.1.docx
@@ -5,10 +5,124 @@
     <w:p>
       <w:pPr>
         <w:pStyle w:val="Title"/>
-        <w:jc w:val="both"/>
-      </w:pPr>
-      <w:r>
+        <w:jc w:val="center"/>
+        <w:rPr>
+          <w:sz w:val="160"/>
+        </w:rPr>
+      </w:pPr>
+    </w:p>
+    <w:p>
+      <w:pPr>
+        <w:pStyle w:val="Title"/>
+        <w:jc w:val="center"/>
+        <w:rPr>
+          <w:sz w:val="160"/>
+        </w:rPr>
+      </w:pPr>
+    </w:p>
+    <w:p>
+      <w:pPr>
+        <w:pStyle w:val="Title"/>
+        <w:jc w:val="center"/>
+        <w:rPr>
+          <w:sz w:val="160"/>
+        </w:rPr>
+      </w:pPr>
+      <w:r>
+        <w:rPr>
+          <w:sz w:val="160"/>
+        </w:rPr>
         <w:t>User manual</w:t>
+      </w:r>
+    </w:p>
+    <w:p>
+      <w:pPr>
+        <w:jc w:val="center"/>
+        <w:rPr>
+          <w:sz w:val="36"/>
+        </w:rPr>
+      </w:pPr>
+      <w:r>
+        <w:rPr>
+          <w:sz w:val="36"/>
+        </w:rPr>
+        <w:t>Ant simulation</w:t>
+      </w:r>
+    </w:p>
+    <w:p>
+      <w:pPr>
+        <w:rPr>
+          <w:rFonts w:asciiTheme="majorHAnsi" w:eastAsiaTheme="majorEastAsia" w:hAnsiTheme="majorHAnsi" w:cstheme="majorBidi"/>
+          <w:spacing w:val="-10"/>
+          <w:kern w:val="28"/>
+          <w:sz w:val="56"/>
+          <w:szCs w:val="56"/>
+        </w:rPr>
+      </w:pPr>
+      <w:r>
+        <w:rPr>
+          <w:noProof/>
+          <w:lang w:eastAsia="en-GB"/>
+        </w:rPr>
+        <w:drawing>
+          <wp:anchor distT="0" distB="0" distL="114300" distR="114300" simplePos="0" relativeHeight="251703296" behindDoc="0" locked="0" layoutInCell="1" allowOverlap="1" wp14:anchorId="613A4EE0" wp14:editId="4AE27F9C">
+            <wp:simplePos x="0" y="0"/>
+            <wp:positionH relativeFrom="margin">
+              <wp:align>right</wp:align>
+            </wp:positionH>
+            <wp:positionV relativeFrom="paragraph">
+              <wp:posOffset>5671185</wp:posOffset>
+            </wp:positionV>
+            <wp:extent cx="5734050" cy="2733675"/>
+            <wp:effectExtent l="0" t="0" r="0" b="9525"/>
+            <wp:wrapSquare wrapText="bothSides"/>
+            <wp:docPr id="203" name="Picture 203" descr="C:\Dropbox\projects\Ant-Simulation\assests\User Manual\Ant diagram\Ant diagram - blank.png"/>
+            <wp:cNvGraphicFramePr>
+              <a:graphicFrameLocks xmlns:a="http://schemas.openxmlformats.org/drawingml/2006/main" noChangeAspect="1"/>
+            </wp:cNvGraphicFramePr>
+            <a:graphic xmlns:a="http://schemas.openxmlformats.org/drawingml/2006/main">
+              <a:graphicData uri="http://schemas.openxmlformats.org/drawingml/2006/picture">
+                <pic:pic xmlns:pic="http://schemas.openxmlformats.org/drawingml/2006/picture">
+                  <pic:nvPicPr>
+                    <pic:cNvPr id="0" name="Picture 25" descr="C:\Dropbox\projects\Ant-Simulation\assests\User Manual\Ant diagram\Ant diagram - blank.png"/>
+                    <pic:cNvPicPr>
+                      <a:picLocks noChangeAspect="1" noChangeArrowheads="1"/>
+                    </pic:cNvPicPr>
+                  </pic:nvPicPr>
+                  <pic:blipFill>
+                    <a:blip r:embed="rId6">
+                      <a:extLst>
+                        <a:ext uri="{28A0092B-C50C-407E-A947-70E740481C1C}">
+                          <a14:useLocalDpi xmlns:a14="http://schemas.microsoft.com/office/drawing/2010/main" val="0"/>
+                        </a:ext>
+                      </a:extLst>
+                    </a:blip>
+                    <a:srcRect/>
+                    <a:stretch>
+                      <a:fillRect/>
+                    </a:stretch>
+                  </pic:blipFill>
+                  <pic:spPr bwMode="auto">
+                    <a:xfrm>
+                      <a:off x="0" y="0"/>
+                      <a:ext cx="5734050" cy="2733675"/>
+                    </a:xfrm>
+                    <a:prstGeom prst="rect">
+                      <a:avLst/>
+                    </a:prstGeom>
+                    <a:noFill/>
+                    <a:ln>
+                      <a:noFill/>
+                    </a:ln>
+                  </pic:spPr>
+                </pic:pic>
+              </a:graphicData>
+            </a:graphic>
+          </wp:anchor>
+        </w:drawing>
+      </w:r>
+      <w:r>
+        <w:br w:type="page"/>
       </w:r>
     </w:p>
     <w:sdt>
@@ -63,7 +177,7 @@
           <w:r>
             <w:fldChar w:fldCharType="separate"/>
           </w:r>
-          <w:hyperlink w:anchor="_Toc378975407" w:history="1">
+          <w:hyperlink w:anchor="_Toc379148731" w:history="1">
             <w:r>
               <w:rPr>
                 <w:rStyle w:val="Hyperlink"/>
@@ -90,7 +204,7 @@
                 <w:noProof/>
                 <w:webHidden/>
               </w:rPr>
-              <w:instrText xml:space="preserve"> PAGEREF _Toc378975407 \h </w:instrText>
+              <w:instrText xml:space="preserve"> PAGEREF _Toc379148731 \h </w:instrText>
             </w:r>
             <w:r>
               <w:rPr>
@@ -110,7 +224,7 @@
                 <w:noProof/>
                 <w:webHidden/>
               </w:rPr>
-              <w:t>1</w:t>
+              <w:t>2</w:t>
             </w:r>
             <w:r>
               <w:rPr>
@@ -133,13 +247,13 @@
               <w:lang w:eastAsia="en-GB"/>
             </w:rPr>
           </w:pPr>
-          <w:hyperlink w:anchor="_Toc378975408" w:history="1">
+          <w:hyperlink w:anchor="_Toc379148732" w:history="1">
             <w:r>
               <w:rPr>
                 <w:rStyle w:val="Hyperlink"/>
                 <w:noProof/>
               </w:rPr>
-              <w:t>System Requirements</w:t>
+              <w:t>Simulation overview</w:t>
             </w:r>
             <w:r>
               <w:rPr>
@@ -160,7 +274,7 @@
                 <w:noProof/>
                 <w:webHidden/>
               </w:rPr>
-              <w:instrText xml:space="preserve"> PAGEREF _Toc378975408 \h </w:instrText>
+              <w:instrText xml:space="preserve"> PAGEREF _Toc379148732 \h </w:instrText>
             </w:r>
             <w:r>
               <w:rPr>
@@ -203,7 +317,7 @@
               <w:lang w:eastAsia="en-GB"/>
             </w:rPr>
           </w:pPr>
-          <w:hyperlink w:anchor="_Toc378975409" w:history="1">
+          <w:hyperlink w:anchor="_Toc379148733" w:history="1">
             <w:r>
               <w:rPr>
                 <w:rStyle w:val="Hyperlink"/>
@@ -230,7 +344,7 @@
                 <w:noProof/>
                 <w:webHidden/>
               </w:rPr>
-              <w:instrText xml:space="preserve"> PAGEREF _Toc378975409 \h </w:instrText>
+              <w:instrText xml:space="preserve"> PAGEREF _Toc379148733 \h </w:instrText>
             </w:r>
             <w:r>
               <w:rPr>
@@ -250,7 +364,7 @@
                 <w:noProof/>
                 <w:webHidden/>
               </w:rPr>
-              <w:t>4</w:t>
+              <w:t>5</w:t>
             </w:r>
             <w:r>
               <w:rPr>
@@ -273,7 +387,7 @@
               <w:lang w:eastAsia="en-GB"/>
             </w:rPr>
           </w:pPr>
-          <w:hyperlink w:anchor="_Toc378975410" w:history="1">
+          <w:hyperlink w:anchor="_Toc379148734" w:history="1">
             <w:r>
               <w:rPr>
                 <w:rStyle w:val="Hyperlink"/>
@@ -300,7 +414,7 @@
                 <w:noProof/>
                 <w:webHidden/>
               </w:rPr>
-              <w:instrText xml:space="preserve"> PAGEREF _Toc378975410 \h </w:instrText>
+              <w:instrText xml:space="preserve"> PAGEREF _Toc379148734 \h </w:instrText>
             </w:r>
             <w:r>
               <w:rPr>
@@ -320,7 +434,7 @@
                 <w:noProof/>
                 <w:webHidden/>
               </w:rPr>
-              <w:t>4</w:t>
+              <w:t>6</w:t>
             </w:r>
             <w:r>
               <w:rPr>
@@ -343,7 +457,7 @@
               <w:lang w:eastAsia="en-GB"/>
             </w:rPr>
           </w:pPr>
-          <w:hyperlink w:anchor="_Toc378975411" w:history="1">
+          <w:hyperlink w:anchor="_Toc379148735" w:history="1">
             <w:r>
               <w:rPr>
                 <w:rStyle w:val="Hyperlink"/>
@@ -370,7 +484,7 @@
                 <w:noProof/>
                 <w:webHidden/>
               </w:rPr>
-              <w:instrText xml:space="preserve"> PAGEREF _Toc378975411 \h </w:instrText>
+              <w:instrText xml:space="preserve"> PAGEREF _Toc379148735 \h </w:instrText>
             </w:r>
             <w:r>
               <w:rPr>
@@ -390,7 +504,7 @@
                 <w:noProof/>
                 <w:webHidden/>
               </w:rPr>
-              <w:t>4</w:t>
+              <w:t>7</w:t>
             </w:r>
             <w:r>
               <w:rPr>
@@ -413,7 +527,7 @@
               <w:lang w:eastAsia="en-GB"/>
             </w:rPr>
           </w:pPr>
-          <w:hyperlink w:anchor="_Toc378975412" w:history="1">
+          <w:hyperlink w:anchor="_Toc379148736" w:history="1">
             <w:r>
               <w:rPr>
                 <w:rStyle w:val="Hyperlink"/>
@@ -440,7 +554,7 @@
                 <w:noProof/>
                 <w:webHidden/>
               </w:rPr>
-              <w:instrText xml:space="preserve"> PAGEREF _Toc378975412 \h </w:instrText>
+              <w:instrText xml:space="preserve"> PAGEREF _Toc379148736 \h </w:instrText>
             </w:r>
             <w:r>
               <w:rPr>
@@ -460,7 +574,7 @@
                 <w:noProof/>
                 <w:webHidden/>
               </w:rPr>
-              <w:t>4</w:t>
+              <w:t>14</w:t>
             </w:r>
             <w:r>
               <w:rPr>
@@ -483,7 +597,7 @@
               <w:lang w:eastAsia="en-GB"/>
             </w:rPr>
           </w:pPr>
-          <w:hyperlink w:anchor="_Toc378975413" w:history="1">
+          <w:hyperlink w:anchor="_Toc379148737" w:history="1">
             <w:r>
               <w:rPr>
                 <w:rStyle w:val="Hyperlink"/>
@@ -510,7 +624,7 @@
                 <w:noProof/>
                 <w:webHidden/>
               </w:rPr>
-              <w:instrText xml:space="preserve"> PAGEREF _Toc378975413 \h </w:instrText>
+              <w:instrText xml:space="preserve"> PAGEREF _Toc379148737 \h </w:instrText>
             </w:r>
             <w:r>
               <w:rPr>
@@ -530,7 +644,7 @@
                 <w:noProof/>
                 <w:webHidden/>
               </w:rPr>
-              <w:t>4</w:t>
+              <w:t>14</w:t>
             </w:r>
             <w:r>
               <w:rPr>
@@ -553,11 +667,121 @@
         <w:pStyle w:val="Heading1"/>
         <w:jc w:val="both"/>
       </w:pPr>
-      <w:bookmarkStart w:id="0" w:name="_Toc378975407"/>
+      <w:bookmarkStart w:id="0" w:name="_Toc379148731"/>
       <w:r>
         <w:t>Introduction</w:t>
       </w:r>
       <w:bookmarkEnd w:id="0"/>
+    </w:p>
+    <w:p>
+      <w:r>
+        <w:t xml:space="preserve">The tool is aimed at </w:t>
+      </w:r>
+      <w:r>
+        <w:t>student’s</w:t>
+      </w:r>
+      <w:r>
+        <w:t xml:space="preserve"> </w:t>
+      </w:r>
+      <w:r>
+        <w:t>studying evolution</w:t>
+      </w:r>
+      <w:bookmarkStart w:id="1" w:name="_GoBack"/>
+      <w:bookmarkEnd w:id="1"/>
+      <w:r>
+        <w:t xml:space="preserve"> and natural selection in biology. It is primarily an ant simulation which can be used to see concepts such as survival of the fittest, inheritance, mutation and a number of other ideas around evolution. The tool allows the user to interact with the simulation by the altering of ant species characteristics. This allows the user to design ants and see how they evolve over time, </w:t>
+      </w:r>
+      <w:r>
+        <w:t>(</w:t>
+      </w:r>
+      <w:r>
+        <w:t>or die off</w:t>
+      </w:r>
+      <w:r>
+        <w:t xml:space="preserve"> by getting out competed by better adapted ants)</w:t>
+      </w:r>
+      <w:r>
+        <w:t>.</w:t>
+      </w:r>
+      <w:r>
+        <w:t xml:space="preserve"> Ants compete for food which is placed randomly on the map. The best adapted ants will be able to collect more food than other ants and so will be able to survive for longer.</w:t>
+      </w:r>
+      <w:r>
+        <w:t xml:space="preserve"> The tool is a web application and can therefore be accessed within the classroom as well as at home</w:t>
+      </w:r>
+      <w:r>
+        <w:t xml:space="preserve"> with just a web browser</w:t>
+      </w:r>
+      <w:r>
+        <w:t>.</w:t>
+      </w:r>
+    </w:p>
+    <w:p>
+      <w:r>
+        <w:rPr>
+          <w:noProof/>
+          <w:lang w:eastAsia="en-GB"/>
+        </w:rPr>
+        <w:drawing>
+          <wp:inline distT="0" distB="0" distL="0" distR="0" wp14:anchorId="766AE52C" wp14:editId="7DE6CD9B">
+            <wp:extent cx="5724525" cy="4010025"/>
+            <wp:effectExtent l="0" t="0" r="9525" b="9525"/>
+            <wp:docPr id="12" name="Picture 12" descr="C:\Dropbox\projects\Ant-Simulation\assests\User Manual\Uses\overview.PNG"/>
+            <wp:cNvGraphicFramePr>
+              <a:graphicFrameLocks xmlns:a="http://schemas.openxmlformats.org/drawingml/2006/main" noChangeAspect="1"/>
+            </wp:cNvGraphicFramePr>
+            <a:graphic xmlns:a="http://schemas.openxmlformats.org/drawingml/2006/main">
+              <a:graphicData uri="http://schemas.openxmlformats.org/drawingml/2006/picture">
+                <pic:pic xmlns:pic="http://schemas.openxmlformats.org/drawingml/2006/picture">
+                  <pic:nvPicPr>
+                    <pic:cNvPr id="0" name="Picture 1" descr="C:\Dropbox\projects\Ant-Simulation\assests\User Manual\Uses\overview.PNG"/>
+                    <pic:cNvPicPr>
+                      <a:picLocks noChangeAspect="1" noChangeArrowheads="1"/>
+                    </pic:cNvPicPr>
+                  </pic:nvPicPr>
+                  <pic:blipFill>
+                    <a:blip r:embed="rId7">
+                      <a:extLst>
+                        <a:ext uri="{28A0092B-C50C-407E-A947-70E740481C1C}">
+                          <a14:useLocalDpi xmlns:a14="http://schemas.microsoft.com/office/drawing/2010/main" val="0"/>
+                        </a:ext>
+                      </a:extLst>
+                    </a:blip>
+                    <a:srcRect/>
+                    <a:stretch>
+                      <a:fillRect/>
+                    </a:stretch>
+                  </pic:blipFill>
+                  <pic:spPr bwMode="auto">
+                    <a:xfrm>
+                      <a:off x="0" y="0"/>
+                      <a:ext cx="5724525" cy="4010025"/>
+                    </a:xfrm>
+                    <a:prstGeom prst="rect">
+                      <a:avLst/>
+                    </a:prstGeom>
+                    <a:noFill/>
+                    <a:ln>
+                      <a:noFill/>
+                    </a:ln>
+                  </pic:spPr>
+                </pic:pic>
+              </a:graphicData>
+            </a:graphic>
+          </wp:inline>
+        </w:drawing>
+      </w:r>
+    </w:p>
+    <w:p>
+      <w:pPr>
+        <w:pStyle w:val="Heading1"/>
+      </w:pPr>
+      <w:bookmarkStart w:id="2" w:name="_Toc379148732"/>
+      <w:r>
+        <w:lastRenderedPageBreak/>
+        <w:t>Simulation overview</w:t>
+      </w:r>
+      <w:bookmarkEnd w:id="2"/>
     </w:p>
     <w:p>
       <w:pPr>
@@ -645,7 +869,7 @@
           <w:lang w:eastAsia="en-GB"/>
         </w:rPr>
         <w:drawing>
-          <wp:anchor distT="0" distB="0" distL="114300" distR="114300" simplePos="0" relativeHeight="251654144" behindDoc="0" locked="0" layoutInCell="1" allowOverlap="1" wp14:anchorId="5176DA5F" wp14:editId="57A44D72">
+          <wp:anchor distT="0" distB="0" distL="114300" distR="114300" simplePos="0" relativeHeight="251642880" behindDoc="0" locked="0" layoutInCell="1" allowOverlap="1" wp14:anchorId="1A6AA0A2" wp14:editId="23E0F20C">
             <wp:simplePos x="0" y="0"/>
             <wp:positionH relativeFrom="column">
               <wp:posOffset>1533525</wp:posOffset>
@@ -670,7 +894,7 @@
                     </pic:cNvPicPr>
                   </pic:nvPicPr>
                   <pic:blipFill>
-                    <a:blip r:embed="rId6">
+                    <a:blip r:embed="rId8">
                       <a:extLst>
                         <a:ext uri="{28A0092B-C50C-407E-A947-70E740481C1C}">
                           <a14:useLocalDpi xmlns:a14="http://schemas.microsoft.com/office/drawing/2010/main" val="0"/>
@@ -714,7 +938,7 @@
           <w:lang w:eastAsia="en-GB"/>
         </w:rPr>
         <w:drawing>
-          <wp:anchor distT="0" distB="0" distL="114300" distR="114300" simplePos="0" relativeHeight="251653120" behindDoc="0" locked="0" layoutInCell="1" allowOverlap="1" wp14:anchorId="553BED92" wp14:editId="7715EE1A">
+          <wp:anchor distT="0" distB="0" distL="114300" distR="114300" simplePos="0" relativeHeight="251641856" behindDoc="0" locked="0" layoutInCell="1" allowOverlap="1" wp14:anchorId="4A92D927" wp14:editId="07B27813">
             <wp:simplePos x="0" y="0"/>
             <wp:positionH relativeFrom="column">
               <wp:posOffset>1057275</wp:posOffset>
@@ -739,7 +963,7 @@
                     </pic:cNvPicPr>
                   </pic:nvPicPr>
                   <pic:blipFill>
-                    <a:blip r:embed="rId7">
+                    <a:blip r:embed="rId9">
                       <a:extLst>
                         <a:ext uri="{28A0092B-C50C-407E-A947-70E740481C1C}">
                           <a14:useLocalDpi xmlns:a14="http://schemas.microsoft.com/office/drawing/2010/main" val="0"/>
@@ -783,7 +1007,7 @@
           <w:lang w:eastAsia="en-GB"/>
         </w:rPr>
         <w:drawing>
-          <wp:anchor distT="0" distB="0" distL="114300" distR="114300" simplePos="0" relativeHeight="251652096" behindDoc="0" locked="0" layoutInCell="1" allowOverlap="1" wp14:anchorId="1F5C4326" wp14:editId="3188CB44">
+          <wp:anchor distT="0" distB="0" distL="114300" distR="114300" simplePos="0" relativeHeight="251640832" behindDoc="0" locked="0" layoutInCell="1" allowOverlap="1" wp14:anchorId="1682E0DE" wp14:editId="64B52FD7">
             <wp:simplePos x="0" y="0"/>
             <wp:positionH relativeFrom="column">
               <wp:posOffset>581025</wp:posOffset>
@@ -808,7 +1032,7 @@
                     </pic:cNvPicPr>
                   </pic:nvPicPr>
                   <pic:blipFill>
-                    <a:blip r:embed="rId8">
+                    <a:blip r:embed="rId10">
                       <a:extLst>
                         <a:ext uri="{28A0092B-C50C-407E-A947-70E740481C1C}">
                           <a14:useLocalDpi xmlns:a14="http://schemas.microsoft.com/office/drawing/2010/main" val="0"/>
@@ -852,7 +1076,7 @@
           <w:lang w:eastAsia="en-GB"/>
         </w:rPr>
         <w:drawing>
-          <wp:anchor distT="0" distB="0" distL="114300" distR="114300" simplePos="0" relativeHeight="251651072" behindDoc="0" locked="0" layoutInCell="1" allowOverlap="1" wp14:anchorId="67EACDF6" wp14:editId="35EC438A">
+          <wp:anchor distT="0" distB="0" distL="114300" distR="114300" simplePos="0" relativeHeight="251639808" behindDoc="0" locked="0" layoutInCell="1" allowOverlap="1" wp14:anchorId="39211C06" wp14:editId="15F93B20">
             <wp:simplePos x="0" y="0"/>
             <wp:positionH relativeFrom="column">
               <wp:posOffset>66675</wp:posOffset>
@@ -877,7 +1101,7 @@
                     </pic:cNvPicPr>
                   </pic:nvPicPr>
                   <pic:blipFill>
-                    <a:blip r:embed="rId9">
+                    <a:blip r:embed="rId11">
                       <a:extLst>
                         <a:ext uri="{28A0092B-C50C-407E-A947-70E740481C1C}">
                           <a14:useLocalDpi xmlns:a14="http://schemas.microsoft.com/office/drawing/2010/main" val="0"/>
@@ -941,7 +1165,7 @@
         <mc:AlternateContent>
           <mc:Choice Requires="wpg">
             <w:drawing>
-              <wp:anchor distT="0" distB="0" distL="114300" distR="114300" simplePos="0" relativeHeight="251665408" behindDoc="0" locked="0" layoutInCell="1" allowOverlap="1" wp14:anchorId="43E7D18F" wp14:editId="2F5F3F48">
+              <wp:anchor distT="0" distB="0" distL="114300" distR="114300" simplePos="0" relativeHeight="251654144" behindDoc="0" locked="0" layoutInCell="1" allowOverlap="1" wp14:anchorId="27C4A9AF" wp14:editId="155E034F">
                 <wp:simplePos x="0" y="0"/>
                 <wp:positionH relativeFrom="column">
                   <wp:posOffset>47625</wp:posOffset>
@@ -974,7 +1198,7 @@
                           </pic:cNvPicPr>
                         </pic:nvPicPr>
                         <pic:blipFill>
-                          <a:blip r:embed="rId10" cstate="print">
+                          <a:blip r:embed="rId12" cstate="print">
                             <a:extLst>
                               <a:ext uri="{28A0092B-C50C-407E-A947-70E740481C1C}">
                                 <a14:useLocalDpi xmlns:a14="http://schemas.microsoft.com/office/drawing/2010/main" val="0"/>
@@ -1054,7 +1278,7 @@
           </mc:Choice>
           <mc:Fallback>
             <w:pict>
-              <v:group w14:anchorId="43E7D18F" id="Group 18" o:spid="_x0000_s1026" style="position:absolute;left:0;text-align:left;margin-left:3.75pt;margin-top:.9pt;width:77.3pt;height:90.75pt;z-index:251665408" coordsize="9817,11525" o:gfxdata="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">
+              <v:group w14:anchorId="27C4A9AF" id="Group 18" o:spid="_x0000_s1026" style="position:absolute;left:0;text-align:left;margin-left:3.75pt;margin-top:.9pt;width:77.3pt;height:90.75pt;z-index:251654144" coordsize="9817,11525" o:gfxdata="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">
                 <v:shapetype id="_x0000_t75" coordsize="21600,21600" o:spt="75" o:preferrelative="t" path="m@4@5l@4@11@9@11@9@5xe" filled="f" stroked="f">
                   <v:stroke joinstyle="miter"/>
                   <v:formulas>
@@ -1075,7 +1299,7 @@
                   <o:lock v:ext="edit" aspectratio="t"/>
                 </v:shapetype>
                 <v:shape id="Picture 7" o:spid="_x0000_s1027" type="#_x0000_t75" style="position:absolute;width:9817;height:9334;visibility:visible;mso-wrap-style:square" o:gfxdata="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">
-                  <v:imagedata r:id="rId11" o:title="Food blob"/>
+                  <v:imagedata r:id="rId13" o:title="Food blob"/>
                   <v:path arrowok="t"/>
                 </v:shape>
                 <v:shapetype id="_x0000_t202" coordsize="21600,21600" o:spt="202" path="m,l,21600r21600,l21600,xe">
@@ -1116,7 +1340,7 @@
         <mc:AlternateContent>
           <mc:Choice Requires="wpg">
             <w:drawing>
-              <wp:anchor distT="0" distB="0" distL="114300" distR="114300" simplePos="0" relativeHeight="251662336" behindDoc="0" locked="0" layoutInCell="1" allowOverlap="1" wp14:anchorId="740B68F2" wp14:editId="74C60A2A">
+              <wp:anchor distT="0" distB="0" distL="114300" distR="114300" simplePos="0" relativeHeight="251651072" behindDoc="0" locked="0" layoutInCell="1" allowOverlap="1" wp14:anchorId="42E4737F" wp14:editId="52B1A884">
                 <wp:simplePos x="0" y="0"/>
                 <wp:positionH relativeFrom="column">
                   <wp:posOffset>4229100</wp:posOffset>
@@ -1149,7 +1373,7 @@
                           </pic:cNvPicPr>
                         </pic:nvPicPr>
                         <pic:blipFill>
-                          <a:blip r:embed="rId12">
+                          <a:blip r:embed="rId14">
                             <a:extLst>
                               <a:ext uri="{28A0092B-C50C-407E-A947-70E740481C1C}">
                                 <a14:useLocalDpi xmlns:a14="http://schemas.microsoft.com/office/drawing/2010/main" val="0"/>
@@ -1225,9 +1449,9 @@
           </mc:Choice>
           <mc:Fallback>
             <w:pict>
-              <v:group w14:anchorId="740B68F2" id="Group 14" o:spid="_x0000_s1029" style="position:absolute;left:0;text-align:left;margin-left:333pt;margin-top:2pt;width:117.75pt;height:286.95pt;z-index:251662336" coordsize="14954,36442" o:gfxdata="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">
+              <v:group w14:anchorId="42E4737F" id="Group 14" o:spid="_x0000_s1029" style="position:absolute;left:0;text-align:left;margin-left:333pt;margin-top:2pt;width:117.75pt;height:286.95pt;z-index:251651072" coordsize="14954,36442" o:gfxdata="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">
                 <v:shape id="Picture 8" o:spid="_x0000_s1030" type="#_x0000_t75" style="position:absolute;width:14954;height:27400;visibility:visible;mso-wrap-style:square" o:gfxdata="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">
-                  <v:imagedata r:id="rId13" o:title="Pheromone trial leading to food"/>
+                  <v:imagedata r:id="rId15" o:title="Pheromone trial leading to food"/>
                   <v:path arrowok="t"/>
                 </v:shape>
                 <v:shape id="Text Box 13" o:spid="_x0000_s1031" type="#_x0000_t202" style="position:absolute;top:28194;width:14954;height:8248;visibility:visible;mso-wrap-style:square;v-text-anchor:top" o:gfxdata="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" stroked="f">
@@ -1270,7 +1494,7 @@
         <mc:AlternateContent>
           <mc:Choice Requires="wpg">
             <w:drawing>
-              <wp:anchor distT="0" distB="0" distL="114300" distR="114300" simplePos="0" relativeHeight="251668480" behindDoc="0" locked="0" layoutInCell="1" allowOverlap="1" wp14:anchorId="6C80F001" wp14:editId="29845538">
+              <wp:anchor distT="0" distB="0" distL="114300" distR="114300" simplePos="0" relativeHeight="251657216" behindDoc="0" locked="0" layoutInCell="1" allowOverlap="1" wp14:anchorId="2A672808" wp14:editId="049AC059">
                 <wp:simplePos x="0" y="0"/>
                 <wp:positionH relativeFrom="column">
                   <wp:posOffset>28575</wp:posOffset>
@@ -1303,7 +1527,7 @@
                           </pic:cNvPicPr>
                         </pic:nvPicPr>
                         <pic:blipFill>
-                          <a:blip r:embed="rId14">
+                          <a:blip r:embed="rId16">
                             <a:extLst>
                               <a:ext uri="{28A0092B-C50C-407E-A947-70E740481C1C}">
                                 <a14:useLocalDpi xmlns:a14="http://schemas.microsoft.com/office/drawing/2010/main" val="0"/>
@@ -1380,9 +1604,9 @@
           </mc:Choice>
           <mc:Fallback>
             <w:pict>
-              <v:group w14:anchorId="6C80F001" id="Group 17" o:spid="_x0000_s1032" style="position:absolute;left:0;text-align:left;margin-left:2.25pt;margin-top:3.2pt;width:47pt;height:69pt;z-index:251668480" coordsize="5969,8763" o:gfxdata="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">
+              <v:group w14:anchorId="2A672808" id="Group 17" o:spid="_x0000_s1032" style="position:absolute;left:0;text-align:left;margin-left:2.25pt;margin-top:3.2pt;width:47pt;height:69pt;z-index:251657216" coordsize="5969,8763" o:gfxdata="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">
                 <v:shape id="Picture 6" o:spid="_x0000_s1033" type="#_x0000_t75" style="position:absolute;width:5969;height:6477;visibility:visible;mso-wrap-style:square" o:gfxdata="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">
-                  <v:imagedata r:id="rId15" o:title="Nests"/>
+                  <v:imagedata r:id="rId17" o:title="Nests"/>
                   <v:path arrowok="t"/>
                 </v:shape>
                 <v:shape id="Text Box 16" o:spid="_x0000_s1034" type="#_x0000_t202" style="position:absolute;top:7048;width:5969;height:1715;visibility:visible;mso-wrap-style:square;v-text-anchor:top" o:gfxdata="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" stroked="f">
@@ -1433,7 +1657,6 @@
         <w:jc w:val="both"/>
       </w:pPr>
       <w:r>
-        <w:lastRenderedPageBreak/>
         <w:t>Characteristics are features of ants which change their behaviour e.g. the speed characteristic alters how fast an ant can move in the simulation</w:t>
       </w:r>
       <w:r>
@@ -1657,6 +1880,7 @@
         <w:rPr>
           <w:b/>
         </w:rPr>
+        <w:lastRenderedPageBreak/>
         <w:t xml:space="preserve">Explorative Influence </w:t>
       </w:r>
       <w:r>
@@ -1814,7 +2038,6 @@
         </w:rPr>
         <w:t xml:space="preserve">Minimum number of Queen </w:t>
       </w:r>
-      <w:proofErr w:type="gramStart"/>
       <w:r>
         <w:rPr>
           <w:b/>
@@ -1827,7 +2050,6 @@
         </w:rPr>
         <w:t>teps</w:t>
       </w:r>
-      <w:proofErr w:type="gramEnd"/>
       <w:r>
         <w:t xml:space="preserve"> – The minimum number of steps a queen will take before reaching its nest site.</w:t>
       </w:r>
@@ -1853,7 +2075,6 @@
         </w:rPr>
         <w:t xml:space="preserve"> number of Queen </w:t>
       </w:r>
-      <w:proofErr w:type="gramStart"/>
       <w:r>
         <w:rPr>
           <w:b/>
@@ -1866,7 +2087,6 @@
         </w:rPr>
         <w:t>teps</w:t>
       </w:r>
-      <w:proofErr w:type="gramEnd"/>
       <w:r>
         <w:t xml:space="preserve"> – The maximum number of steps a queen will take before reaching its nest site.</w:t>
       </w:r>
@@ -1886,7 +2106,7 @@
           <w:lang w:eastAsia="en-GB"/>
         </w:rPr>
         <w:drawing>
-          <wp:anchor distT="0" distB="0" distL="114300" distR="114300" simplePos="0" relativeHeight="251659264" behindDoc="0" locked="0" layoutInCell="1" allowOverlap="1" wp14:anchorId="54C60CC0" wp14:editId="4CE3FF8F">
+          <wp:anchor distT="0" distB="0" distL="114300" distR="114300" simplePos="0" relativeHeight="251648000" behindDoc="0" locked="0" layoutInCell="1" allowOverlap="1" wp14:anchorId="4DEBD394" wp14:editId="3FD1DB7E">
             <wp:simplePos x="0" y="0"/>
             <wp:positionH relativeFrom="column">
               <wp:posOffset>85725</wp:posOffset>
@@ -1911,7 +2131,7 @@
                     </pic:cNvPicPr>
                   </pic:nvPicPr>
                   <pic:blipFill rotWithShape="1">
-                    <a:blip r:embed="rId16">
+                    <a:blip r:embed="rId18">
                       <a:extLst>
                         <a:ext uri="{28A0092B-C50C-407E-A947-70E740481C1C}">
                           <a14:useLocalDpi xmlns:a14="http://schemas.microsoft.com/office/drawing/2010/main" val="0"/>
@@ -1997,10 +2217,11 @@
           <w:noProof/>
           <w:lang w:eastAsia="en-GB"/>
         </w:rPr>
+        <w:lastRenderedPageBreak/>
         <mc:AlternateContent>
           <mc:Choice Requires="wps">
             <w:drawing>
-              <wp:anchor distT="0" distB="0" distL="114300" distR="114300" simplePos="0" relativeHeight="251670528" behindDoc="0" locked="0" layoutInCell="1" allowOverlap="1" wp14:anchorId="61CFFAAC" wp14:editId="02D07DA4">
+              <wp:anchor distT="0" distB="0" distL="114300" distR="114300" simplePos="0" relativeHeight="251659264" behindDoc="0" locked="0" layoutInCell="1" allowOverlap="1" wp14:anchorId="61CB6B7A" wp14:editId="70DE3D59">
                 <wp:simplePos x="0" y="0"/>
                 <wp:positionH relativeFrom="column">
                   <wp:posOffset>0</wp:posOffset>
@@ -2062,7 +2283,7 @@
           </mc:Choice>
           <mc:Fallback>
             <w:pict>
-              <v:shape w14:anchorId="61CFFAAC" id="Text Box 20" o:spid="_x0000_s1035" type="#_x0000_t202" style="position:absolute;left:0;text-align:left;margin-left:0;margin-top:387.25pt;width:374.25pt;height:.05pt;z-index:251670528;visibility:visible;mso-wrap-style:square;mso-wrap-distance-left:9pt;mso-wrap-distance-top:0;mso-wrap-distance-right:9pt;mso-wrap-distance-bottom:0;mso-position-horizontal:absolute;mso-position-horizontal-relative:text;mso-position-vertical:absolute;mso-position-vertical-relative:text;v-text-anchor:top" o:gfxdata="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" stroked="f">
+              <v:shape w14:anchorId="61CB6B7A" id="Text Box 20" o:spid="_x0000_s1035" type="#_x0000_t202" style="position:absolute;left:0;text-align:left;margin-left:0;margin-top:387.25pt;width:374.25pt;height:.05pt;z-index:251659264;visibility:visible;mso-wrap-style:square;mso-wrap-distance-left:9pt;mso-wrap-distance-top:0;mso-wrap-distance-right:9pt;mso-wrap-distance-bottom:0;mso-position-horizontal:absolute;mso-position-horizontal-relative:text;mso-position-vertical:absolute;mso-position-vertical-relative:text;v-text-anchor:top" o:gfxdata="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" stroked="f">
                 <v:textbox style="mso-fit-shape-to-text:t" inset="0,0,0,0">
                   <w:txbxContent>
                     <w:p>
@@ -2090,7 +2311,7 @@
           <w:lang w:eastAsia="en-GB"/>
         </w:rPr>
         <w:drawing>
-          <wp:anchor distT="0" distB="0" distL="114300" distR="114300" simplePos="0" relativeHeight="251658240" behindDoc="0" locked="0" layoutInCell="1" allowOverlap="1" wp14:anchorId="1370B84D" wp14:editId="665B0C88">
+          <wp:anchor distT="0" distB="0" distL="114300" distR="114300" simplePos="0" relativeHeight="251646976" behindDoc="0" locked="0" layoutInCell="1" allowOverlap="1" wp14:anchorId="61D93FE8" wp14:editId="18E4719A">
             <wp:simplePos x="0" y="0"/>
             <wp:positionH relativeFrom="margin">
               <wp:align>left</wp:align>
@@ -2115,7 +2336,7 @@
                     </pic:cNvPicPr>
                   </pic:nvPicPr>
                   <pic:blipFill>
-                    <a:blip r:embed="rId17">
+                    <a:blip r:embed="rId19">
                       <a:extLst>
                         <a:ext uri="{28A0092B-C50C-407E-A947-70E740481C1C}">
                           <a14:useLocalDpi xmlns:a14="http://schemas.microsoft.com/office/drawing/2010/main" val="0"/>
@@ -2157,12 +2378,11 @@
         <w:pStyle w:val="Heading1"/>
         <w:jc w:val="both"/>
       </w:pPr>
-      <w:bookmarkStart w:id="1" w:name="_Toc378975409"/>
-      <w:r>
-        <w:lastRenderedPageBreak/>
+      <w:bookmarkStart w:id="3" w:name="_Toc379148733"/>
+      <w:r>
         <w:t>Installation</w:t>
       </w:r>
-      <w:bookmarkEnd w:id="1"/>
+      <w:bookmarkEnd w:id="3"/>
     </w:p>
     <w:p>
       <w:r>
@@ -2173,11 +2393,9 @@
       <w:pPr>
         <w:pStyle w:val="Heading2"/>
       </w:pPr>
-      <w:bookmarkStart w:id="2" w:name="_Toc378975408"/>
       <w:r>
         <w:t>System Requirements</w:t>
       </w:r>
-      <w:bookmarkEnd w:id="2"/>
     </w:p>
     <w:tbl>
       <w:tblPr>
@@ -2381,11 +2599,17 @@
         <w:pStyle w:val="Heading1"/>
         <w:jc w:val="both"/>
       </w:pPr>
-      <w:bookmarkStart w:id="3" w:name="_Toc378975410"/>
-      <w:r>
+      <w:bookmarkStart w:id="4" w:name="_Toc379148734"/>
+      <w:r>
+        <w:lastRenderedPageBreak/>
         <w:t>Layout</w:t>
       </w:r>
-      <w:bookmarkEnd w:id="3"/>
+      <w:bookmarkEnd w:id="4"/>
+    </w:p>
+    <w:p>
+      <w:r>
+        <w:t>The page is split into three sections, the simulation panel, data panel and configuration panel.</w:t>
+      </w:r>
     </w:p>
     <w:p>
       <w:r>
@@ -2394,75 +2618,7 @@
           <w:lang w:eastAsia="en-GB"/>
         </w:rPr>
         <w:drawing>
-          <wp:anchor distT="0" distB="0" distL="114300" distR="114300" simplePos="0" relativeHeight="251689984" behindDoc="0" locked="0" layoutInCell="1" allowOverlap="1" wp14:anchorId="369388BA" wp14:editId="54F11E7C">
-            <wp:simplePos x="0" y="0"/>
-            <wp:positionH relativeFrom="margin">
-              <wp:align>right</wp:align>
-            </wp:positionH>
-            <wp:positionV relativeFrom="paragraph">
-              <wp:posOffset>258445</wp:posOffset>
-            </wp:positionV>
-            <wp:extent cx="5724525" cy="5600700"/>
-            <wp:effectExtent l="0" t="0" r="9525" b="0"/>
-            <wp:wrapSquare wrapText="bothSides"/>
-            <wp:docPr id="36" name="Picture 36" descr="C:\Dropbox\projects\Ant-Simulation\assests\User Manual\Uses\Webpage main.PNG"/>
-            <wp:cNvGraphicFramePr>
-              <a:graphicFrameLocks xmlns:a="http://schemas.openxmlformats.org/drawingml/2006/main" noChangeAspect="1"/>
-            </wp:cNvGraphicFramePr>
-            <a:graphic xmlns:a="http://schemas.openxmlformats.org/drawingml/2006/main">
-              <a:graphicData uri="http://schemas.openxmlformats.org/drawingml/2006/picture">
-                <pic:pic xmlns:pic="http://schemas.openxmlformats.org/drawingml/2006/picture">
-                  <pic:nvPicPr>
-                    <pic:cNvPr id="0" name="Picture 11" descr="C:\Dropbox\projects\Ant-Simulation\assests\User Manual\Uses\Webpage main.PNG"/>
-                    <pic:cNvPicPr>
-                      <a:picLocks noChangeAspect="1" noChangeArrowheads="1"/>
-                    </pic:cNvPicPr>
-                  </pic:nvPicPr>
-                  <pic:blipFill>
-                    <a:blip r:embed="rId18">
-                      <a:extLst>
-                        <a:ext uri="{28A0092B-C50C-407E-A947-70E740481C1C}">
-                          <a14:useLocalDpi xmlns:a14="http://schemas.microsoft.com/office/drawing/2010/main" val="0"/>
-                        </a:ext>
-                      </a:extLst>
-                    </a:blip>
-                    <a:srcRect/>
-                    <a:stretch>
-                      <a:fillRect/>
-                    </a:stretch>
-                  </pic:blipFill>
-                  <pic:spPr bwMode="auto">
-                    <a:xfrm>
-                      <a:off x="0" y="0"/>
-                      <a:ext cx="5724525" cy="5600700"/>
-                    </a:xfrm>
-                    <a:prstGeom prst="rect">
-                      <a:avLst/>
-                    </a:prstGeom>
-                    <a:noFill/>
-                    <a:ln>
-                      <a:noFill/>
-                    </a:ln>
-                  </pic:spPr>
-                </pic:pic>
-              </a:graphicData>
-            </a:graphic>
-          </wp:anchor>
-        </w:drawing>
-      </w:r>
-      <w:r>
-        <w:t>The page is split into three sections, the simulation panel, data panel and configuration panel.</w:t>
-      </w:r>
-    </w:p>
-    <w:p>
-      <w:r>
-        <w:rPr>
-          <w:noProof/>
-          <w:lang w:eastAsia="en-GB"/>
-        </w:rPr>
-        <w:lastRenderedPageBreak/>
-        <w:drawing>
-          <wp:inline distT="0" distB="0" distL="0" distR="0" wp14:anchorId="7B3A0B13" wp14:editId="7CC7E4EA">
+          <wp:inline distT="0" distB="0" distL="0" distR="0" wp14:anchorId="5EA7DDBD" wp14:editId="0EE6D493">
             <wp:extent cx="5724525" cy="5600700"/>
             <wp:effectExtent l="0" t="0" r="9525" b="0"/>
             <wp:docPr id="35" name="Picture 35" descr="C:\Dropbox\projects\Ant-Simulation\assests\User Manual\Uses\Webpage main highlighted.png"/>
@@ -2479,7 +2635,7 @@
                     </pic:cNvPicPr>
                   </pic:nvPicPr>
                   <pic:blipFill>
-                    <a:blip r:embed="rId19">
+                    <a:blip r:embed="rId20">
                       <a:extLst>
                         <a:ext uri="{28A0092B-C50C-407E-A947-70E740481C1C}">
                           <a14:useLocalDpi xmlns:a14="http://schemas.microsoft.com/office/drawing/2010/main" val="0"/>
@@ -2548,7 +2704,7 @@
           <w:lang w:eastAsia="en-GB"/>
         </w:rPr>
         <w:drawing>
-          <wp:anchor distT="0" distB="0" distL="114300" distR="114300" simplePos="0" relativeHeight="251672576" behindDoc="0" locked="0" layoutInCell="1" allowOverlap="1" wp14:anchorId="3866A09A" wp14:editId="542C0D69">
+          <wp:anchor distT="0" distB="0" distL="114300" distR="114300" simplePos="0" relativeHeight="251661312" behindDoc="0" locked="0" layoutInCell="1" allowOverlap="1" wp14:anchorId="3C0D9915" wp14:editId="4875C4A6">
             <wp:simplePos x="0" y="0"/>
             <wp:positionH relativeFrom="margin">
               <wp:posOffset>-57150</wp:posOffset>
@@ -2573,7 +2729,7 @@
                     </pic:cNvPicPr>
                   </pic:nvPicPr>
                   <pic:blipFill>
-                    <a:blip r:embed="rId20">
+                    <a:blip r:embed="rId21">
                       <a:extLst>
                         <a:ext uri="{28A0092B-C50C-407E-A947-70E740481C1C}">
                           <a14:useLocalDpi xmlns:a14="http://schemas.microsoft.com/office/drawing/2010/main" val="0"/>
@@ -2681,7 +2837,7 @@
         <mc:AlternateContent>
           <mc:Choice Requires="wpg">
             <w:drawing>
-              <wp:anchor distT="0" distB="0" distL="114300" distR="114300" simplePos="0" relativeHeight="251686912" behindDoc="0" locked="0" layoutInCell="1" allowOverlap="1" wp14:anchorId="4762EE4F" wp14:editId="395D2FC2">
+              <wp:anchor distT="0" distB="0" distL="114300" distR="114300" simplePos="0" relativeHeight="251675648" behindDoc="0" locked="0" layoutInCell="1" allowOverlap="1" wp14:anchorId="259EA5F6" wp14:editId="6905E573">
                 <wp:simplePos x="0" y="0"/>
                 <wp:positionH relativeFrom="margin">
                   <wp:align>left</wp:align>
@@ -2714,7 +2870,7 @@
                           </pic:cNvPicPr>
                         </pic:nvPicPr>
                         <pic:blipFill>
-                          <a:blip r:embed="rId21">
+                          <a:blip r:embed="rId22">
                             <a:extLst>
                               <a:ext uri="{28A0092B-C50C-407E-A947-70E740481C1C}">
                                 <a14:useLocalDpi xmlns:a14="http://schemas.microsoft.com/office/drawing/2010/main" val="0"/>
@@ -2793,9 +2949,9 @@
           </mc:Choice>
           <mc:Fallback>
             <w:pict>
-              <v:group w14:anchorId="4762EE4F" id="Group 32" o:spid="_x0000_s1036" style="position:absolute;left:0;text-align:left;margin-left:0;margin-top:12.8pt;width:153pt;height:220.5pt;z-index:251686912;mso-position-horizontal:left;mso-position-horizontal-relative:margin" coordsize="19431,28003" o:gfxdata="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">
+              <v:group w14:anchorId="259EA5F6" id="Group 32" o:spid="_x0000_s1036" style="position:absolute;left:0;text-align:left;margin-left:0;margin-top:12.8pt;width:153pt;height:220.5pt;z-index:251675648;mso-position-horizontal:left;mso-position-horizontal-relative:margin" coordsize="19431,28003" o:gfxdata="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">
                 <v:shape id="Picture 30" o:spid="_x0000_s1037" type="#_x0000_t75" style="position:absolute;width:19431;height:25812;visibility:visible;mso-wrap-style:square" o:gfxdata="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">
-                  <v:imagedata r:id="rId22" o:title="species data (expanded + selected)(updated 01-02-14)"/>
+                  <v:imagedata r:id="rId23" o:title="species data (expanded + selected)(updated 01-02-14)"/>
                   <v:path arrowok="t"/>
                 </v:shape>
                 <v:shape id="Text Box 31" o:spid="_x0000_s1038" type="#_x0000_t202" style="position:absolute;top:26384;width:19431;height:1619;visibility:visible;mso-wrap-style:square;v-text-anchor:top" o:gfxdata="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" stroked="f">
@@ -2833,7 +2989,7 @@
         <mc:AlternateContent>
           <mc:Choice Requires="wpg">
             <w:drawing>
-              <wp:anchor distT="0" distB="0" distL="114300" distR="114300" simplePos="0" relativeHeight="251682816" behindDoc="0" locked="0" layoutInCell="1" allowOverlap="1" wp14:anchorId="46FDE95D" wp14:editId="15EE5DFE">
+              <wp:anchor distT="0" distB="0" distL="114300" distR="114300" simplePos="0" relativeHeight="251671552" behindDoc="0" locked="0" layoutInCell="1" allowOverlap="1" wp14:anchorId="1CF7813F" wp14:editId="2240621E">
                 <wp:simplePos x="0" y="0"/>
                 <wp:positionH relativeFrom="column">
                   <wp:posOffset>3695700</wp:posOffset>
@@ -2866,7 +3022,7 @@
                           </pic:cNvPicPr>
                         </pic:nvPicPr>
                         <pic:blipFill>
-                          <a:blip r:embed="rId23">
+                          <a:blip r:embed="rId24">
                             <a:extLst>
                               <a:ext uri="{28A0092B-C50C-407E-A947-70E740481C1C}">
                                 <a14:useLocalDpi xmlns:a14="http://schemas.microsoft.com/office/drawing/2010/main" val="0"/>
@@ -2943,9 +3099,9 @@
           </mc:Choice>
           <mc:Fallback>
             <w:pict>
-              <v:group w14:anchorId="46FDE95D" id="Group 29" o:spid="_x0000_s1039" style="position:absolute;left:0;text-align:left;margin-left:291pt;margin-top:.8pt;width:150.75pt;height:111.75pt;z-index:251682816" coordsize="19145,14192" o:gfxdata="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">
+              <v:group w14:anchorId="1CF7813F" id="Group 29" o:spid="_x0000_s1039" style="position:absolute;left:0;text-align:left;margin-left:291pt;margin-top:.8pt;width:150.75pt;height:111.75pt;z-index:251671552" coordsize="19145,14192" o:gfxdata="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">
                 <v:shape id="Picture 27" o:spid="_x0000_s1040" type="#_x0000_t75" style="position:absolute;width:19050;height:10858;visibility:visible;mso-wrap-style:square" o:gfxdata="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">
-                  <v:imagedata r:id="rId24" o:title="species data (updated 01-02-14)"/>
+                  <v:imagedata r:id="rId25" o:title="species data (updated 01-02-14)"/>
                   <v:path arrowok="t"/>
                 </v:shape>
                 <v:shape id="Text Box 28" o:spid="_x0000_s1041" type="#_x0000_t202" style="position:absolute;top:11430;width:19145;height:2762;visibility:visible;mso-wrap-style:square;v-text-anchor:top" o:gfxdata="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" stroked="f">
@@ -2977,55 +3133,7 @@
         <w:rPr>
           <w:shd w:val="clear" w:color="auto" w:fill="FFFFFF"/>
         </w:rPr>
-        <w:t>The data panel contains information about all of the species currently in the simulation. As new species are created i.e. mutations occur, they are added to the data panel. Each species can be expanded</w:t>
-      </w:r>
-      <w:r>
-        <w:rPr>
-          <w:shd w:val="clear" w:color="auto" w:fill="FFFFFF"/>
-        </w:rPr>
-        <w:t xml:space="preserve"> by clicking on </w:t>
-      </w:r>
-      <w:proofErr w:type="gramStart"/>
-      <w:r>
-        <w:rPr>
-          <w:shd w:val="clear" w:color="auto" w:fill="FFFFFF"/>
-        </w:rPr>
-        <w:t>the +/-</w:t>
-      </w:r>
-      <w:proofErr w:type="gramEnd"/>
-      <w:r>
-        <w:rPr>
-          <w:shd w:val="clear" w:color="auto" w:fill="FFFFFF"/>
-        </w:rPr>
-        <w:t xml:space="preserve"> button</w:t>
-      </w:r>
-      <w:r>
-        <w:rPr>
-          <w:shd w:val="clear" w:color="auto" w:fill="FFFFFF"/>
-        </w:rPr>
-        <w:t xml:space="preserve"> to show more information about that species such as the number of ants and nests and the amount of food in the nests. The colour of the species text is the same colour of the species which it represents. You can select a species by clicking on the species name, this will move the simulation to centre on the first nest i</w:t>
-      </w:r>
-      <w:bookmarkStart w:id="4" w:name="_GoBack"/>
-      <w:bookmarkEnd w:id="4"/>
-      <w:r>
-        <w:rPr>
-          <w:shd w:val="clear" w:color="auto" w:fill="FFFFFF"/>
-        </w:rPr>
-        <w:t xml:space="preserve">n the species, </w:t>
-      </w:r>
-      <w:proofErr w:type="gramStart"/>
-      <w:r>
-        <w:rPr>
-          <w:shd w:val="clear" w:color="auto" w:fill="FFFFFF"/>
-        </w:rPr>
-        <w:t>it</w:t>
-      </w:r>
-      <w:proofErr w:type="gramEnd"/>
-      <w:r>
-        <w:rPr>
-          <w:shd w:val="clear" w:color="auto" w:fill="FFFFFF"/>
-        </w:rPr>
-        <w:t xml:space="preserve"> will also display the species characteristics in the configuration panel. (Note: the numbers next to the species id the species ID, it does not represent any information about the species i.e.</w:t>
+        <w:t>The data panel contains information about all of the species currently in the simulation. As new species are created i.e. mutations occur, they are added to the data panel. Each species can be expanded by clicking on the +/- button to show more information about that species such as the number of ants and nests and the amount of food in the nests. The colour of the species text is the same colour of the species which it represents. You can select a species by clicking on the species name, this will move the simulation to centre on the first nest in the species, it will also display the species characteristics in the configuration panel. (Note: the numbers next to the species id the species ID, it does not represent any information about the species i.e.</w:t>
       </w:r>
       <w:r>
         <w:rPr>
@@ -3103,7 +3211,7 @@
         <mc:AlternateContent>
           <mc:Choice Requires="wpg">
             <w:drawing>
-              <wp:anchor distT="0" distB="0" distL="114300" distR="114300" simplePos="0" relativeHeight="251694080" behindDoc="0" locked="0" layoutInCell="1" allowOverlap="1">
+              <wp:anchor distT="0" distB="0" distL="114300" distR="114300" simplePos="0" relativeHeight="251682816" behindDoc="0" locked="0" layoutInCell="1" allowOverlap="1" wp14:anchorId="73AA5778" wp14:editId="1B00DD9C">
                 <wp:simplePos x="0" y="0"/>
                 <wp:positionH relativeFrom="column">
                   <wp:posOffset>9525</wp:posOffset>
@@ -3136,7 +3244,7 @@
                           </pic:cNvPicPr>
                         </pic:nvPicPr>
                         <pic:blipFill>
-                          <a:blip r:embed="rId25">
+                          <a:blip r:embed="rId26">
                             <a:extLst>
                               <a:ext uri="{28A0092B-C50C-407E-A947-70E740481C1C}">
                                 <a14:useLocalDpi xmlns:a14="http://schemas.microsoft.com/office/drawing/2010/main" val="0"/>
@@ -3213,9 +3321,9 @@
           </mc:Choice>
           <mc:Fallback>
             <w:pict>
-              <v:group id="Group 39" o:spid="_x0000_s1042" style="position:absolute;margin-left:.75pt;margin-top:.55pt;width:183pt;height:106.5pt;z-index:251694080" coordsize="23241,13525" o:gfxdata="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">
+              <v:group w14:anchorId="73AA5778" id="Group 39" o:spid="_x0000_s1042" style="position:absolute;margin-left:.75pt;margin-top:.55pt;width:183pt;height:106.5pt;z-index:251682816" coordsize="23241,13525" o:gfxdata="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">
                 <v:shape id="Picture 38" o:spid="_x0000_s1043" type="#_x0000_t75" style="position:absolute;width:23241;height:11430;visibility:visible;mso-wrap-style:square" o:gfxdata="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">
-                  <v:imagedata r:id="rId26" o:title="configuration panel sample"/>
+                  <v:imagedata r:id="rId27" o:title="configuration panel sample"/>
                   <v:path arrowok="t"/>
                 </v:shape>
                 <v:shape id="Text Box 1" o:spid="_x0000_s1044" type="#_x0000_t202" style="position:absolute;top:12001;width:23241;height:1524;visibility:visible;mso-wrap-style:square;v-text-anchor:top" o:gfxdata="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" stroked="f">
@@ -3250,7 +3358,7 @@
           <w:lang w:eastAsia="en-GB"/>
         </w:rPr>
         <w:drawing>
-          <wp:anchor distT="0" distB="0" distL="114300" distR="114300" simplePos="0" relativeHeight="251687936" behindDoc="0" locked="0" layoutInCell="1" allowOverlap="1" wp14:anchorId="18D1C599" wp14:editId="429649BC">
+          <wp:anchor distT="0" distB="0" distL="114300" distR="114300" simplePos="0" relativeHeight="251676672" behindDoc="0" locked="0" layoutInCell="1" allowOverlap="1" wp14:anchorId="0BBBD572" wp14:editId="0B4272CE">
             <wp:simplePos x="0" y="0"/>
             <wp:positionH relativeFrom="margin">
               <wp:posOffset>1903730</wp:posOffset>
@@ -3275,7 +3383,7 @@
                     </pic:cNvPicPr>
                   </pic:nvPicPr>
                   <pic:blipFill>
-                    <a:blip r:embed="rId27">
+                    <a:blip r:embed="rId28">
                       <a:extLst>
                         <a:ext uri="{28A0092B-C50C-407E-A947-70E740481C1C}">
                           <a14:useLocalDpi xmlns:a14="http://schemas.microsoft.com/office/drawing/2010/main" val="0"/>
@@ -3310,13 +3418,7 @@
         <w:rPr>
           <w:shd w:val="clear" w:color="auto" w:fill="FFFFFF"/>
         </w:rPr>
-        <w:t xml:space="preserve">The configuration panel contains the characteristics of the selected species. By changing the inputs, characteristics values can be altered. Once a modification to a characteristic is made the ants health is updated to reflect this change. </w:t>
-      </w:r>
-      <w:r>
-        <w:rPr>
-          <w:shd w:val="clear" w:color="auto" w:fill="FFFFFF"/>
-        </w:rPr>
-        <w:t>The buttons at the top control the inputs:</w:t>
+        <w:t>The configuration panel contains the characteristics of the selected species. By changing the inputs, characteristics values can be altered. Once a modification to a characteristic is made the ants health is updated to reflect this change. The buttons at the top control the inputs:</w:t>
       </w:r>
     </w:p>
     <w:p>
@@ -3396,18 +3498,1138 @@
         <w:pStyle w:val="Heading1"/>
         <w:jc w:val="both"/>
       </w:pPr>
-      <w:bookmarkStart w:id="5" w:name="_Toc378975411"/>
+      <w:bookmarkStart w:id="5" w:name="_Toc379148735"/>
       <w:r>
         <w:t>Use</w:t>
       </w:r>
       <w:bookmarkEnd w:id="5"/>
     </w:p>
     <w:p>
-      <w:r>
-        <w:rPr>
-          <w:highlight w:val="yellow"/>
-        </w:rPr>
-        <w:t>How to use the simulation</w:t>
+      <w:pPr>
+        <w:pStyle w:val="Heading2"/>
+      </w:pPr>
+      <w:r>
+        <w:t>How to change characteristics?</w:t>
+      </w:r>
+    </w:p>
+    <w:p>
+      <w:r>
+        <w:t>To change a characteristic for a particular species:</w:t>
+      </w:r>
+    </w:p>
+    <w:p>
+      <w:pPr>
+        <w:pStyle w:val="Heading3"/>
+      </w:pPr>
+      <w:r>
+        <w:rPr>
+          <w:b/>
+        </w:rPr>
+        <w:lastRenderedPageBreak/>
+        <w:t>1</w:t>
+      </w:r>
+      <w:r>
+        <w:t xml:space="preserve"> – Select </w:t>
+      </w:r>
+      <w:r>
+        <w:t>the species</w:t>
+      </w:r>
+    </w:p>
+    <w:p>
+      <w:pPr>
+        <w:keepNext/>
+      </w:pPr>
+      <w:r>
+        <w:rPr>
+          <w:noProof/>
+          <w:lang w:eastAsia="en-GB"/>
+        </w:rPr>
+        <mc:AlternateContent>
+          <mc:Choice Requires="wpg">
+            <w:drawing>
+              <wp:anchor distT="0" distB="0" distL="114300" distR="114300" simplePos="0" relativeHeight="251686912" behindDoc="0" locked="0" layoutInCell="1" allowOverlap="1" wp14:anchorId="4F8A4EC3" wp14:editId="0F3B071B">
+                <wp:simplePos x="0" y="0"/>
+                <wp:positionH relativeFrom="margin">
+                  <wp:align>right</wp:align>
+                </wp:positionH>
+                <wp:positionV relativeFrom="paragraph">
+                  <wp:posOffset>409575</wp:posOffset>
+                </wp:positionV>
+                <wp:extent cx="5731510" cy="4229099"/>
+                <wp:effectExtent l="0" t="0" r="2540" b="635"/>
+                <wp:wrapSquare wrapText="bothSides"/>
+                <wp:docPr id="47" name="Group 47"/>
+                <wp:cNvGraphicFramePr/>
+                <a:graphic xmlns:a="http://schemas.openxmlformats.org/drawingml/2006/main">
+                  <a:graphicData uri="http://schemas.microsoft.com/office/word/2010/wordprocessingGroup">
+                    <wpg:wgp>
+                      <wpg:cNvGrpSpPr/>
+                      <wpg:grpSpPr>
+                        <a:xfrm>
+                          <a:off x="0" y="0"/>
+                          <a:ext cx="5731510" cy="4229099"/>
+                          <a:chOff x="0" y="1"/>
+                          <a:chExt cx="5731510" cy="4229099"/>
+                        </a:xfrm>
+                      </wpg:grpSpPr>
+                      <pic:pic xmlns:pic="http://schemas.openxmlformats.org/drawingml/2006/picture">
+                        <pic:nvPicPr>
+                          <pic:cNvPr id="45" name="Picture 45" descr="C:\Dropbox\projects\Ant-Simulation\assests\User Manual\Uses\change characteristics\use - change characteritic 3.png"/>
+                          <pic:cNvPicPr preferRelativeResize="0">
+                            <a:picLocks noChangeAspect="1"/>
+                          </pic:cNvPicPr>
+                        </pic:nvPicPr>
+                        <pic:blipFill>
+                          <a:blip r:embed="rId29">
+                            <a:extLst>
+                              <a:ext uri="{28A0092B-C50C-407E-A947-70E740481C1C}">
+                                <a14:useLocalDpi xmlns:a14="http://schemas.microsoft.com/office/drawing/2010/main" val="0"/>
+                              </a:ext>
+                            </a:extLst>
+                          </a:blip>
+                          <a:srcRect/>
+                          <a:stretch>
+                            <a:fillRect/>
+                          </a:stretch>
+                        </pic:blipFill>
+                        <pic:spPr bwMode="auto">
+                          <a:xfrm>
+                            <a:off x="0" y="1"/>
+                            <a:ext cx="5731200" cy="4018063"/>
+                          </a:xfrm>
+                          <a:prstGeom prst="rect">
+                            <a:avLst/>
+                          </a:prstGeom>
+                          <a:noFill/>
+                          <a:ln>
+                            <a:noFill/>
+                          </a:ln>
+                        </pic:spPr>
+                      </pic:pic>
+                      <wps:wsp>
+                        <wps:cNvPr id="46" name="Text Box 46"/>
+                        <wps:cNvSpPr txBox="1"/>
+                        <wps:spPr>
+                          <a:xfrm>
+                            <a:off x="0" y="4076700"/>
+                            <a:ext cx="5731510" cy="152400"/>
+                          </a:xfrm>
+                          <a:prstGeom prst="rect">
+                            <a:avLst/>
+                          </a:prstGeom>
+                          <a:solidFill>
+                            <a:prstClr val="white"/>
+                          </a:solidFill>
+                          <a:ln>
+                            <a:noFill/>
+                          </a:ln>
+                          <a:effectLst/>
+                        </wps:spPr>
+                        <wps:txbx>
+                          <w:txbxContent>
+                            <w:p>
+                              <w:pPr>
+                                <w:pStyle w:val="Caption"/>
+                                <w:shd w:val="clear" w:color="auto" w:fill="F2F2F2" w:themeFill="background1" w:themeFillShade="F2"/>
+                              </w:pPr>
+                              <w:r>
+                                <w:t>Selecting species 36</w:t>
+                              </w:r>
+                            </w:p>
+                          </w:txbxContent>
+                        </wps:txbx>
+                        <wps:bodyPr rot="0" spcFirstLastPara="0" vertOverflow="overflow" horzOverflow="overflow" vert="horz" wrap="square" lIns="0" tIns="0" rIns="0" bIns="0" numCol="1" spcCol="0" rtlCol="0" fromWordArt="0" anchor="t" anchorCtr="0" forceAA="0" compatLnSpc="1">
+                          <a:prstTxWarp prst="textNoShape">
+                            <a:avLst/>
+                          </a:prstTxWarp>
+                          <a:noAutofit/>
+                        </wps:bodyPr>
+                      </wps:wsp>
+                    </wpg:wgp>
+                  </a:graphicData>
+                </a:graphic>
+              </wp:anchor>
+            </w:drawing>
+          </mc:Choice>
+          <mc:Fallback>
+            <w:pict>
+              <v:group w14:anchorId="4F8A4EC3" id="Group 47" o:spid="_x0000_s1045" style="position:absolute;margin-left:400.1pt;margin-top:32.25pt;width:451.3pt;height:333pt;z-index:251686912;mso-position-horizontal:right;mso-position-horizontal-relative:margin" coordorigin="" coordsize="57315,42290" o:gfxdata="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">
+                <v:shape id="Picture 45" o:spid="_x0000_s1046" type="#_x0000_t75" style="position:absolute;width:57312;height:40180;visibility:visible;mso-wrap-style:square" o:preferrelative="f" o:gfxdata="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">
+                  <v:imagedata r:id="rId30" o:title="use - change characteritic 3"/>
+                  <v:path arrowok="t"/>
+                </v:shape>
+                <v:shape id="Text Box 46" o:spid="_x0000_s1047" type="#_x0000_t202" style="position:absolute;top:40767;width:57315;height:1524;visibility:visible;mso-wrap-style:square;v-text-anchor:top" o:gfxdata="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" stroked="f">
+                  <v:textbox inset="0,0,0,0">
+                    <w:txbxContent>
+                      <w:p>
+                        <w:pPr>
+                          <w:pStyle w:val="Caption"/>
+                          <w:shd w:val="clear" w:color="auto" w:fill="F2F2F2" w:themeFill="background1" w:themeFillShade="F2"/>
+                        </w:pPr>
+                        <w:r>
+                          <w:t>Selecting species 36</w:t>
+                        </w:r>
+                      </w:p>
+                    </w:txbxContent>
+                  </v:textbox>
+                </v:shape>
+                <w10:wrap type="square" anchorx="margin"/>
+              </v:group>
+            </w:pict>
+          </mc:Fallback>
+        </mc:AlternateContent>
+      </w:r>
+      <w:r>
+        <w:t>This is done by clicking on the species in the data panel.</w:t>
+      </w:r>
+      <w:r>
+        <w:t xml:space="preserve"> It will bring up the selected species characteristics in the species panel.</w:t>
+      </w:r>
+    </w:p>
+    <w:p/>
+    <w:p>
+      <w:pPr>
+        <w:pStyle w:val="Heading3"/>
+      </w:pPr>
+      <w:r>
+        <w:rPr>
+          <w:b/>
+        </w:rPr>
+        <w:t>2</w:t>
+      </w:r>
+      <w:r>
+        <w:rPr>
+          <w:b/>
+        </w:rPr>
+        <w:t xml:space="preserve"> </w:t>
+      </w:r>
+      <w:r>
+        <w:t>– Choose characteristic to change</w:t>
+      </w:r>
+    </w:p>
+    <w:p>
+      <w:r>
+        <w:t xml:space="preserve">In the characteristics panel, click on the </w:t>
+      </w:r>
+      <w:r>
+        <w:t xml:space="preserve">characteristic </w:t>
+      </w:r>
+      <w:r>
+        <w:t>you want to change</w:t>
+      </w:r>
+    </w:p>
+    <w:p>
+      <w:pPr>
+        <w:shd w:val="clear" w:color="auto" w:fill="D9D9D9" w:themeFill="background1" w:themeFillShade="D9"/>
+      </w:pPr>
+      <w:r>
+        <w:t>Note: Hovering over the characteristic will give you a description of what the characteristic does.</w:t>
+      </w:r>
+    </w:p>
+    <w:p>
+      <w:pPr>
+        <w:keepNext/>
+      </w:pPr>
+      <w:r>
+        <w:rPr>
+          <w:noProof/>
+          <w:lang w:eastAsia="en-GB"/>
+        </w:rPr>
+        <w:lastRenderedPageBreak/>
+        <mc:AlternateContent>
+          <mc:Choice Requires="wpg">
+            <w:drawing>
+              <wp:anchor distT="0" distB="0" distL="114300" distR="114300" simplePos="0" relativeHeight="251691008" behindDoc="0" locked="0" layoutInCell="1" allowOverlap="1" wp14:anchorId="4E7B273D" wp14:editId="668C481C">
+                <wp:simplePos x="0" y="0"/>
+                <wp:positionH relativeFrom="margin">
+                  <wp:posOffset>0</wp:posOffset>
+                </wp:positionH>
+                <wp:positionV relativeFrom="paragraph">
+                  <wp:posOffset>9525</wp:posOffset>
+                </wp:positionV>
+                <wp:extent cx="5724274" cy="4200525"/>
+                <wp:effectExtent l="0" t="0" r="0" b="9525"/>
+                <wp:wrapSquare wrapText="bothSides"/>
+                <wp:docPr id="53" name="Group 53"/>
+                <wp:cNvGraphicFramePr/>
+                <a:graphic xmlns:a="http://schemas.openxmlformats.org/drawingml/2006/main">
+                  <a:graphicData uri="http://schemas.microsoft.com/office/word/2010/wordprocessingGroup">
+                    <wpg:wgp>
+                      <wpg:cNvGrpSpPr/>
+                      <wpg:grpSpPr>
+                        <a:xfrm>
+                          <a:off x="0" y="0"/>
+                          <a:ext cx="5724274" cy="4200525"/>
+                          <a:chOff x="0" y="0"/>
+                          <a:chExt cx="5724525" cy="4200525"/>
+                        </a:xfrm>
+                      </wpg:grpSpPr>
+                      <pic:pic xmlns:pic="http://schemas.openxmlformats.org/drawingml/2006/picture">
+                        <pic:nvPicPr>
+                          <pic:cNvPr id="50" name="Picture 50"/>
+                          <pic:cNvPicPr preferRelativeResize="0">
+                            <a:picLocks noChangeAspect="1"/>
+                          </pic:cNvPicPr>
+                        </pic:nvPicPr>
+                        <pic:blipFill>
+                          <a:blip r:embed="rId31">
+                            <a:extLst>
+                              <a:ext uri="{28A0092B-C50C-407E-A947-70E740481C1C}">
+                                <a14:useLocalDpi xmlns:a14="http://schemas.microsoft.com/office/drawing/2010/main" val="0"/>
+                              </a:ext>
+                            </a:extLst>
+                          </a:blip>
+                          <a:stretch>
+                            <a:fillRect/>
+                          </a:stretch>
+                        </pic:blipFill>
+                        <pic:spPr bwMode="auto">
+                          <a:xfrm>
+                            <a:off x="2612" y="0"/>
+                            <a:ext cx="5670248" cy="3975630"/>
+                          </a:xfrm>
+                          <a:prstGeom prst="rect">
+                            <a:avLst/>
+                          </a:prstGeom>
+                          <a:noFill/>
+                          <a:ln>
+                            <a:noFill/>
+                          </a:ln>
+                        </pic:spPr>
+                      </pic:pic>
+                      <wps:wsp>
+                        <wps:cNvPr id="52" name="Text Box 52"/>
+                        <wps:cNvSpPr txBox="1"/>
+                        <wps:spPr>
+                          <a:xfrm>
+                            <a:off x="0" y="4067175"/>
+                            <a:ext cx="5724525" cy="133350"/>
+                          </a:xfrm>
+                          <a:prstGeom prst="rect">
+                            <a:avLst/>
+                          </a:prstGeom>
+                          <a:solidFill>
+                            <a:prstClr val="white"/>
+                          </a:solidFill>
+                          <a:ln>
+                            <a:noFill/>
+                          </a:ln>
+                          <a:effectLst/>
+                        </wps:spPr>
+                        <wps:txbx>
+                          <w:txbxContent>
+                            <w:p>
+                              <w:pPr>
+                                <w:pStyle w:val="Caption"/>
+                                <w:shd w:val="clear" w:color="auto" w:fill="F2F2F2" w:themeFill="background1" w:themeFillShade="F2"/>
+                                <w:rPr>
+                                  <w:noProof/>
+                                </w:rPr>
+                              </w:pPr>
+                              <w:r>
+                                <w:t>Changing the eye angle characteristic</w:t>
+                              </w:r>
+                            </w:p>
+                          </w:txbxContent>
+                        </wps:txbx>
+                        <wps:bodyPr rot="0" spcFirstLastPara="0" vertOverflow="overflow" horzOverflow="overflow" vert="horz" wrap="square" lIns="0" tIns="0" rIns="0" bIns="0" numCol="1" spcCol="0" rtlCol="0" fromWordArt="0" anchor="t" anchorCtr="0" forceAA="0" compatLnSpc="1">
+                          <a:prstTxWarp prst="textNoShape">
+                            <a:avLst/>
+                          </a:prstTxWarp>
+                          <a:noAutofit/>
+                        </wps:bodyPr>
+                      </wps:wsp>
+                    </wpg:wgp>
+                  </a:graphicData>
+                </a:graphic>
+                <wp14:sizeRelH relativeFrom="margin">
+                  <wp14:pctWidth>0</wp14:pctWidth>
+                </wp14:sizeRelH>
+                <wp14:sizeRelV relativeFrom="margin">
+                  <wp14:pctHeight>0</wp14:pctHeight>
+                </wp14:sizeRelV>
+              </wp:anchor>
+            </w:drawing>
+          </mc:Choice>
+          <mc:Fallback>
+            <w:pict>
+              <v:group w14:anchorId="4E7B273D" id="Group 53" o:spid="_x0000_s1048" style="position:absolute;margin-left:0;margin-top:.75pt;width:450.75pt;height:330.75pt;z-index:251691008;mso-position-horizontal-relative:margin;mso-width-relative:margin;mso-height-relative:margin" coordsize="57245,42005" o:gfxdata="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">
+                <v:shape id="Picture 50" o:spid="_x0000_s1049" type="#_x0000_t75" style="position:absolute;left:26;width:56702;height:39756;visibility:visible;mso-wrap-style:square" o:preferrelative="f" o:gfxdata="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">
+                  <v:imagedata r:id="rId32" o:title=""/>
+                  <v:path arrowok="t"/>
+                </v:shape>
+                <v:shape id="Text Box 52" o:spid="_x0000_s1050" type="#_x0000_t202" style="position:absolute;top:40671;width:57245;height:1334;visibility:visible;mso-wrap-style:square;v-text-anchor:top" o:gfxdata="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" stroked="f">
+                  <v:textbox inset="0,0,0,0">
+                    <w:txbxContent>
+                      <w:p>
+                        <w:pPr>
+                          <w:pStyle w:val="Caption"/>
+                          <w:shd w:val="clear" w:color="auto" w:fill="F2F2F2" w:themeFill="background1" w:themeFillShade="F2"/>
+                          <w:rPr>
+                            <w:noProof/>
+                          </w:rPr>
+                        </w:pPr>
+                        <w:r>
+                          <w:t>Changing the eye angle characteristic</w:t>
+                        </w:r>
+                      </w:p>
+                    </w:txbxContent>
+                  </v:textbox>
+                </v:shape>
+                <w10:wrap type="square" anchorx="margin"/>
+              </v:group>
+            </w:pict>
+          </mc:Fallback>
+        </mc:AlternateContent>
+      </w:r>
+    </w:p>
+    <w:p>
+      <w:pPr>
+        <w:pStyle w:val="Heading3"/>
+        <w:rPr>
+          <w:b/>
+        </w:rPr>
+      </w:pPr>
+    </w:p>
+    <w:p>
+      <w:pPr>
+        <w:pStyle w:val="Heading3"/>
+      </w:pPr>
+      <w:r>
+        <w:rPr>
+          <w:b/>
+        </w:rPr>
+        <w:t xml:space="preserve">3 </w:t>
+      </w:r>
+      <w:r>
+        <w:t>– Change the characteristic</w:t>
+      </w:r>
+    </w:p>
+    <w:p>
+      <w:r>
+        <w:t xml:space="preserve">To change the </w:t>
+      </w:r>
+      <w:r>
+        <w:t>characteristic</w:t>
+      </w:r>
+      <w:r>
+        <w:t xml:space="preserve"> move the slider left or right</w:t>
+      </w:r>
+      <w:r>
+        <w:t>, the value can be seen to the right of the slider for comparison</w:t>
+      </w:r>
+      <w:r>
+        <w:t>.</w:t>
+      </w:r>
+    </w:p>
+    <w:p>
+      <w:pPr>
+        <w:shd w:val="clear" w:color="auto" w:fill="D9D9D9" w:themeFill="background1" w:themeFillShade="D9"/>
+      </w:pPr>
+      <w:r>
+        <w:t xml:space="preserve">Note: This will also change </w:t>
+      </w:r>
+      <w:commentRangeStart w:id="6"/>
+      <w:r>
+        <w:t>the</w:t>
+      </w:r>
+      <w:commentRangeEnd w:id="6"/>
+      <w:r>
+        <w:rPr>
+          <w:rStyle w:val="CommentReference"/>
+        </w:rPr>
+        <w:commentReference w:id="6"/>
+      </w:r>
+      <w:r>
+        <w:t xml:space="preserve"> Ant health</w:t>
+      </w:r>
+      <w:r>
+        <w:t xml:space="preserve"> and it will change the colour of the update button</w:t>
+      </w:r>
+    </w:p>
+    <w:p/>
+    <w:p/>
+    <w:p/>
+    <w:p/>
+    <w:p/>
+    <w:p/>
+    <w:p/>
+    <w:p/>
+    <w:p>
+      <w:pPr>
+        <w:pStyle w:val="Heading2"/>
+      </w:pPr>
+      <w:r>
+        <w:rPr>
+          <w:noProof/>
+          <w:lang w:eastAsia="en-GB"/>
+        </w:rPr>
+        <w:lastRenderedPageBreak/>
+        <mc:AlternateContent>
+          <mc:Choice Requires="wpg">
+            <w:drawing>
+              <wp:anchor distT="0" distB="0" distL="114300" distR="114300" simplePos="0" relativeHeight="251698176" behindDoc="0" locked="0" layoutInCell="1" allowOverlap="1" wp14:anchorId="5840A1EC" wp14:editId="2EB747F1">
+                <wp:simplePos x="0" y="0"/>
+                <wp:positionH relativeFrom="margin">
+                  <wp:align>left</wp:align>
+                </wp:positionH>
+                <wp:positionV relativeFrom="paragraph">
+                  <wp:posOffset>0</wp:posOffset>
+                </wp:positionV>
+                <wp:extent cx="5723934" cy="4190987"/>
+                <wp:effectExtent l="0" t="0" r="0" b="635"/>
+                <wp:wrapSquare wrapText="bothSides"/>
+                <wp:docPr id="56" name="Group 56"/>
+                <wp:cNvGraphicFramePr/>
+                <a:graphic xmlns:a="http://schemas.openxmlformats.org/drawingml/2006/main">
+                  <a:graphicData uri="http://schemas.microsoft.com/office/word/2010/wordprocessingGroup">
+                    <wpg:wgp>
+                      <wpg:cNvGrpSpPr/>
+                      <wpg:grpSpPr>
+                        <a:xfrm>
+                          <a:off x="0" y="0"/>
+                          <a:ext cx="5723934" cy="4190987"/>
+                          <a:chOff x="0" y="0"/>
+                          <a:chExt cx="5723934" cy="4190987"/>
+                        </a:xfrm>
+                      </wpg:grpSpPr>
+                      <pic:pic xmlns:pic="http://schemas.openxmlformats.org/drawingml/2006/picture">
+                        <pic:nvPicPr>
+                          <pic:cNvPr id="51" name="Picture 51"/>
+                          <pic:cNvPicPr>
+                            <a:picLocks noChangeAspect="1"/>
+                          </pic:cNvPicPr>
+                        </pic:nvPicPr>
+                        <pic:blipFill>
+                          <a:blip r:embed="rId35">
+                            <a:extLst>
+                              <a:ext uri="{28A0092B-C50C-407E-A947-70E740481C1C}">
+                                <a14:useLocalDpi xmlns:a14="http://schemas.microsoft.com/office/drawing/2010/main" val="0"/>
+                              </a:ext>
+                            </a:extLst>
+                          </a:blip>
+                          <a:stretch>
+                            <a:fillRect/>
+                          </a:stretch>
+                        </pic:blipFill>
+                        <pic:spPr bwMode="auto">
+                          <a:xfrm>
+                            <a:off x="19050" y="0"/>
+                            <a:ext cx="5669280" cy="3975100"/>
+                          </a:xfrm>
+                          <a:prstGeom prst="rect">
+                            <a:avLst/>
+                          </a:prstGeom>
+                          <a:noFill/>
+                          <a:ln>
+                            <a:noFill/>
+                          </a:ln>
+                        </pic:spPr>
+                      </pic:pic>
+                      <wps:wsp>
+                        <wps:cNvPr id="54" name="Text Box 54"/>
+                        <wps:cNvSpPr txBox="1"/>
+                        <wps:spPr>
+                          <a:xfrm>
+                            <a:off x="0" y="4048125"/>
+                            <a:ext cx="5723934" cy="142862"/>
+                          </a:xfrm>
+                          <a:prstGeom prst="rect">
+                            <a:avLst/>
+                          </a:prstGeom>
+                          <a:solidFill>
+                            <a:prstClr val="white"/>
+                          </a:solidFill>
+                          <a:ln>
+                            <a:noFill/>
+                          </a:ln>
+                          <a:effectLst/>
+                        </wps:spPr>
+                        <wps:txbx>
+                          <w:txbxContent>
+                            <w:p>
+                              <w:pPr>
+                                <w:pStyle w:val="Caption"/>
+                                <w:shd w:val="clear" w:color="auto" w:fill="F2F2F2" w:themeFill="background1" w:themeFillShade="F2"/>
+                                <w:rPr>
+                                  <w:noProof/>
+                                </w:rPr>
+                              </w:pPr>
+                              <w:r>
+                                <w:t>Changing the characteristic for eye angle</w:t>
+                              </w:r>
+                            </w:p>
+                          </w:txbxContent>
+                        </wps:txbx>
+                        <wps:bodyPr rot="0" spcFirstLastPara="0" vertOverflow="overflow" horzOverflow="overflow" vert="horz" wrap="square" lIns="0" tIns="0" rIns="0" bIns="0" numCol="1" spcCol="0" rtlCol="0" fromWordArt="0" anchor="t" anchorCtr="0" forceAA="0" compatLnSpc="1">
+                          <a:prstTxWarp prst="textNoShape">
+                            <a:avLst/>
+                          </a:prstTxWarp>
+                          <a:noAutofit/>
+                        </wps:bodyPr>
+                      </wps:wsp>
+                    </wpg:wgp>
+                  </a:graphicData>
+                </a:graphic>
+              </wp:anchor>
+            </w:drawing>
+          </mc:Choice>
+          <mc:Fallback>
+            <w:pict>
+              <v:group w14:anchorId="5840A1EC" id="Group 56" o:spid="_x0000_s1051" style="position:absolute;margin-left:0;margin-top:0;width:450.7pt;height:330pt;z-index:251698176;mso-position-horizontal:left;mso-position-horizontal-relative:margin" coordsize="57239,41909" o:gfxdata="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">
+                <v:shape id="Picture 51" o:spid="_x0000_s1052" type="#_x0000_t75" style="position:absolute;left:190;width:56693;height:39751;visibility:visible;mso-wrap-style:square" o:gfxdata="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">
+                  <v:imagedata r:id="rId36" o:title=""/>
+                  <v:path arrowok="t"/>
+                </v:shape>
+                <v:shape id="Text Box 54" o:spid="_x0000_s1053" type="#_x0000_t202" style="position:absolute;top:40481;width:57239;height:1428;visibility:visible;mso-wrap-style:square;v-text-anchor:top" o:gfxdata="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" stroked="f">
+                  <v:textbox inset="0,0,0,0">
+                    <w:txbxContent>
+                      <w:p>
+                        <w:pPr>
+                          <w:pStyle w:val="Caption"/>
+                          <w:shd w:val="clear" w:color="auto" w:fill="F2F2F2" w:themeFill="background1" w:themeFillShade="F2"/>
+                          <w:rPr>
+                            <w:noProof/>
+                          </w:rPr>
+                        </w:pPr>
+                        <w:r>
+                          <w:t>Changing the characteristic for eye angle</w:t>
+                        </w:r>
+                      </w:p>
+                    </w:txbxContent>
+                  </v:textbox>
+                </v:shape>
+                <w10:wrap type="square" anchorx="margin"/>
+              </v:group>
+            </w:pict>
+          </mc:Fallback>
+        </mc:AlternateContent>
+      </w:r>
+    </w:p>
+    <w:p>
+      <w:pPr>
+        <w:pStyle w:val="Heading3"/>
+      </w:pPr>
+      <w:r>
+        <w:rPr>
+          <w:b/>
+        </w:rPr>
+        <w:t>4</w:t>
+      </w:r>
+      <w:r>
+        <w:t xml:space="preserve"> – Update</w:t>
+      </w:r>
+    </w:p>
+    <w:p>
+      <w:r>
+        <w:rPr>
+          <w:noProof/>
+          <w:lang w:eastAsia="en-GB"/>
+        </w:rPr>
+        <mc:AlternateContent>
+          <mc:Choice Requires="wpg">
+            <w:drawing>
+              <wp:anchor distT="0" distB="0" distL="114300" distR="114300" simplePos="0" relativeHeight="251702272" behindDoc="0" locked="0" layoutInCell="1" allowOverlap="1" wp14:anchorId="67F0B6B8" wp14:editId="32CE0C46">
+                <wp:simplePos x="0" y="0"/>
+                <wp:positionH relativeFrom="column">
+                  <wp:posOffset>0</wp:posOffset>
+                </wp:positionH>
+                <wp:positionV relativeFrom="paragraph">
+                  <wp:posOffset>203835</wp:posOffset>
+                </wp:positionV>
+                <wp:extent cx="5568950" cy="4010025"/>
+                <wp:effectExtent l="0" t="0" r="0" b="9525"/>
+                <wp:wrapSquare wrapText="bothSides"/>
+                <wp:docPr id="59" name="Group 59"/>
+                <wp:cNvGraphicFramePr/>
+                <a:graphic xmlns:a="http://schemas.openxmlformats.org/drawingml/2006/main">
+                  <a:graphicData uri="http://schemas.microsoft.com/office/word/2010/wordprocessingGroup">
+                    <wpg:wgp>
+                      <wpg:cNvGrpSpPr/>
+                      <wpg:grpSpPr>
+                        <a:xfrm>
+                          <a:off x="0" y="0"/>
+                          <a:ext cx="5568950" cy="4010025"/>
+                          <a:chOff x="0" y="0"/>
+                          <a:chExt cx="5568950" cy="4010025"/>
+                        </a:xfrm>
+                      </wpg:grpSpPr>
+                      <pic:pic xmlns:pic="http://schemas.openxmlformats.org/drawingml/2006/picture">
+                        <pic:nvPicPr>
+                          <pic:cNvPr id="57" name="Picture 57" descr="C:\Dropbox\projects\Ant-Simulation\assests\User Manual\Uses\change characteristics\4 - Update.png"/>
+                          <pic:cNvPicPr>
+                            <a:picLocks noChangeAspect="1"/>
+                          </pic:cNvPicPr>
+                        </pic:nvPicPr>
+                        <pic:blipFill>
+                          <a:blip r:embed="rId37">
+                            <a:extLst>
+                              <a:ext uri="{28A0092B-C50C-407E-A947-70E740481C1C}">
+                                <a14:useLocalDpi xmlns:a14="http://schemas.microsoft.com/office/drawing/2010/main" val="0"/>
+                              </a:ext>
+                            </a:extLst>
+                          </a:blip>
+                          <a:srcRect/>
+                          <a:stretch>
+                            <a:fillRect/>
+                          </a:stretch>
+                        </pic:blipFill>
+                        <pic:spPr bwMode="auto">
+                          <a:xfrm>
+                            <a:off x="0" y="0"/>
+                            <a:ext cx="5568950" cy="3902075"/>
+                          </a:xfrm>
+                          <a:prstGeom prst="rect">
+                            <a:avLst/>
+                          </a:prstGeom>
+                          <a:noFill/>
+                          <a:ln>
+                            <a:noFill/>
+                          </a:ln>
+                        </pic:spPr>
+                      </pic:pic>
+                      <wps:wsp>
+                        <wps:cNvPr id="58" name="Text Box 58"/>
+                        <wps:cNvSpPr txBox="1"/>
+                        <wps:spPr>
+                          <a:xfrm>
+                            <a:off x="0" y="3867150"/>
+                            <a:ext cx="5568950" cy="142875"/>
+                          </a:xfrm>
+                          <a:prstGeom prst="rect">
+                            <a:avLst/>
+                          </a:prstGeom>
+                          <a:solidFill>
+                            <a:prstClr val="white"/>
+                          </a:solidFill>
+                          <a:ln>
+                            <a:noFill/>
+                          </a:ln>
+                          <a:effectLst/>
+                        </wps:spPr>
+                        <wps:txbx>
+                          <w:txbxContent>
+                            <w:p>
+                              <w:pPr>
+                                <w:pStyle w:val="Caption"/>
+                                <w:shd w:val="clear" w:color="auto" w:fill="F2F2F2" w:themeFill="background1" w:themeFillShade="F2"/>
+                                <w:rPr>
+                                  <w:noProof/>
+                                </w:rPr>
+                              </w:pPr>
+                              <w:r>
+                                <w:t>Pressing the update button</w:t>
+                              </w:r>
+                            </w:p>
+                          </w:txbxContent>
+                        </wps:txbx>
+                        <wps:bodyPr rot="0" spcFirstLastPara="0" vertOverflow="overflow" horzOverflow="overflow" vert="horz" wrap="square" lIns="0" tIns="0" rIns="0" bIns="0" numCol="1" spcCol="0" rtlCol="0" fromWordArt="0" anchor="t" anchorCtr="0" forceAA="0" compatLnSpc="1">
+                          <a:prstTxWarp prst="textNoShape">
+                            <a:avLst/>
+                          </a:prstTxWarp>
+                          <a:noAutofit/>
+                        </wps:bodyPr>
+                      </wps:wsp>
+                    </wpg:wgp>
+                  </a:graphicData>
+                </a:graphic>
+              </wp:anchor>
+            </w:drawing>
+          </mc:Choice>
+          <mc:Fallback>
+            <w:pict>
+              <v:group w14:anchorId="67F0B6B8" id="Group 59" o:spid="_x0000_s1054" style="position:absolute;margin-left:0;margin-top:16.05pt;width:438.5pt;height:315.75pt;z-index:251702272" coordsize="55689,40100" o:gfxdata="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">
+                <v:shape id="Picture 57" o:spid="_x0000_s1055" type="#_x0000_t75" style="position:absolute;width:55689;height:39020;visibility:visible;mso-wrap-style:square" o:gfxdata="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">
+                  <v:imagedata r:id="rId38" o:title="4 - Update"/>
+                  <v:path arrowok="t"/>
+                </v:shape>
+                <v:shape id="Text Box 58" o:spid="_x0000_s1056" type="#_x0000_t202" style="position:absolute;top:38671;width:55689;height:1429;visibility:visible;mso-wrap-style:square;v-text-anchor:top" o:gfxdata="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" stroked="f">
+                  <v:textbox inset="0,0,0,0">
+                    <w:txbxContent>
+                      <w:p>
+                        <w:pPr>
+                          <w:pStyle w:val="Caption"/>
+                          <w:shd w:val="clear" w:color="auto" w:fill="F2F2F2" w:themeFill="background1" w:themeFillShade="F2"/>
+                          <w:rPr>
+                            <w:noProof/>
+                          </w:rPr>
+                        </w:pPr>
+                        <w:r>
+                          <w:t>Pressing the update button</w:t>
+                        </w:r>
+                      </w:p>
+                    </w:txbxContent>
+                  </v:textbox>
+                </v:shape>
+                <w10:wrap type="square"/>
+              </v:group>
+            </w:pict>
+          </mc:Fallback>
+        </mc:AlternateContent>
+      </w:r>
+      <w:r>
+        <w:t>To update the species in the simulation click the update button.</w:t>
+      </w:r>
+    </w:p>
+    <w:p>
+      <w:pPr>
+        <w:shd w:val="clear" w:color="auto" w:fill="D9D9D9" w:themeFill="background1" w:themeFillShade="D9"/>
+      </w:pPr>
+      <w:r>
+        <w:lastRenderedPageBreak/>
+        <w:t>Note: This will change the update button back to its normal colour.</w:t>
+      </w:r>
+    </w:p>
+    <w:p/>
+    <w:p>
+      <w:pPr>
+        <w:pStyle w:val="Heading2"/>
+      </w:pPr>
+      <w:r>
+        <w:t>How to move around the map?</w:t>
+      </w:r>
+    </w:p>
+    <w:p>
+      <w:pPr>
+        <w:pStyle w:val="Heading3"/>
+      </w:pPr>
+      <w:r>
+        <w:rPr>
+          <w:b/>
+        </w:rPr>
+        <w:t>1</w:t>
+      </w:r>
+      <w:r>
+        <w:t xml:space="preserve"> – Place cursor over the simulation</w:t>
+      </w:r>
+    </w:p>
+    <w:p>
+      <w:r>
+        <w:t>Place your cursor anyway over the simulation. The pointer will change to a navigation pointer.</w:t>
+      </w:r>
+    </w:p>
+    <w:p>
+      <w:r>
+        <w:rPr>
+          <w:noProof/>
+          <w:lang w:eastAsia="en-GB"/>
+        </w:rPr>
+        <w:drawing>
+          <wp:inline distT="0" distB="0" distL="0" distR="0" wp14:anchorId="76DA170D" wp14:editId="1B64C608">
+            <wp:extent cx="5724525" cy="4010025"/>
+            <wp:effectExtent l="0" t="0" r="9525" b="9525"/>
+            <wp:docPr id="60" name="Picture 60" descr="C:\Dropbox\projects\Ant-Simulation\assests\User Manual\Uses\pan\1 - Place cursor over map.png"/>
+            <wp:cNvGraphicFramePr>
+              <a:graphicFrameLocks xmlns:a="http://schemas.openxmlformats.org/drawingml/2006/main" noChangeAspect="1"/>
+            </wp:cNvGraphicFramePr>
+            <a:graphic xmlns:a="http://schemas.openxmlformats.org/drawingml/2006/main">
+              <a:graphicData uri="http://schemas.openxmlformats.org/drawingml/2006/picture">
+                <pic:pic xmlns:pic="http://schemas.openxmlformats.org/drawingml/2006/picture">
+                  <pic:nvPicPr>
+                    <pic:cNvPr id="0" name="Picture 15" descr="C:\Dropbox\projects\Ant-Simulation\assests\User Manual\Uses\pan\1 - Place cursor over map.png"/>
+                    <pic:cNvPicPr>
+                      <a:picLocks noChangeAspect="1" noChangeArrowheads="1"/>
+                    </pic:cNvPicPr>
+                  </pic:nvPicPr>
+                  <pic:blipFill>
+                    <a:blip r:embed="rId39">
+                      <a:extLst>
+                        <a:ext uri="{28A0092B-C50C-407E-A947-70E740481C1C}">
+                          <a14:useLocalDpi xmlns:a14="http://schemas.microsoft.com/office/drawing/2010/main" val="0"/>
+                        </a:ext>
+                      </a:extLst>
+                    </a:blip>
+                    <a:srcRect/>
+                    <a:stretch>
+                      <a:fillRect/>
+                    </a:stretch>
+                  </pic:blipFill>
+                  <pic:spPr bwMode="auto">
+                    <a:xfrm>
+                      <a:off x="0" y="0"/>
+                      <a:ext cx="5724525" cy="4010025"/>
+                    </a:xfrm>
+                    <a:prstGeom prst="rect">
+                      <a:avLst/>
+                    </a:prstGeom>
+                    <a:noFill/>
+                    <a:ln>
+                      <a:noFill/>
+                    </a:ln>
+                  </pic:spPr>
+                </pic:pic>
+              </a:graphicData>
+            </a:graphic>
+          </wp:inline>
+        </w:drawing>
+      </w:r>
+    </w:p>
+    <w:p>
+      <w:pPr>
+        <w:pStyle w:val="Heading3"/>
+      </w:pPr>
+      <w:r>
+        <w:rPr>
+          <w:b/>
+        </w:rPr>
+        <w:t>2</w:t>
+      </w:r>
+      <w:r>
+        <w:t xml:space="preserve"> – Click and drag the cursor</w:t>
+      </w:r>
+    </w:p>
+    <w:p>
+      <w:r>
+        <w:t>Click and move the mouse, the simulation will follow your mouse.</w:t>
+      </w:r>
+    </w:p>
+    <w:p>
+      <w:pPr>
+        <w:shd w:val="clear" w:color="auto" w:fill="D9D9D9" w:themeFill="background1" w:themeFillShade="D9"/>
+        <w:rPr>
+          <w:noProof/>
+          <w:lang w:eastAsia="en-GB"/>
+        </w:rPr>
+      </w:pPr>
+      <w:r>
+        <w:t>Note: The arrow keys can also be used to move around the map.</w:t>
+      </w:r>
+      <w:r>
+        <w:rPr>
+          <w:noProof/>
+          <w:lang w:eastAsia="en-GB"/>
+        </w:rPr>
+        <w:t xml:space="preserve"> </w:t>
+      </w:r>
+    </w:p>
+    <w:p>
+      <w:pPr>
+        <w:pStyle w:val="Heading2"/>
+      </w:pPr>
+      <w:r>
+        <w:rPr>
+          <w:noProof/>
+          <w:lang w:eastAsia="en-GB"/>
+        </w:rPr>
+        <w:lastRenderedPageBreak/>
+        <w:drawing>
+          <wp:inline distT="0" distB="0" distL="0" distR="0" wp14:anchorId="47684915" wp14:editId="57876FD4">
+            <wp:extent cx="5724525" cy="4010025"/>
+            <wp:effectExtent l="0" t="0" r="9525" b="9525"/>
+            <wp:docPr id="61" name="Picture 61" descr="C:\Dropbox\projects\Ant-Simulation\assests\User Manual\Uses\pan\2 - Click and drag.png"/>
+            <wp:cNvGraphicFramePr>
+              <a:graphicFrameLocks xmlns:a="http://schemas.openxmlformats.org/drawingml/2006/main" noChangeAspect="1"/>
+            </wp:cNvGraphicFramePr>
+            <a:graphic xmlns:a="http://schemas.openxmlformats.org/drawingml/2006/main">
+              <a:graphicData uri="http://schemas.openxmlformats.org/drawingml/2006/picture">
+                <pic:pic xmlns:pic="http://schemas.openxmlformats.org/drawingml/2006/picture">
+                  <pic:nvPicPr>
+                    <pic:cNvPr id="0" name="Picture 16" descr="C:\Dropbox\projects\Ant-Simulation\assests\User Manual\Uses\pan\2 - Click and drag.png"/>
+                    <pic:cNvPicPr>
+                      <a:picLocks noChangeAspect="1" noChangeArrowheads="1"/>
+                    </pic:cNvPicPr>
+                  </pic:nvPicPr>
+                  <pic:blipFill>
+                    <a:blip r:embed="rId40">
+                      <a:extLst>
+                        <a:ext uri="{28A0092B-C50C-407E-A947-70E740481C1C}">
+                          <a14:useLocalDpi xmlns:a14="http://schemas.microsoft.com/office/drawing/2010/main" val="0"/>
+                        </a:ext>
+                      </a:extLst>
+                    </a:blip>
+                    <a:srcRect/>
+                    <a:stretch>
+                      <a:fillRect/>
+                    </a:stretch>
+                  </pic:blipFill>
+                  <pic:spPr bwMode="auto">
+                    <a:xfrm>
+                      <a:off x="0" y="0"/>
+                      <a:ext cx="5724525" cy="4010025"/>
+                    </a:xfrm>
+                    <a:prstGeom prst="rect">
+                      <a:avLst/>
+                    </a:prstGeom>
+                    <a:noFill/>
+                    <a:ln>
+                      <a:noFill/>
+                    </a:ln>
+                  </pic:spPr>
+                </pic:pic>
+              </a:graphicData>
+            </a:graphic>
+          </wp:inline>
+        </w:drawing>
+      </w:r>
+    </w:p>
+    <w:p>
+      <w:pPr>
+        <w:pStyle w:val="Heading2"/>
+      </w:pPr>
+      <w:r>
+        <w:t>How to zoom in and out?</w:t>
+      </w:r>
+    </w:p>
+    <w:p>
+      <w:pPr>
+        <w:pStyle w:val="Heading3"/>
+      </w:pPr>
+      <w:r>
+        <w:rPr>
+          <w:b/>
+        </w:rPr>
+        <w:t>1</w:t>
+      </w:r>
+      <w:r>
+        <w:t xml:space="preserve"> – Place cursor over the simulation</w:t>
+      </w:r>
+    </w:p>
+    <w:p>
+      <w:r>
+        <w:t>Place your cursor anyway over the simulation. The pointer will change to a navigation pointer.</w:t>
+      </w:r>
+    </w:p>
+    <w:p>
+      <w:r>
+        <w:rPr>
+          <w:noProof/>
+          <w:lang w:eastAsia="en-GB"/>
+        </w:rPr>
+        <w:drawing>
+          <wp:inline distT="0" distB="0" distL="0" distR="0" wp14:anchorId="2B7CEF9D" wp14:editId="3FFD0907">
+            <wp:extent cx="5724525" cy="4010025"/>
+            <wp:effectExtent l="0" t="0" r="9525" b="9525"/>
+            <wp:docPr id="62" name="Picture 62" descr="C:\Dropbox\projects\Ant-Simulation\assests\User Manual\Uses\zoom\1 - Place cursor over map.png"/>
+            <wp:cNvGraphicFramePr>
+              <a:graphicFrameLocks xmlns:a="http://schemas.openxmlformats.org/drawingml/2006/main" noChangeAspect="1"/>
+            </wp:cNvGraphicFramePr>
+            <a:graphic xmlns:a="http://schemas.openxmlformats.org/drawingml/2006/main">
+              <a:graphicData uri="http://schemas.openxmlformats.org/drawingml/2006/picture">
+                <pic:pic xmlns:pic="http://schemas.openxmlformats.org/drawingml/2006/picture">
+                  <pic:nvPicPr>
+                    <pic:cNvPr id="0" name="Picture 17" descr="C:\Dropbox\projects\Ant-Simulation\assests\User Manual\Uses\zoom\1 - Place cursor over map.png"/>
+                    <pic:cNvPicPr>
+                      <a:picLocks noChangeAspect="1" noChangeArrowheads="1"/>
+                    </pic:cNvPicPr>
+                  </pic:nvPicPr>
+                  <pic:blipFill>
+                    <a:blip r:embed="rId41">
+                      <a:extLst>
+                        <a:ext uri="{28A0092B-C50C-407E-A947-70E740481C1C}">
+                          <a14:useLocalDpi xmlns:a14="http://schemas.microsoft.com/office/drawing/2010/main" val="0"/>
+                        </a:ext>
+                      </a:extLst>
+                    </a:blip>
+                    <a:srcRect/>
+                    <a:stretch>
+                      <a:fillRect/>
+                    </a:stretch>
+                  </pic:blipFill>
+                  <pic:spPr bwMode="auto">
+                    <a:xfrm>
+                      <a:off x="0" y="0"/>
+                      <a:ext cx="5724525" cy="4010025"/>
+                    </a:xfrm>
+                    <a:prstGeom prst="rect">
+                      <a:avLst/>
+                    </a:prstGeom>
+                    <a:noFill/>
+                    <a:ln>
+                      <a:noFill/>
+                    </a:ln>
+                  </pic:spPr>
+                </pic:pic>
+              </a:graphicData>
+            </a:graphic>
+          </wp:inline>
+        </w:drawing>
+      </w:r>
+    </w:p>
+    <w:p>
+      <w:pPr>
+        <w:pStyle w:val="Heading3"/>
+      </w:pPr>
+      <w:r>
+        <w:rPr>
+          <w:b/>
+        </w:rPr>
+        <w:lastRenderedPageBreak/>
+        <w:t>2</w:t>
+      </w:r>
+      <w:r>
+        <w:t xml:space="preserve"> – Scroll</w:t>
+      </w:r>
+    </w:p>
+    <w:p>
+      <w:r>
+        <w:t>Use the mouse scroll wheel up or down to zoom the map in and out respectfully.</w:t>
+      </w:r>
+    </w:p>
+    <w:p>
+      <w:pPr>
+        <w:shd w:val="clear" w:color="auto" w:fill="D9D9D9" w:themeFill="background1" w:themeFillShade="D9"/>
+      </w:pPr>
+      <w:r>
+        <w:t>Note: The + and - keys can also be used to zoom in and out.</w:t>
+      </w:r>
+    </w:p>
+    <w:p>
+      <w:pPr>
+        <w:pStyle w:val="Heading2"/>
+      </w:pPr>
+      <w:r>
+        <w:rPr>
+          <w:noProof/>
+          <w:lang w:eastAsia="en-GB"/>
+        </w:rPr>
+        <w:drawing>
+          <wp:inline distT="0" distB="0" distL="0" distR="0" wp14:anchorId="140DED3D" wp14:editId="37A176CF">
+            <wp:extent cx="5724525" cy="4010025"/>
+            <wp:effectExtent l="0" t="0" r="9525" b="9525"/>
+            <wp:docPr id="192" name="Picture 192" descr="C:\Dropbox\projects\Ant-Simulation\assests\User Manual\Uses\zoom\2 - Scroll.png"/>
+            <wp:cNvGraphicFramePr>
+              <a:graphicFrameLocks xmlns:a="http://schemas.openxmlformats.org/drawingml/2006/main" noChangeAspect="1"/>
+            </wp:cNvGraphicFramePr>
+            <a:graphic xmlns:a="http://schemas.openxmlformats.org/drawingml/2006/main">
+              <a:graphicData uri="http://schemas.openxmlformats.org/drawingml/2006/picture">
+                <pic:pic xmlns:pic="http://schemas.openxmlformats.org/drawingml/2006/picture">
+                  <pic:nvPicPr>
+                    <pic:cNvPr id="0" name="Picture 19" descr="C:\Dropbox\projects\Ant-Simulation\assests\User Manual\Uses\zoom\2 - Scroll.png"/>
+                    <pic:cNvPicPr>
+                      <a:picLocks noChangeAspect="1" noChangeArrowheads="1"/>
+                    </pic:cNvPicPr>
+                  </pic:nvPicPr>
+                  <pic:blipFill>
+                    <a:blip r:embed="rId42">
+                      <a:extLst>
+                        <a:ext uri="{28A0092B-C50C-407E-A947-70E740481C1C}">
+                          <a14:useLocalDpi xmlns:a14="http://schemas.microsoft.com/office/drawing/2010/main" val="0"/>
+                        </a:ext>
+                      </a:extLst>
+                    </a:blip>
+                    <a:srcRect/>
+                    <a:stretch>
+                      <a:fillRect/>
+                    </a:stretch>
+                  </pic:blipFill>
+                  <pic:spPr bwMode="auto">
+                    <a:xfrm>
+                      <a:off x="0" y="0"/>
+                      <a:ext cx="5724525" cy="4010025"/>
+                    </a:xfrm>
+                    <a:prstGeom prst="rect">
+                      <a:avLst/>
+                    </a:prstGeom>
+                    <a:noFill/>
+                    <a:ln>
+                      <a:noFill/>
+                    </a:ln>
+                  </pic:spPr>
+                </pic:pic>
+              </a:graphicData>
+            </a:graphic>
+          </wp:inline>
+        </w:drawing>
       </w:r>
     </w:p>
     <w:p>
@@ -3636,7 +4858,7 @@
           <w:lang w:eastAsia="en-GB"/>
         </w:rPr>
         <w:drawing>
-          <wp:anchor distT="0" distB="0" distL="114300" distR="114300" simplePos="0" relativeHeight="251671552" behindDoc="0" locked="0" layoutInCell="1" allowOverlap="1" wp14:anchorId="33DF0165" wp14:editId="0D454980">
+          <wp:anchor distT="0" distB="0" distL="114300" distR="114300" simplePos="0" relativeHeight="251660288" behindDoc="0" locked="0" layoutInCell="1" allowOverlap="1" wp14:anchorId="208277FC" wp14:editId="3779A126">
             <wp:simplePos x="0" y="0"/>
             <wp:positionH relativeFrom="margin">
               <wp:align>right</wp:align>
@@ -3661,7 +4883,7 @@
                     </pic:cNvPicPr>
                   </pic:nvPicPr>
                   <pic:blipFill>
-                    <a:blip r:embed="rId28">
+                    <a:blip r:embed="rId43">
                       <a:extLst>
                         <a:ext uri="{28A0092B-C50C-407E-A947-70E740481C1C}">
                           <a14:useLocalDpi xmlns:a14="http://schemas.microsoft.com/office/drawing/2010/main" val="0"/>
@@ -3723,7 +4945,7 @@
           <w:lang w:eastAsia="en-GB"/>
         </w:rPr>
         <w:drawing>
-          <wp:anchor distT="0" distB="0" distL="114300" distR="114300" simplePos="0" relativeHeight="251688960" behindDoc="0" locked="0" layoutInCell="1" allowOverlap="1" wp14:anchorId="6F18C4F9" wp14:editId="24496C4F">
+          <wp:anchor distT="0" distB="0" distL="114300" distR="114300" simplePos="0" relativeHeight="251677696" behindDoc="0" locked="0" layoutInCell="1" allowOverlap="1" wp14:anchorId="3CE94E40" wp14:editId="5027ED98">
             <wp:simplePos x="0" y="0"/>
             <wp:positionH relativeFrom="margin">
               <wp:align>right</wp:align>
@@ -3748,7 +4970,7 @@
                     </pic:cNvPicPr>
                   </pic:nvPicPr>
                   <pic:blipFill>
-                    <a:blip r:embed="rId29">
+                    <a:blip r:embed="rId44">
                       <a:extLst>
                         <a:ext uri="{28A0092B-C50C-407E-A947-70E740481C1C}">
                           <a14:useLocalDpi xmlns:a14="http://schemas.microsoft.com/office/drawing/2010/main" val="0"/>
@@ -3794,11 +5016,12 @@
         <w:pStyle w:val="Heading1"/>
         <w:jc w:val="both"/>
       </w:pPr>
-      <w:bookmarkStart w:id="6" w:name="_Toc378975412"/>
-      <w:r>
+      <w:bookmarkStart w:id="7" w:name="_Toc379148736"/>
+      <w:r>
+        <w:lastRenderedPageBreak/>
         <w:t>Features</w:t>
       </w:r>
-      <w:bookmarkEnd w:id="6"/>
+      <w:bookmarkEnd w:id="7"/>
       <w:r>
         <w:t xml:space="preserve"> </w:t>
       </w:r>
@@ -3808,11 +5031,895 @@
         <w:pStyle w:val="Heading1"/>
         <w:jc w:val="both"/>
       </w:pPr>
-      <w:bookmarkStart w:id="7" w:name="_Toc378975413"/>
+      <w:bookmarkStart w:id="8" w:name="_Toc379148737"/>
       <w:r>
         <w:t>Errors</w:t>
       </w:r>
-      <w:bookmarkEnd w:id="7"/>
+      <w:bookmarkEnd w:id="8"/>
+    </w:p>
+    <w:p>
+      <w:pPr>
+        <w:pStyle w:val="Heading2"/>
+      </w:pPr>
+      <w:r>
+        <w:t>Warning #1</w:t>
+      </w:r>
+      <w:r>
+        <w:t xml:space="preserve"> – Species c</w:t>
+      </w:r>
+      <w:r>
+        <w:t>ost greater tha</w:t>
+      </w:r>
+      <w:r>
+        <w:t>n workers food cost</w:t>
+      </w:r>
+    </w:p>
+    <w:p>
+      <w:pPr>
+        <w:pStyle w:val="Heading3"/>
+      </w:pPr>
+      <w:r>
+        <w:t>Problem</w:t>
+      </w:r>
+    </w:p>
+    <w:p>
+      <w:pPr>
+        <w:pStyle w:val="Heading3"/>
+      </w:pPr>
+      <w:r>
+        <w:rPr>
+          <w:noProof/>
+          <w:lang w:eastAsia="en-GB"/>
+        </w:rPr>
+        <w:drawing>
+          <wp:inline distT="0" distB="0" distL="0" distR="0" wp14:anchorId="17B97937" wp14:editId="47F23528">
+            <wp:extent cx="5724525" cy="4010025"/>
+            <wp:effectExtent l="0" t="0" r="9525" b="9525"/>
+            <wp:docPr id="193" name="Picture 193" descr="C:\Dropbox\projects\Ant-Simulation\assests\User Manual\Errors\Warning #1.png"/>
+            <wp:cNvGraphicFramePr>
+              <a:graphicFrameLocks xmlns:a="http://schemas.openxmlformats.org/drawingml/2006/main" noChangeAspect="1"/>
+            </wp:cNvGraphicFramePr>
+            <a:graphic xmlns:a="http://schemas.openxmlformats.org/drawingml/2006/main">
+              <a:graphicData uri="http://schemas.openxmlformats.org/drawingml/2006/picture">
+                <pic:pic xmlns:pic="http://schemas.openxmlformats.org/drawingml/2006/picture">
+                  <pic:nvPicPr>
+                    <pic:cNvPr id="0" name="Picture 20" descr="C:\Dropbox\projects\Ant-Simulation\assests\User Manual\Errors\Warning #1.png"/>
+                    <pic:cNvPicPr>
+                      <a:picLocks noChangeAspect="1" noChangeArrowheads="1"/>
+                    </pic:cNvPicPr>
+                  </pic:nvPicPr>
+                  <pic:blipFill>
+                    <a:blip r:embed="rId45">
+                      <a:extLst>
+                        <a:ext uri="{28A0092B-C50C-407E-A947-70E740481C1C}">
+                          <a14:useLocalDpi xmlns:a14="http://schemas.microsoft.com/office/drawing/2010/main" val="0"/>
+                        </a:ext>
+                      </a:extLst>
+                    </a:blip>
+                    <a:srcRect/>
+                    <a:stretch>
+                      <a:fillRect/>
+                    </a:stretch>
+                  </pic:blipFill>
+                  <pic:spPr bwMode="auto">
+                    <a:xfrm>
+                      <a:off x="0" y="0"/>
+                      <a:ext cx="5724525" cy="4010025"/>
+                    </a:xfrm>
+                    <a:prstGeom prst="rect">
+                      <a:avLst/>
+                    </a:prstGeom>
+                    <a:noFill/>
+                    <a:ln>
+                      <a:noFill/>
+                    </a:ln>
+                  </pic:spPr>
+                </pic:pic>
+              </a:graphicData>
+            </a:graphic>
+          </wp:inline>
+        </w:drawing>
+      </w:r>
+    </w:p>
+    <w:p>
+      <w:r>
+        <w:t>The warning is encounter when a species worker ant food cost is lower the ant health. This would cause worker ants to die immediately as they are born.</w:t>
+      </w:r>
+    </w:p>
+    <w:p>
+      <w:pPr>
+        <w:pStyle w:val="Heading3"/>
+      </w:pPr>
+      <w:r>
+        <w:t>Recovery</w:t>
+      </w:r>
+    </w:p>
+    <w:p>
+      <w:r>
+        <w:t>To recover try either:</w:t>
+      </w:r>
+    </w:p>
+    <w:p>
+      <w:pPr>
+        <w:pStyle w:val="ListParagraph"/>
+        <w:numPr>
+          <w:ilvl w:val="0"/>
+          <w:numId w:val="6"/>
+        </w:numPr>
+      </w:pPr>
+      <w:r>
+        <w:t>Lowering the species characteristics until ant health is below the worker food cost.</w:t>
+      </w:r>
+    </w:p>
+    <w:p>
+      <w:pPr>
+        <w:pStyle w:val="ListParagraph"/>
+        <w:numPr>
+          <w:ilvl w:val="0"/>
+          <w:numId w:val="6"/>
+        </w:numPr>
+      </w:pPr>
+      <w:r>
+        <w:t>Raising the worker food cost until it is greater than the ant health.</w:t>
+      </w:r>
+    </w:p>
+    <w:p>
+      <w:pPr>
+        <w:pStyle w:val="Heading2"/>
+      </w:pPr>
+      <w:r>
+        <w:lastRenderedPageBreak/>
+        <w:t xml:space="preserve">Warning #2 – Species cost greater </w:t>
+      </w:r>
+      <w:r>
+        <w:t>than</w:t>
+      </w:r>
+      <w:r>
+        <w:t xml:space="preserve"> queen food cost</w:t>
+      </w:r>
+    </w:p>
+    <w:p>
+      <w:pPr>
+        <w:pStyle w:val="Heading3"/>
+      </w:pPr>
+      <w:r>
+        <w:t>Problem</w:t>
+      </w:r>
+    </w:p>
+    <w:p>
+      <w:r>
+        <w:rPr>
+          <w:noProof/>
+          <w:lang w:eastAsia="en-GB"/>
+        </w:rPr>
+        <w:drawing>
+          <wp:inline distT="0" distB="0" distL="0" distR="0" wp14:anchorId="71856721" wp14:editId="25D25E2B">
+            <wp:extent cx="5724525" cy="4010025"/>
+            <wp:effectExtent l="0" t="0" r="9525" b="9525"/>
+            <wp:docPr id="194" name="Picture 194" descr="C:\Dropbox\projects\Ant-Simulation\assests\User Manual\Errors\Warning #2.png"/>
+            <wp:cNvGraphicFramePr>
+              <a:graphicFrameLocks xmlns:a="http://schemas.openxmlformats.org/drawingml/2006/main" noChangeAspect="1"/>
+            </wp:cNvGraphicFramePr>
+            <a:graphic xmlns:a="http://schemas.openxmlformats.org/drawingml/2006/main">
+              <a:graphicData uri="http://schemas.openxmlformats.org/drawingml/2006/picture">
+                <pic:pic xmlns:pic="http://schemas.openxmlformats.org/drawingml/2006/picture">
+                  <pic:nvPicPr>
+                    <pic:cNvPr id="0" name="Picture 21" descr="C:\Dropbox\projects\Ant-Simulation\assests\User Manual\Errors\Warning #2.png"/>
+                    <pic:cNvPicPr>
+                      <a:picLocks noChangeAspect="1" noChangeArrowheads="1"/>
+                    </pic:cNvPicPr>
+                  </pic:nvPicPr>
+                  <pic:blipFill>
+                    <a:blip r:embed="rId46">
+                      <a:extLst>
+                        <a:ext uri="{28A0092B-C50C-407E-A947-70E740481C1C}">
+                          <a14:useLocalDpi xmlns:a14="http://schemas.microsoft.com/office/drawing/2010/main" val="0"/>
+                        </a:ext>
+                      </a:extLst>
+                    </a:blip>
+                    <a:srcRect/>
+                    <a:stretch>
+                      <a:fillRect/>
+                    </a:stretch>
+                  </pic:blipFill>
+                  <pic:spPr bwMode="auto">
+                    <a:xfrm>
+                      <a:off x="0" y="0"/>
+                      <a:ext cx="5724525" cy="4010025"/>
+                    </a:xfrm>
+                    <a:prstGeom prst="rect">
+                      <a:avLst/>
+                    </a:prstGeom>
+                    <a:noFill/>
+                    <a:ln>
+                      <a:noFill/>
+                    </a:ln>
+                  </pic:spPr>
+                </pic:pic>
+              </a:graphicData>
+            </a:graphic>
+          </wp:inline>
+        </w:drawing>
+      </w:r>
+    </w:p>
+    <w:p>
+      <w:r>
+        <w:t xml:space="preserve">The warning is encounter when a species </w:t>
+      </w:r>
+      <w:r>
+        <w:t>queen</w:t>
+      </w:r>
+      <w:r>
+        <w:t xml:space="preserve"> ant food cost is lower the ant health. This would cause queen ants to die immediately as they are born.</w:t>
+      </w:r>
+    </w:p>
+    <w:p>
+      <w:pPr>
+        <w:pStyle w:val="Heading3"/>
+      </w:pPr>
+      <w:r>
+        <w:t>Recovery</w:t>
+      </w:r>
+    </w:p>
+    <w:p>
+      <w:r>
+        <w:t>To recover try either:</w:t>
+      </w:r>
+    </w:p>
+    <w:p>
+      <w:pPr>
+        <w:pStyle w:val="ListParagraph"/>
+        <w:numPr>
+          <w:ilvl w:val="0"/>
+          <w:numId w:val="6"/>
+        </w:numPr>
+      </w:pPr>
+      <w:r>
+        <w:t>Lowering the species characteristics until ant health is below the queen food cost.</w:t>
+      </w:r>
+    </w:p>
+    <w:p>
+      <w:pPr>
+        <w:pStyle w:val="ListParagraph"/>
+        <w:numPr>
+          <w:ilvl w:val="0"/>
+          <w:numId w:val="6"/>
+        </w:numPr>
+      </w:pPr>
+      <w:r>
+        <w:t>Raising the queen food cost until it is greater than the ant health.</w:t>
+      </w:r>
+    </w:p>
+    <w:p/>
+    <w:p>
+      <w:pPr>
+        <w:pStyle w:val="Heading2"/>
+      </w:pPr>
+      <w:r>
+        <w:lastRenderedPageBreak/>
+        <w:t xml:space="preserve">Warning #3 – Species cost greater </w:t>
+      </w:r>
+      <w:r>
+        <w:t>than</w:t>
+      </w:r>
+      <w:r>
+        <w:t xml:space="preserve"> soldier food cost</w:t>
+      </w:r>
+    </w:p>
+    <w:p>
+      <w:pPr>
+        <w:pStyle w:val="Heading3"/>
+      </w:pPr>
+      <w:r>
+        <w:t>Problem</w:t>
+      </w:r>
+    </w:p>
+    <w:p>
+      <w:r>
+        <w:rPr>
+          <w:noProof/>
+          <w:lang w:eastAsia="en-GB"/>
+        </w:rPr>
+        <w:drawing>
+          <wp:inline distT="0" distB="0" distL="0" distR="0" wp14:anchorId="2B13E1B6" wp14:editId="4D0A0231">
+            <wp:extent cx="5724525" cy="4010025"/>
+            <wp:effectExtent l="0" t="0" r="9525" b="9525"/>
+            <wp:docPr id="196" name="Picture 196" descr="C:\Dropbox\projects\Ant-Simulation\assests\User Manual\Errors\Warning #3.png"/>
+            <wp:cNvGraphicFramePr>
+              <a:graphicFrameLocks xmlns:a="http://schemas.openxmlformats.org/drawingml/2006/main" noChangeAspect="1"/>
+            </wp:cNvGraphicFramePr>
+            <a:graphic xmlns:a="http://schemas.openxmlformats.org/drawingml/2006/main">
+              <a:graphicData uri="http://schemas.openxmlformats.org/drawingml/2006/picture">
+                <pic:pic xmlns:pic="http://schemas.openxmlformats.org/drawingml/2006/picture">
+                  <pic:nvPicPr>
+                    <pic:cNvPr id="0" name="Picture 22" descr="C:\Dropbox\projects\Ant-Simulation\assests\User Manual\Errors\Warning #3.png"/>
+                    <pic:cNvPicPr>
+                      <a:picLocks noChangeAspect="1" noChangeArrowheads="1"/>
+                    </pic:cNvPicPr>
+                  </pic:nvPicPr>
+                  <pic:blipFill>
+                    <a:blip r:embed="rId47">
+                      <a:extLst>
+                        <a:ext uri="{28A0092B-C50C-407E-A947-70E740481C1C}">
+                          <a14:useLocalDpi xmlns:a14="http://schemas.microsoft.com/office/drawing/2010/main" val="0"/>
+                        </a:ext>
+                      </a:extLst>
+                    </a:blip>
+                    <a:srcRect/>
+                    <a:stretch>
+                      <a:fillRect/>
+                    </a:stretch>
+                  </pic:blipFill>
+                  <pic:spPr bwMode="auto">
+                    <a:xfrm>
+                      <a:off x="0" y="0"/>
+                      <a:ext cx="5724525" cy="4010025"/>
+                    </a:xfrm>
+                    <a:prstGeom prst="rect">
+                      <a:avLst/>
+                    </a:prstGeom>
+                    <a:noFill/>
+                    <a:ln>
+                      <a:noFill/>
+                    </a:ln>
+                  </pic:spPr>
+                </pic:pic>
+              </a:graphicData>
+            </a:graphic>
+          </wp:inline>
+        </w:drawing>
+      </w:r>
+    </w:p>
+    <w:p>
+      <w:r>
+        <w:t xml:space="preserve">The warning is encounter when a species </w:t>
+      </w:r>
+      <w:r>
+        <w:t>soldier</w:t>
+      </w:r>
+      <w:r>
+        <w:t xml:space="preserve"> ant food cost is lower the ant health. This would cause soldier ants to die immediately as they are born.</w:t>
+      </w:r>
+    </w:p>
+    <w:p>
+      <w:pPr>
+        <w:pStyle w:val="Heading3"/>
+      </w:pPr>
+      <w:r>
+        <w:t>Recovery</w:t>
+      </w:r>
+    </w:p>
+    <w:p>
+      <w:r>
+        <w:t>To recover try either:</w:t>
+      </w:r>
+    </w:p>
+    <w:p>
+      <w:pPr>
+        <w:pStyle w:val="ListParagraph"/>
+        <w:numPr>
+          <w:ilvl w:val="0"/>
+          <w:numId w:val="6"/>
+        </w:numPr>
+      </w:pPr>
+      <w:r>
+        <w:t>Lowering the species characteristics until ant health is below the soldier food cost.</w:t>
+      </w:r>
+    </w:p>
+    <w:p>
+      <w:pPr>
+        <w:pStyle w:val="ListParagraph"/>
+        <w:numPr>
+          <w:ilvl w:val="0"/>
+          <w:numId w:val="6"/>
+        </w:numPr>
+      </w:pPr>
+      <w:r>
+        <w:t>Raising the soldier food cost until it is greater than the ant health.</w:t>
+      </w:r>
+    </w:p>
+    <w:p/>
+    <w:p>
+      <w:pPr>
+        <w:pStyle w:val="Heading2"/>
+      </w:pPr>
+      <w:r>
+        <w:lastRenderedPageBreak/>
+        <w:t xml:space="preserve">Error #1 – Minimum number of queen steps greater </w:t>
+      </w:r>
+      <w:r>
+        <w:t>than</w:t>
+      </w:r>
+      <w:r>
+        <w:t xml:space="preserve"> maximum</w:t>
+      </w:r>
+    </w:p>
+    <w:p>
+      <w:pPr>
+        <w:pStyle w:val="Heading3"/>
+      </w:pPr>
+      <w:r>
+        <w:t>Problem</w:t>
+      </w:r>
+    </w:p>
+    <w:p>
+      <w:r>
+        <w:rPr>
+          <w:noProof/>
+          <w:lang w:eastAsia="en-GB"/>
+        </w:rPr>
+        <w:drawing>
+          <wp:inline distT="0" distB="0" distL="0" distR="0" wp14:anchorId="46E47CF8" wp14:editId="38CFF621">
+            <wp:extent cx="5724525" cy="4010025"/>
+            <wp:effectExtent l="0" t="0" r="9525" b="9525"/>
+            <wp:docPr id="197" name="Picture 197" descr="C:\Dropbox\projects\Ant-Simulation\assests\User Manual\Errors\Error #1.png"/>
+            <wp:cNvGraphicFramePr>
+              <a:graphicFrameLocks xmlns:a="http://schemas.openxmlformats.org/drawingml/2006/main" noChangeAspect="1"/>
+            </wp:cNvGraphicFramePr>
+            <a:graphic xmlns:a="http://schemas.openxmlformats.org/drawingml/2006/main">
+              <a:graphicData uri="http://schemas.openxmlformats.org/drawingml/2006/picture">
+                <pic:pic xmlns:pic="http://schemas.openxmlformats.org/drawingml/2006/picture">
+                  <pic:nvPicPr>
+                    <pic:cNvPr id="0" name="Picture 23" descr="C:\Dropbox\projects\Ant-Simulation\assests\User Manual\Errors\Error #1.png"/>
+                    <pic:cNvPicPr>
+                      <a:picLocks noChangeAspect="1" noChangeArrowheads="1"/>
+                    </pic:cNvPicPr>
+                  </pic:nvPicPr>
+                  <pic:blipFill>
+                    <a:blip r:embed="rId48">
+                      <a:extLst>
+                        <a:ext uri="{28A0092B-C50C-407E-A947-70E740481C1C}">
+                          <a14:useLocalDpi xmlns:a14="http://schemas.microsoft.com/office/drawing/2010/main" val="0"/>
+                        </a:ext>
+                      </a:extLst>
+                    </a:blip>
+                    <a:srcRect/>
+                    <a:stretch>
+                      <a:fillRect/>
+                    </a:stretch>
+                  </pic:blipFill>
+                  <pic:spPr bwMode="auto">
+                    <a:xfrm>
+                      <a:off x="0" y="0"/>
+                      <a:ext cx="5724525" cy="4010025"/>
+                    </a:xfrm>
+                    <a:prstGeom prst="rect">
+                      <a:avLst/>
+                    </a:prstGeom>
+                    <a:noFill/>
+                    <a:ln>
+                      <a:noFill/>
+                    </a:ln>
+                  </pic:spPr>
+                </pic:pic>
+              </a:graphicData>
+            </a:graphic>
+          </wp:inline>
+        </w:drawing>
+      </w:r>
+    </w:p>
+    <w:p>
+      <w:r>
+        <w:t xml:space="preserve">The </w:t>
+      </w:r>
+      <w:r>
+        <w:t>error is caused when a species minimum number of queen steps is greater than the maximum number of queen steps. This would cause queens to create nests as soon as they were born rather than moving away from the nest.</w:t>
+      </w:r>
+    </w:p>
+    <w:p>
+      <w:pPr>
+        <w:pStyle w:val="Heading3"/>
+      </w:pPr>
+      <w:r>
+        <w:t>Recovery</w:t>
+      </w:r>
+    </w:p>
+    <w:p>
+      <w:r>
+        <w:t>To recover from this error try:</w:t>
+      </w:r>
+    </w:p>
+    <w:p>
+      <w:pPr>
+        <w:pStyle w:val="ListParagraph"/>
+        <w:numPr>
+          <w:ilvl w:val="0"/>
+          <w:numId w:val="7"/>
+        </w:numPr>
+      </w:pPr>
+      <w:r>
+        <w:t xml:space="preserve">Lowering the minimum number of </w:t>
+      </w:r>
+      <w:r>
+        <w:t>queen</w:t>
+      </w:r>
+      <w:r>
+        <w:t xml:space="preserve"> steps until it is below the maximum number of queen steps.</w:t>
+      </w:r>
+    </w:p>
+    <w:p>
+      <w:pPr>
+        <w:pStyle w:val="ListParagraph"/>
+        <w:numPr>
+          <w:ilvl w:val="0"/>
+          <w:numId w:val="7"/>
+        </w:numPr>
+      </w:pPr>
+      <w:r>
+        <w:t>Raising the maximum number of queen steps until it is greater then the minimum number of queen steps.</w:t>
+      </w:r>
+    </w:p>
+    <w:p>
+      <w:pPr>
+        <w:pStyle w:val="ListParagraph"/>
+        <w:numPr>
+          <w:ilvl w:val="0"/>
+          <w:numId w:val="7"/>
+        </w:numPr>
+      </w:pPr>
+    </w:p>
+    <w:p>
+      <w:pPr>
+        <w:pStyle w:val="Heading2"/>
+      </w:pPr>
+      <w:r>
+        <w:t>No ants are left</w:t>
+      </w:r>
+    </w:p>
+    <w:p>
+      <w:pPr>
+        <w:pStyle w:val="Heading3"/>
+      </w:pPr>
+      <w:r>
+        <w:t>Problem</w:t>
+      </w:r>
+    </w:p>
+    <w:p>
+      <w:r>
+        <w:t>This is caused when all ants and nests have died off.</w:t>
+      </w:r>
+    </w:p>
+    <w:p>
+      <w:pPr>
+        <w:pStyle w:val="Heading3"/>
+      </w:pPr>
+      <w:r>
+        <w:t>Recovery</w:t>
+      </w:r>
+    </w:p>
+    <w:p>
+      <w:r>
+        <w:t>The simulation must be restarted. This can be done by clicking the restart button in the simulation controls or by refreshing the page.</w:t>
+      </w:r>
+    </w:p>
+    <w:p/>
+    <w:p>
+      <w:pPr>
+        <w:pStyle w:val="Heading2"/>
+      </w:pPr>
+      <w:r>
+        <w:lastRenderedPageBreak/>
+        <w:t>Too many species</w:t>
+      </w:r>
+    </w:p>
+    <w:p>
+      <w:pPr>
+        <w:pStyle w:val="Heading3"/>
+      </w:pPr>
+      <w:r>
+        <w:t>Problem</w:t>
+      </w:r>
+    </w:p>
+    <w:p>
+      <w:r>
+        <w:t>This happens when there are many unique species in the simulation and they are all shown in the data panel.</w:t>
+      </w:r>
+    </w:p>
+    <w:p>
+      <w:pPr>
+        <w:pStyle w:val="Heading3"/>
+      </w:pPr>
+      <w:r>
+        <w:t>Recovery</w:t>
+      </w:r>
+    </w:p>
+    <w:p>
+      <w:r>
+        <w:t>Suggestions to fix or reduce problem:</w:t>
+      </w:r>
+    </w:p>
+    <w:p>
+      <w:pPr>
+        <w:pStyle w:val="ListParagraph"/>
+        <w:numPr>
+          <w:ilvl w:val="0"/>
+          <w:numId w:val="8"/>
+        </w:numPr>
+      </w:pPr>
+      <w:r>
+        <w:t>Reduce the queen probability, this will reduce the number of queens produced and therefore reduce the amount of new species.</w:t>
+      </w:r>
+    </w:p>
+    <w:p>
+      <w:pPr>
+        <w:pStyle w:val="ListParagraph"/>
+        <w:numPr>
+          <w:ilvl w:val="0"/>
+          <w:numId w:val="8"/>
+        </w:numPr>
+      </w:pPr>
+      <w:r>
+        <w:t>Minimise any opened data on species.</w:t>
+      </w:r>
+    </w:p>
+    <w:p>
+      <w:pPr>
+        <w:pStyle w:val="ListParagraph"/>
+        <w:numPr>
+          <w:ilvl w:val="0"/>
+          <w:numId w:val="8"/>
+        </w:numPr>
+      </w:pPr>
+      <w:r>
+        <w:t>Restart the simulation.</w:t>
+      </w:r>
+    </w:p>
+    <w:p/>
+    <w:p>
+      <w:pPr>
+        <w:pStyle w:val="Heading2"/>
+      </w:pPr>
+      <w:r>
+        <w:t>The simulation is slow</w:t>
+      </w:r>
+    </w:p>
+    <w:p>
+      <w:pPr>
+        <w:pStyle w:val="Heading3"/>
+      </w:pPr>
+      <w:r>
+        <w:t>Problem</w:t>
+      </w:r>
+    </w:p>
+    <w:p>
+      <w:r>
+        <w:t>The problem is caused if too many ants are in the simulation. This often happens when the simulation is run for extended amounts of time.</w:t>
+      </w:r>
+    </w:p>
+    <w:p>
+      <w:pPr>
+        <w:pStyle w:val="Heading3"/>
+      </w:pPr>
+      <w:r>
+        <w:t>Recovery</w:t>
+      </w:r>
+    </w:p>
+    <w:p>
+      <w:r>
+        <w:t>To reduce the problem</w:t>
+      </w:r>
+      <w:r>
+        <w:t xml:space="preserve"> try</w:t>
+      </w:r>
+      <w:r>
+        <w:t>:</w:t>
+      </w:r>
+    </w:p>
+    <w:p>
+      <w:pPr>
+        <w:pStyle w:val="ListParagraph"/>
+        <w:numPr>
+          <w:ilvl w:val="0"/>
+          <w:numId w:val="9"/>
+        </w:numPr>
+      </w:pPr>
+      <w:r>
+        <w:t>Lower</w:t>
+      </w:r>
+      <w:r>
+        <w:t>ing</w:t>
+      </w:r>
+      <w:r>
+        <w:t xml:space="preserve"> the worker probability, queen probability and soldier probability characteristics. This will slow the creation of ants in the simulation allowing it to be run for longer periods of time.</w:t>
+      </w:r>
+    </w:p>
+    <w:p>
+      <w:pPr>
+        <w:pStyle w:val="ListParagraph"/>
+        <w:numPr>
+          <w:ilvl w:val="0"/>
+          <w:numId w:val="9"/>
+        </w:numPr>
+      </w:pPr>
+      <w:r>
+        <w:t>Lower</w:t>
+      </w:r>
+      <w:r>
+        <w:t>ing</w:t>
+      </w:r>
+      <w:r>
+        <w:t xml:space="preserve"> the </w:t>
+      </w:r>
+      <w:r>
+        <w:t>eye sight</w:t>
+      </w:r>
+      <w:r>
+        <w:t xml:space="preserve"> or antenna size </w:t>
+      </w:r>
+      <w:r>
+        <w:t>characteristics</w:t>
+      </w:r>
+      <w:r>
+        <w:t xml:space="preserve">. This </w:t>
+      </w:r>
+      <w:r>
+        <w:t>will allow the simulation to run faster and handle more ants.</w:t>
+      </w:r>
+    </w:p>
+    <w:p>
+      <w:pPr>
+        <w:pStyle w:val="ListParagraph"/>
+        <w:numPr>
+          <w:ilvl w:val="0"/>
+          <w:numId w:val="9"/>
+        </w:numPr>
+      </w:pPr>
+      <w:r>
+        <w:t>Lowering the pheromone concentration. This will allow the simulation to run faster as there will be fewer pheromones in the simulation.</w:t>
+      </w:r>
+    </w:p>
+    <w:p>
+      <w:pPr>
+        <w:pStyle w:val="ListParagraph"/>
+        <w:numPr>
+          <w:ilvl w:val="0"/>
+          <w:numId w:val="9"/>
+        </w:numPr>
+      </w:pPr>
+      <w:r>
+        <w:t>Lowering the reproduction rate. This will reduce the number of ants born. Allowing the simulation to run faster.</w:t>
+      </w:r>
+    </w:p>
+    <w:p>
+      <w:pPr>
+        <w:pStyle w:val="ListParagraph"/>
+        <w:numPr>
+          <w:ilvl w:val="0"/>
+          <w:numId w:val="9"/>
+        </w:numPr>
+      </w:pPr>
+      <w:r>
+        <w:t>Running the simulation on a faster computer.</w:t>
+      </w:r>
+    </w:p>
+    <w:p/>
+    <w:p>
+      <w:pPr>
+        <w:pStyle w:val="Heading2"/>
+      </w:pPr>
+      <w:r>
+        <w:t>Only one species</w:t>
+      </w:r>
+    </w:p>
+    <w:p>
+      <w:pPr>
+        <w:pStyle w:val="Heading3"/>
+      </w:pPr>
+      <w:r>
+        <w:t>Problem</w:t>
+      </w:r>
+    </w:p>
+    <w:p>
+      <w:r>
+        <w:t>The problem is caused if new species are not being created.</w:t>
+      </w:r>
+      <w:r>
+        <w:t xml:space="preserve"> This happens if queen ants are not being born, or new species nests die quickly after they are created.</w:t>
+      </w:r>
+    </w:p>
+    <w:p>
+      <w:pPr>
+        <w:pStyle w:val="Heading3"/>
+      </w:pPr>
+      <w:r>
+        <w:t>Recovery</w:t>
+      </w:r>
+    </w:p>
+    <w:p>
+      <w:r>
+        <w:t>To fix this problem</w:t>
+      </w:r>
+      <w:r>
+        <w:t xml:space="preserve"> try</w:t>
+      </w:r>
+      <w:r>
+        <w:t>:</w:t>
+      </w:r>
+    </w:p>
+    <w:p>
+      <w:pPr>
+        <w:pStyle w:val="ListParagraph"/>
+        <w:numPr>
+          <w:ilvl w:val="0"/>
+          <w:numId w:val="10"/>
+        </w:numPr>
+      </w:pPr>
+      <w:r>
+        <w:t>Increase the reproduction rate. This will allow more ants to be born, increasing the chance of a queen ant being born.</w:t>
+      </w:r>
+    </w:p>
+    <w:p>
+      <w:pPr>
+        <w:pStyle w:val="ListParagraph"/>
+        <w:numPr>
+          <w:ilvl w:val="0"/>
+          <w:numId w:val="10"/>
+        </w:numPr>
+      </w:pPr>
+      <w:r>
+        <w:t>Increase the queen ant probability. This will cause more queen ants to be born.</w:t>
+      </w:r>
+    </w:p>
+    <w:p>
+      <w:pPr>
+        <w:pStyle w:val="ListParagraph"/>
+        <w:numPr>
+          <w:ilvl w:val="0"/>
+          <w:numId w:val="10"/>
+        </w:numPr>
+      </w:pPr>
+      <w:r>
+        <w:t>Increase the queen food cost. This will allow other species nests to survive for longer and potentially become successful.</w:t>
+      </w:r>
+    </w:p>
+    <w:p>
+      <w:pPr>
+        <w:pStyle w:val="ListParagraph"/>
+        <w:numPr>
+          <w:ilvl w:val="0"/>
+          <w:numId w:val="10"/>
+        </w:numPr>
+      </w:pPr>
+      <w:r>
+        <w:lastRenderedPageBreak/>
+        <w:t>Design a species to survive for longer by editing the characteristics (try resetting the characteristics by pressing the reset button in the characteristics controls).</w:t>
+      </w:r>
+    </w:p>
+    <w:p/>
+    <w:p/>
+    <w:p>
+      <w:pPr>
+        <w:pStyle w:val="Heading2"/>
+      </w:pPr>
+      <w:r>
+        <w:t>Ants not moving</w:t>
+      </w:r>
+    </w:p>
+    <w:p>
+      <w:pPr>
+        <w:pStyle w:val="Heading3"/>
+      </w:pPr>
+      <w:r>
+        <w:t>Problem</w:t>
+      </w:r>
+    </w:p>
+    <w:p>
+      <w:r>
+        <w:t>If ants have a very low speed they will appear not to move</w:t>
+      </w:r>
+    </w:p>
+    <w:p>
+      <w:pPr>
+        <w:pStyle w:val="Heading3"/>
+      </w:pPr>
+      <w:r>
+        <w:t>Recovery</w:t>
+      </w:r>
+    </w:p>
+    <w:p>
+      <w:r>
+        <w:t>Increase the speed characteristic of the species.</w:t>
+      </w:r>
     </w:p>
     <w:sectPr>
       <w:pgSz w:w="11906" w:h="16838"/>
@@ -3824,6 +5931,38 @@
 </w:document>
 </file>
 
+<file path=word/comments.xml><?xml version="1.0" encoding="utf-8"?>
+<w:comments xmlns:wpc="http://schemas.microsoft.com/office/word/2010/wordprocessingCanvas" xmlns:mc="http://schemas.openxmlformats.org/markup-compatibility/2006" xmlns:o="urn:schemas-microsoft-com:office:office" xmlns:r="http://schemas.openxmlformats.org/officeDocument/2006/relationships" xmlns:m="http://schemas.openxmlformats.org/officeDocument/2006/math" xmlns:v="urn:schemas-microsoft-com:vml" xmlns:wp14="http://schemas.microsoft.com/office/word/2010/wordprocessingDrawing" xmlns:wp="http://schemas.openxmlformats.org/drawingml/2006/wordprocessingDrawing" xmlns:w10="urn:schemas-microsoft-com:office:word" xmlns:w="http://schemas.openxmlformats.org/wordprocessingml/2006/main" xmlns:w14="http://schemas.microsoft.com/office/word/2010/wordml" xmlns:w15="http://schemas.microsoft.com/office/word/2012/wordml" xmlns:wpg="http://schemas.microsoft.com/office/word/2010/wordprocessingGroup" xmlns:wpi="http://schemas.microsoft.com/office/word/2010/wordprocessingInk" xmlns:wne="http://schemas.microsoft.com/office/word/2006/wordml" xmlns:wps="http://schemas.microsoft.com/office/word/2010/wordprocessingShape" mc:Ignorable="w14 w15 wp14">
+  <w:comment w:id="6" w:author="Alex Robinson" w:date="2014-02-02T22:02:00Z" w:initials="AR">
+    <w:p>
+      <w:pPr>
+        <w:pStyle w:val="CommentText"/>
+      </w:pPr>
+      <w:r>
+        <w:rPr>
+          <w:rStyle w:val="CommentReference"/>
+        </w:rPr>
+        <w:annotationRef/>
+      </w:r>
+      <w:r>
+        <w:t>Put this as a annotation to the picture</w:t>
+      </w:r>
+    </w:p>
+    <w:p>
+      <w:pPr>
+        <w:pStyle w:val="CommentText"/>
+      </w:pPr>
+    </w:p>
+  </w:comment>
+</w:comments>
+</file>
+
+<file path=word/commentsExtended.xml><?xml version="1.0" encoding="utf-8"?>
+<w15:commentsEx xmlns:wpc="http://schemas.microsoft.com/office/word/2010/wordprocessingCanvas" xmlns:mc="http://schemas.openxmlformats.org/markup-compatibility/2006" xmlns:o="urn:schemas-microsoft-com:office:office" xmlns:r="http://schemas.openxmlformats.org/officeDocument/2006/relationships" xmlns:m="http://schemas.openxmlformats.org/officeDocument/2006/math" xmlns:v="urn:schemas-microsoft-com:vml" xmlns:wp14="http://schemas.microsoft.com/office/word/2010/wordprocessingDrawing" xmlns:wp="http://schemas.openxmlformats.org/drawingml/2006/wordprocessingDrawing" xmlns:w10="urn:schemas-microsoft-com:office:word" xmlns:w="http://schemas.openxmlformats.org/wordprocessingml/2006/main" xmlns:w14="http://schemas.microsoft.com/office/word/2010/wordml" xmlns:w15="http://schemas.microsoft.com/office/word/2012/wordml" xmlns:wpg="http://schemas.microsoft.com/office/word/2010/wordprocessingGroup" xmlns:wpi="http://schemas.microsoft.com/office/word/2010/wordprocessingInk" xmlns:wne="http://schemas.microsoft.com/office/word/2006/wordml" xmlns:wps="http://schemas.microsoft.com/office/word/2010/wordprocessingShape" mc:Ignorable="w14 w15 wp14">
+  <w15:commentEx w15:paraId="6951A9FE" w15:done="0"/>
+</w15:commentsEx>
+</file>
+
 <file path=word/numbering.xml><?xml version="1.0" encoding="utf-8"?>
 <w:numbering xmlns:wpc="http://schemas.microsoft.com/office/word/2010/wordprocessingCanvas" xmlns:mc="http://schemas.openxmlformats.org/markup-compatibility/2006" xmlns:o="urn:schemas-microsoft-com:office:office" xmlns:r="http://schemas.openxmlformats.org/officeDocument/2006/relationships" xmlns:m="http://schemas.openxmlformats.org/officeDocument/2006/math" xmlns:v="urn:schemas-microsoft-com:vml" xmlns:wp14="http://schemas.microsoft.com/office/word/2010/wordprocessingDrawing" xmlns:wp="http://schemas.openxmlformats.org/drawingml/2006/wordprocessingDrawing" xmlns:w10="urn:schemas-microsoft-com:office:word" xmlns:w="http://schemas.openxmlformats.org/wordprocessingml/2006/main" xmlns:w14="http://schemas.microsoft.com/office/word/2010/wordml" xmlns:w15="http://schemas.microsoft.com/office/word/2012/wordml" xmlns:wpg="http://schemas.microsoft.com/office/word/2010/wordprocessingGroup" xmlns:wpi="http://schemas.microsoft.com/office/word/2010/wordprocessingInk" xmlns:wne="http://schemas.microsoft.com/office/word/2006/wordml" xmlns:wps="http://schemas.microsoft.com/office/word/2010/wordprocessingShape" mc:Ignorable="w14 w15 wp14">
   <w:abstractNum w:abstractNumId="0">
@@ -3940,6 +6079,232 @@
     </w:lvl>
   </w:abstractNum>
   <w:abstractNum w:abstractNumId="1">
+    <w:nsid w:val="081F2C97"/>
+    <w:multiLevelType w:val="hybridMultilevel"/>
+    <w:tmpl w:val="9F4832E2"/>
+    <w:lvl w:ilvl="0" w:tplc="08090001">
+      <w:start w:val="1"/>
+      <w:numFmt w:val="bullet"/>
+      <w:lvlText w:val=""/>
+      <w:lvlJc w:val="left"/>
+      <w:pPr>
+        <w:ind w:left="720" w:hanging="360"/>
+      </w:pPr>
+      <w:rPr>
+        <w:rFonts w:ascii="Symbol" w:hAnsi="Symbol" w:hint="default"/>
+      </w:rPr>
+    </w:lvl>
+    <w:lvl w:ilvl="1" w:tplc="08090003" w:tentative="1">
+      <w:start w:val="1"/>
+      <w:numFmt w:val="bullet"/>
+      <w:lvlText w:val="o"/>
+      <w:lvlJc w:val="left"/>
+      <w:pPr>
+        <w:ind w:left="1440" w:hanging="360"/>
+      </w:pPr>
+      <w:rPr>
+        <w:rFonts w:ascii="Courier New" w:hAnsi="Courier New" w:cs="Courier New" w:hint="default"/>
+      </w:rPr>
+    </w:lvl>
+    <w:lvl w:ilvl="2" w:tplc="08090005" w:tentative="1">
+      <w:start w:val="1"/>
+      <w:numFmt w:val="bullet"/>
+      <w:lvlText w:val=""/>
+      <w:lvlJc w:val="left"/>
+      <w:pPr>
+        <w:ind w:left="2160" w:hanging="360"/>
+      </w:pPr>
+      <w:rPr>
+        <w:rFonts w:ascii="Wingdings" w:hAnsi="Wingdings" w:hint="default"/>
+      </w:rPr>
+    </w:lvl>
+    <w:lvl w:ilvl="3" w:tplc="08090001" w:tentative="1">
+      <w:start w:val="1"/>
+      <w:numFmt w:val="bullet"/>
+      <w:lvlText w:val=""/>
+      <w:lvlJc w:val="left"/>
+      <w:pPr>
+        <w:ind w:left="2880" w:hanging="360"/>
+      </w:pPr>
+      <w:rPr>
+        <w:rFonts w:ascii="Symbol" w:hAnsi="Symbol" w:hint="default"/>
+      </w:rPr>
+    </w:lvl>
+    <w:lvl w:ilvl="4" w:tplc="08090003" w:tentative="1">
+      <w:start w:val="1"/>
+      <w:numFmt w:val="bullet"/>
+      <w:lvlText w:val="o"/>
+      <w:lvlJc w:val="left"/>
+      <w:pPr>
+        <w:ind w:left="3600" w:hanging="360"/>
+      </w:pPr>
+      <w:rPr>
+        <w:rFonts w:ascii="Courier New" w:hAnsi="Courier New" w:cs="Courier New" w:hint="default"/>
+      </w:rPr>
+    </w:lvl>
+    <w:lvl w:ilvl="5" w:tplc="08090005" w:tentative="1">
+      <w:start w:val="1"/>
+      <w:numFmt w:val="bullet"/>
+      <w:lvlText w:val=""/>
+      <w:lvlJc w:val="left"/>
+      <w:pPr>
+        <w:ind w:left="4320" w:hanging="360"/>
+      </w:pPr>
+      <w:rPr>
+        <w:rFonts w:ascii="Wingdings" w:hAnsi="Wingdings" w:hint="default"/>
+      </w:rPr>
+    </w:lvl>
+    <w:lvl w:ilvl="6" w:tplc="08090001" w:tentative="1">
+      <w:start w:val="1"/>
+      <w:numFmt w:val="bullet"/>
+      <w:lvlText w:val=""/>
+      <w:lvlJc w:val="left"/>
+      <w:pPr>
+        <w:ind w:left="5040" w:hanging="360"/>
+      </w:pPr>
+      <w:rPr>
+        <w:rFonts w:ascii="Symbol" w:hAnsi="Symbol" w:hint="default"/>
+      </w:rPr>
+    </w:lvl>
+    <w:lvl w:ilvl="7" w:tplc="08090003" w:tentative="1">
+      <w:start w:val="1"/>
+      <w:numFmt w:val="bullet"/>
+      <w:lvlText w:val="o"/>
+      <w:lvlJc w:val="left"/>
+      <w:pPr>
+        <w:ind w:left="5760" w:hanging="360"/>
+      </w:pPr>
+      <w:rPr>
+        <w:rFonts w:ascii="Courier New" w:hAnsi="Courier New" w:cs="Courier New" w:hint="default"/>
+      </w:rPr>
+    </w:lvl>
+    <w:lvl w:ilvl="8" w:tplc="08090005" w:tentative="1">
+      <w:start w:val="1"/>
+      <w:numFmt w:val="bullet"/>
+      <w:lvlText w:val=""/>
+      <w:lvlJc w:val="left"/>
+      <w:pPr>
+        <w:ind w:left="6480" w:hanging="360"/>
+      </w:pPr>
+      <w:rPr>
+        <w:rFonts w:ascii="Wingdings" w:hAnsi="Wingdings" w:hint="default"/>
+      </w:rPr>
+    </w:lvl>
+  </w:abstractNum>
+  <w:abstractNum w:abstractNumId="2">
+    <w:nsid w:val="20296F52"/>
+    <w:multiLevelType w:val="hybridMultilevel"/>
+    <w:tmpl w:val="B644F870"/>
+    <w:lvl w:ilvl="0" w:tplc="08090001">
+      <w:start w:val="1"/>
+      <w:numFmt w:val="bullet"/>
+      <w:lvlText w:val=""/>
+      <w:lvlJc w:val="left"/>
+      <w:pPr>
+        <w:ind w:left="720" w:hanging="360"/>
+      </w:pPr>
+      <w:rPr>
+        <w:rFonts w:ascii="Symbol" w:hAnsi="Symbol" w:hint="default"/>
+      </w:rPr>
+    </w:lvl>
+    <w:lvl w:ilvl="1" w:tplc="08090003" w:tentative="1">
+      <w:start w:val="1"/>
+      <w:numFmt w:val="bullet"/>
+      <w:lvlText w:val="o"/>
+      <w:lvlJc w:val="left"/>
+      <w:pPr>
+        <w:ind w:left="1440" w:hanging="360"/>
+      </w:pPr>
+      <w:rPr>
+        <w:rFonts w:ascii="Courier New" w:hAnsi="Courier New" w:cs="Courier New" w:hint="default"/>
+      </w:rPr>
+    </w:lvl>
+    <w:lvl w:ilvl="2" w:tplc="08090005" w:tentative="1">
+      <w:start w:val="1"/>
+      <w:numFmt w:val="bullet"/>
+      <w:lvlText w:val=""/>
+      <w:lvlJc w:val="left"/>
+      <w:pPr>
+        <w:ind w:left="2160" w:hanging="360"/>
+      </w:pPr>
+      <w:rPr>
+        <w:rFonts w:ascii="Wingdings" w:hAnsi="Wingdings" w:hint="default"/>
+      </w:rPr>
+    </w:lvl>
+    <w:lvl w:ilvl="3" w:tplc="08090001" w:tentative="1">
+      <w:start w:val="1"/>
+      <w:numFmt w:val="bullet"/>
+      <w:lvlText w:val=""/>
+      <w:lvlJc w:val="left"/>
+      <w:pPr>
+        <w:ind w:left="2880" w:hanging="360"/>
+      </w:pPr>
+      <w:rPr>
+        <w:rFonts w:ascii="Symbol" w:hAnsi="Symbol" w:hint="default"/>
+      </w:rPr>
+    </w:lvl>
+    <w:lvl w:ilvl="4" w:tplc="08090003" w:tentative="1">
+      <w:start w:val="1"/>
+      <w:numFmt w:val="bullet"/>
+      <w:lvlText w:val="o"/>
+      <w:lvlJc w:val="left"/>
+      <w:pPr>
+        <w:ind w:left="3600" w:hanging="360"/>
+      </w:pPr>
+      <w:rPr>
+        <w:rFonts w:ascii="Courier New" w:hAnsi="Courier New" w:cs="Courier New" w:hint="default"/>
+      </w:rPr>
+    </w:lvl>
+    <w:lvl w:ilvl="5" w:tplc="08090005" w:tentative="1">
+      <w:start w:val="1"/>
+      <w:numFmt w:val="bullet"/>
+      <w:lvlText w:val=""/>
+      <w:lvlJc w:val="left"/>
+      <w:pPr>
+        <w:ind w:left="4320" w:hanging="360"/>
+      </w:pPr>
+      <w:rPr>
+        <w:rFonts w:ascii="Wingdings" w:hAnsi="Wingdings" w:hint="default"/>
+      </w:rPr>
+    </w:lvl>
+    <w:lvl w:ilvl="6" w:tplc="08090001" w:tentative="1">
+      <w:start w:val="1"/>
+      <w:numFmt w:val="bullet"/>
+      <w:lvlText w:val=""/>
+      <w:lvlJc w:val="left"/>
+      <w:pPr>
+        <w:ind w:left="5040" w:hanging="360"/>
+      </w:pPr>
+      <w:rPr>
+        <w:rFonts w:ascii="Symbol" w:hAnsi="Symbol" w:hint="default"/>
+      </w:rPr>
+    </w:lvl>
+    <w:lvl w:ilvl="7" w:tplc="08090003" w:tentative="1">
+      <w:start w:val="1"/>
+      <w:numFmt w:val="bullet"/>
+      <w:lvlText w:val="o"/>
+      <w:lvlJc w:val="left"/>
+      <w:pPr>
+        <w:ind w:left="5760" w:hanging="360"/>
+      </w:pPr>
+      <w:rPr>
+        <w:rFonts w:ascii="Courier New" w:hAnsi="Courier New" w:cs="Courier New" w:hint="default"/>
+      </w:rPr>
+    </w:lvl>
+    <w:lvl w:ilvl="8" w:tplc="08090005" w:tentative="1">
+      <w:start w:val="1"/>
+      <w:numFmt w:val="bullet"/>
+      <w:lvlText w:val=""/>
+      <w:lvlJc w:val="left"/>
+      <w:pPr>
+        <w:ind w:left="6480" w:hanging="360"/>
+      </w:pPr>
+      <w:rPr>
+        <w:rFonts w:ascii="Wingdings" w:hAnsi="Wingdings" w:hint="default"/>
+      </w:rPr>
+    </w:lvl>
+  </w:abstractNum>
+  <w:abstractNum w:abstractNumId="3">
     <w:nsid w:val="20367983"/>
     <w:multiLevelType w:val="hybridMultilevel"/>
     <w:tmpl w:val="B1FA7074"/>
@@ -4052,7 +6417,120 @@
       </w:rPr>
     </w:lvl>
   </w:abstractNum>
-  <w:abstractNum w:abstractNumId="2">
+  <w:abstractNum w:abstractNumId="4">
+    <w:nsid w:val="22293987"/>
+    <w:multiLevelType w:val="hybridMultilevel"/>
+    <w:tmpl w:val="5B02D64C"/>
+    <w:lvl w:ilvl="0" w:tplc="08090001">
+      <w:start w:val="1"/>
+      <w:numFmt w:val="bullet"/>
+      <w:lvlText w:val=""/>
+      <w:lvlJc w:val="left"/>
+      <w:pPr>
+        <w:ind w:left="720" w:hanging="360"/>
+      </w:pPr>
+      <w:rPr>
+        <w:rFonts w:ascii="Symbol" w:hAnsi="Symbol" w:hint="default"/>
+      </w:rPr>
+    </w:lvl>
+    <w:lvl w:ilvl="1" w:tplc="08090003" w:tentative="1">
+      <w:start w:val="1"/>
+      <w:numFmt w:val="bullet"/>
+      <w:lvlText w:val="o"/>
+      <w:lvlJc w:val="left"/>
+      <w:pPr>
+        <w:ind w:left="1440" w:hanging="360"/>
+      </w:pPr>
+      <w:rPr>
+        <w:rFonts w:ascii="Courier New" w:hAnsi="Courier New" w:cs="Courier New" w:hint="default"/>
+      </w:rPr>
+    </w:lvl>
+    <w:lvl w:ilvl="2" w:tplc="08090005" w:tentative="1">
+      <w:start w:val="1"/>
+      <w:numFmt w:val="bullet"/>
+      <w:lvlText w:val=""/>
+      <w:lvlJc w:val="left"/>
+      <w:pPr>
+        <w:ind w:left="2160" w:hanging="360"/>
+      </w:pPr>
+      <w:rPr>
+        <w:rFonts w:ascii="Wingdings" w:hAnsi="Wingdings" w:hint="default"/>
+      </w:rPr>
+    </w:lvl>
+    <w:lvl w:ilvl="3" w:tplc="08090001" w:tentative="1">
+      <w:start w:val="1"/>
+      <w:numFmt w:val="bullet"/>
+      <w:lvlText w:val=""/>
+      <w:lvlJc w:val="left"/>
+      <w:pPr>
+        <w:ind w:left="2880" w:hanging="360"/>
+      </w:pPr>
+      <w:rPr>
+        <w:rFonts w:ascii="Symbol" w:hAnsi="Symbol" w:hint="default"/>
+      </w:rPr>
+    </w:lvl>
+    <w:lvl w:ilvl="4" w:tplc="08090003" w:tentative="1">
+      <w:start w:val="1"/>
+      <w:numFmt w:val="bullet"/>
+      <w:lvlText w:val="o"/>
+      <w:lvlJc w:val="left"/>
+      <w:pPr>
+        <w:ind w:left="3600" w:hanging="360"/>
+      </w:pPr>
+      <w:rPr>
+        <w:rFonts w:ascii="Courier New" w:hAnsi="Courier New" w:cs="Courier New" w:hint="default"/>
+      </w:rPr>
+    </w:lvl>
+    <w:lvl w:ilvl="5" w:tplc="08090005" w:tentative="1">
+      <w:start w:val="1"/>
+      <w:numFmt w:val="bullet"/>
+      <w:lvlText w:val=""/>
+      <w:lvlJc w:val="left"/>
+      <w:pPr>
+        <w:ind w:left="4320" w:hanging="360"/>
+      </w:pPr>
+      <w:rPr>
+        <w:rFonts w:ascii="Wingdings" w:hAnsi="Wingdings" w:hint="default"/>
+      </w:rPr>
+    </w:lvl>
+    <w:lvl w:ilvl="6" w:tplc="08090001" w:tentative="1">
+      <w:start w:val="1"/>
+      <w:numFmt w:val="bullet"/>
+      <w:lvlText w:val=""/>
+      <w:lvlJc w:val="left"/>
+      <w:pPr>
+        <w:ind w:left="5040" w:hanging="360"/>
+      </w:pPr>
+      <w:rPr>
+        <w:rFonts w:ascii="Symbol" w:hAnsi="Symbol" w:hint="default"/>
+      </w:rPr>
+    </w:lvl>
+    <w:lvl w:ilvl="7" w:tplc="08090003" w:tentative="1">
+      <w:start w:val="1"/>
+      <w:numFmt w:val="bullet"/>
+      <w:lvlText w:val="o"/>
+      <w:lvlJc w:val="left"/>
+      <w:pPr>
+        <w:ind w:left="5760" w:hanging="360"/>
+      </w:pPr>
+      <w:rPr>
+        <w:rFonts w:ascii="Courier New" w:hAnsi="Courier New" w:cs="Courier New" w:hint="default"/>
+      </w:rPr>
+    </w:lvl>
+    <w:lvl w:ilvl="8" w:tplc="08090005" w:tentative="1">
+      <w:start w:val="1"/>
+      <w:numFmt w:val="bullet"/>
+      <w:lvlText w:val=""/>
+      <w:lvlJc w:val="left"/>
+      <w:pPr>
+        <w:ind w:left="6480" w:hanging="360"/>
+      </w:pPr>
+      <w:rPr>
+        <w:rFonts w:ascii="Wingdings" w:hAnsi="Wingdings" w:hint="default"/>
+      </w:rPr>
+    </w:lvl>
+  </w:abstractNum>
+  <w:abstractNum w:abstractNumId="5">
     <w:nsid w:val="25A30FBA"/>
     <w:multiLevelType w:val="hybridMultilevel"/>
     <w:tmpl w:val="24204A00"/>
@@ -4165,7 +6643,7 @@
       </w:rPr>
     </w:lvl>
   </w:abstractNum>
-  <w:abstractNum w:abstractNumId="3">
+  <w:abstractNum w:abstractNumId="6">
     <w:nsid w:val="3B821744"/>
     <w:multiLevelType w:val="hybridMultilevel"/>
     <w:tmpl w:val="8834BC26"/>
@@ -4278,7 +6756,233 @@
       </w:rPr>
     </w:lvl>
   </w:abstractNum>
-  <w:abstractNum w:abstractNumId="4">
+  <w:abstractNum w:abstractNumId="7">
+    <w:nsid w:val="483560A2"/>
+    <w:multiLevelType w:val="hybridMultilevel"/>
+    <w:tmpl w:val="C93A6F10"/>
+    <w:lvl w:ilvl="0" w:tplc="08090001">
+      <w:start w:val="1"/>
+      <w:numFmt w:val="bullet"/>
+      <w:lvlText w:val=""/>
+      <w:lvlJc w:val="left"/>
+      <w:pPr>
+        <w:ind w:left="720" w:hanging="360"/>
+      </w:pPr>
+      <w:rPr>
+        <w:rFonts w:ascii="Symbol" w:hAnsi="Symbol" w:hint="default"/>
+      </w:rPr>
+    </w:lvl>
+    <w:lvl w:ilvl="1" w:tplc="08090003" w:tentative="1">
+      <w:start w:val="1"/>
+      <w:numFmt w:val="bullet"/>
+      <w:lvlText w:val="o"/>
+      <w:lvlJc w:val="left"/>
+      <w:pPr>
+        <w:ind w:left="1440" w:hanging="360"/>
+      </w:pPr>
+      <w:rPr>
+        <w:rFonts w:ascii="Courier New" w:hAnsi="Courier New" w:cs="Courier New" w:hint="default"/>
+      </w:rPr>
+    </w:lvl>
+    <w:lvl w:ilvl="2" w:tplc="08090005" w:tentative="1">
+      <w:start w:val="1"/>
+      <w:numFmt w:val="bullet"/>
+      <w:lvlText w:val=""/>
+      <w:lvlJc w:val="left"/>
+      <w:pPr>
+        <w:ind w:left="2160" w:hanging="360"/>
+      </w:pPr>
+      <w:rPr>
+        <w:rFonts w:ascii="Wingdings" w:hAnsi="Wingdings" w:hint="default"/>
+      </w:rPr>
+    </w:lvl>
+    <w:lvl w:ilvl="3" w:tplc="08090001" w:tentative="1">
+      <w:start w:val="1"/>
+      <w:numFmt w:val="bullet"/>
+      <w:lvlText w:val=""/>
+      <w:lvlJc w:val="left"/>
+      <w:pPr>
+        <w:ind w:left="2880" w:hanging="360"/>
+      </w:pPr>
+      <w:rPr>
+        <w:rFonts w:ascii="Symbol" w:hAnsi="Symbol" w:hint="default"/>
+      </w:rPr>
+    </w:lvl>
+    <w:lvl w:ilvl="4" w:tplc="08090003" w:tentative="1">
+      <w:start w:val="1"/>
+      <w:numFmt w:val="bullet"/>
+      <w:lvlText w:val="o"/>
+      <w:lvlJc w:val="left"/>
+      <w:pPr>
+        <w:ind w:left="3600" w:hanging="360"/>
+      </w:pPr>
+      <w:rPr>
+        <w:rFonts w:ascii="Courier New" w:hAnsi="Courier New" w:cs="Courier New" w:hint="default"/>
+      </w:rPr>
+    </w:lvl>
+    <w:lvl w:ilvl="5" w:tplc="08090005" w:tentative="1">
+      <w:start w:val="1"/>
+      <w:numFmt w:val="bullet"/>
+      <w:lvlText w:val=""/>
+      <w:lvlJc w:val="left"/>
+      <w:pPr>
+        <w:ind w:left="4320" w:hanging="360"/>
+      </w:pPr>
+      <w:rPr>
+        <w:rFonts w:ascii="Wingdings" w:hAnsi="Wingdings" w:hint="default"/>
+      </w:rPr>
+    </w:lvl>
+    <w:lvl w:ilvl="6" w:tplc="08090001" w:tentative="1">
+      <w:start w:val="1"/>
+      <w:numFmt w:val="bullet"/>
+      <w:lvlText w:val=""/>
+      <w:lvlJc w:val="left"/>
+      <w:pPr>
+        <w:ind w:left="5040" w:hanging="360"/>
+      </w:pPr>
+      <w:rPr>
+        <w:rFonts w:ascii="Symbol" w:hAnsi="Symbol" w:hint="default"/>
+      </w:rPr>
+    </w:lvl>
+    <w:lvl w:ilvl="7" w:tplc="08090003" w:tentative="1">
+      <w:start w:val="1"/>
+      <w:numFmt w:val="bullet"/>
+      <w:lvlText w:val="o"/>
+      <w:lvlJc w:val="left"/>
+      <w:pPr>
+        <w:ind w:left="5760" w:hanging="360"/>
+      </w:pPr>
+      <w:rPr>
+        <w:rFonts w:ascii="Courier New" w:hAnsi="Courier New" w:cs="Courier New" w:hint="default"/>
+      </w:rPr>
+    </w:lvl>
+    <w:lvl w:ilvl="8" w:tplc="08090005" w:tentative="1">
+      <w:start w:val="1"/>
+      <w:numFmt w:val="bullet"/>
+      <w:lvlText w:val=""/>
+      <w:lvlJc w:val="left"/>
+      <w:pPr>
+        <w:ind w:left="6480" w:hanging="360"/>
+      </w:pPr>
+      <w:rPr>
+        <w:rFonts w:ascii="Wingdings" w:hAnsi="Wingdings" w:hint="default"/>
+      </w:rPr>
+    </w:lvl>
+  </w:abstractNum>
+  <w:abstractNum w:abstractNumId="8">
+    <w:nsid w:val="4C6A3667"/>
+    <w:multiLevelType w:val="hybridMultilevel"/>
+    <w:tmpl w:val="76DA19D8"/>
+    <w:lvl w:ilvl="0" w:tplc="08090001">
+      <w:start w:val="1"/>
+      <w:numFmt w:val="bullet"/>
+      <w:lvlText w:val=""/>
+      <w:lvlJc w:val="left"/>
+      <w:pPr>
+        <w:ind w:left="720" w:hanging="360"/>
+      </w:pPr>
+      <w:rPr>
+        <w:rFonts w:ascii="Symbol" w:hAnsi="Symbol" w:hint="default"/>
+      </w:rPr>
+    </w:lvl>
+    <w:lvl w:ilvl="1" w:tplc="08090003" w:tentative="1">
+      <w:start w:val="1"/>
+      <w:numFmt w:val="bullet"/>
+      <w:lvlText w:val="o"/>
+      <w:lvlJc w:val="left"/>
+      <w:pPr>
+        <w:ind w:left="1440" w:hanging="360"/>
+      </w:pPr>
+      <w:rPr>
+        <w:rFonts w:ascii="Courier New" w:hAnsi="Courier New" w:cs="Courier New" w:hint="default"/>
+      </w:rPr>
+    </w:lvl>
+    <w:lvl w:ilvl="2" w:tplc="08090005" w:tentative="1">
+      <w:start w:val="1"/>
+      <w:numFmt w:val="bullet"/>
+      <w:lvlText w:val=""/>
+      <w:lvlJc w:val="left"/>
+      <w:pPr>
+        <w:ind w:left="2160" w:hanging="360"/>
+      </w:pPr>
+      <w:rPr>
+        <w:rFonts w:ascii="Wingdings" w:hAnsi="Wingdings" w:hint="default"/>
+      </w:rPr>
+    </w:lvl>
+    <w:lvl w:ilvl="3" w:tplc="08090001" w:tentative="1">
+      <w:start w:val="1"/>
+      <w:numFmt w:val="bullet"/>
+      <w:lvlText w:val=""/>
+      <w:lvlJc w:val="left"/>
+      <w:pPr>
+        <w:ind w:left="2880" w:hanging="360"/>
+      </w:pPr>
+      <w:rPr>
+        <w:rFonts w:ascii="Symbol" w:hAnsi="Symbol" w:hint="default"/>
+      </w:rPr>
+    </w:lvl>
+    <w:lvl w:ilvl="4" w:tplc="08090003" w:tentative="1">
+      <w:start w:val="1"/>
+      <w:numFmt w:val="bullet"/>
+      <w:lvlText w:val="o"/>
+      <w:lvlJc w:val="left"/>
+      <w:pPr>
+        <w:ind w:left="3600" w:hanging="360"/>
+      </w:pPr>
+      <w:rPr>
+        <w:rFonts w:ascii="Courier New" w:hAnsi="Courier New" w:cs="Courier New" w:hint="default"/>
+      </w:rPr>
+    </w:lvl>
+    <w:lvl w:ilvl="5" w:tplc="08090005" w:tentative="1">
+      <w:start w:val="1"/>
+      <w:numFmt w:val="bullet"/>
+      <w:lvlText w:val=""/>
+      <w:lvlJc w:val="left"/>
+      <w:pPr>
+        <w:ind w:left="4320" w:hanging="360"/>
+      </w:pPr>
+      <w:rPr>
+        <w:rFonts w:ascii="Wingdings" w:hAnsi="Wingdings" w:hint="default"/>
+      </w:rPr>
+    </w:lvl>
+    <w:lvl w:ilvl="6" w:tplc="08090001" w:tentative="1">
+      <w:start w:val="1"/>
+      <w:numFmt w:val="bullet"/>
+      <w:lvlText w:val=""/>
+      <w:lvlJc w:val="left"/>
+      <w:pPr>
+        <w:ind w:left="5040" w:hanging="360"/>
+      </w:pPr>
+      <w:rPr>
+        <w:rFonts w:ascii="Symbol" w:hAnsi="Symbol" w:hint="default"/>
+      </w:rPr>
+    </w:lvl>
+    <w:lvl w:ilvl="7" w:tplc="08090003" w:tentative="1">
+      <w:start w:val="1"/>
+      <w:numFmt w:val="bullet"/>
+      <w:lvlText w:val="o"/>
+      <w:lvlJc w:val="left"/>
+      <w:pPr>
+        <w:ind w:left="5760" w:hanging="360"/>
+      </w:pPr>
+      <w:rPr>
+        <w:rFonts w:ascii="Courier New" w:hAnsi="Courier New" w:cs="Courier New" w:hint="default"/>
+      </w:rPr>
+    </w:lvl>
+    <w:lvl w:ilvl="8" w:tplc="08090005" w:tentative="1">
+      <w:start w:val="1"/>
+      <w:numFmt w:val="bullet"/>
+      <w:lvlText w:val=""/>
+      <w:lvlJc w:val="left"/>
+      <w:pPr>
+        <w:ind w:left="6480" w:hanging="360"/>
+      </w:pPr>
+      <w:rPr>
+        <w:rFonts w:ascii="Wingdings" w:hAnsi="Wingdings" w:hint="default"/>
+      </w:rPr>
+    </w:lvl>
+  </w:abstractNum>
+  <w:abstractNum w:abstractNumId="9">
     <w:nsid w:val="6AF748F8"/>
     <w:multiLevelType w:val="hybridMultilevel"/>
     <w:tmpl w:val="40B82734"/>
@@ -4395,18 +7099,41 @@
     <w:abstractNumId w:val="0"/>
   </w:num>
   <w:num w:numId="2">
+    <w:abstractNumId w:val="3"/>
+  </w:num>
+  <w:num w:numId="3">
+    <w:abstractNumId w:val="6"/>
+  </w:num>
+  <w:num w:numId="4">
+    <w:abstractNumId w:val="9"/>
+  </w:num>
+  <w:num w:numId="5">
+    <w:abstractNumId w:val="5"/>
+  </w:num>
+  <w:num w:numId="6">
     <w:abstractNumId w:val="1"/>
   </w:num>
-  <w:num w:numId="3">
-    <w:abstractNumId w:val="3"/>
-  </w:num>
-  <w:num w:numId="4">
+  <w:num w:numId="7">
     <w:abstractNumId w:val="4"/>
   </w:num>
-  <w:num w:numId="5">
+  <w:num w:numId="8">
     <w:abstractNumId w:val="2"/>
   </w:num>
+  <w:num w:numId="9">
+    <w:abstractNumId w:val="7"/>
+  </w:num>
+  <w:num w:numId="10">
+    <w:abstractNumId w:val="8"/>
+  </w:num>
 </w:numbering>
+</file>
+
+<file path=word/people.xml><?xml version="1.0" encoding="utf-8"?>
+<w15:people xmlns:wpc="http://schemas.microsoft.com/office/word/2010/wordprocessingCanvas" xmlns:mc="http://schemas.openxmlformats.org/markup-compatibility/2006" xmlns:o="urn:schemas-microsoft-com:office:office" xmlns:r="http://schemas.openxmlformats.org/officeDocument/2006/relationships" xmlns:m="http://schemas.openxmlformats.org/officeDocument/2006/math" xmlns:v="urn:schemas-microsoft-com:vml" xmlns:wp14="http://schemas.microsoft.com/office/word/2010/wordprocessingDrawing" xmlns:wp="http://schemas.openxmlformats.org/drawingml/2006/wordprocessingDrawing" xmlns:w10="urn:schemas-microsoft-com:office:word" xmlns:w="http://schemas.openxmlformats.org/wordprocessingml/2006/main" xmlns:w14="http://schemas.microsoft.com/office/word/2010/wordml" xmlns:w15="http://schemas.microsoft.com/office/word/2012/wordml" xmlns:wpg="http://schemas.microsoft.com/office/word/2010/wordprocessingGroup" xmlns:wpi="http://schemas.microsoft.com/office/word/2010/wordprocessingInk" xmlns:wne="http://schemas.microsoft.com/office/word/2006/wordml" xmlns:wps="http://schemas.microsoft.com/office/word/2010/wordprocessingShape" mc:Ignorable="w14 w15 wp14">
+  <w15:person w15:author="Alex Robinson">
+    <w15:presenceInfo w15:providerId="None" w15:userId="Alex Robinson"/>
+  </w15:person>
+</w15:people>
 </file>
 
 <file path=word/styles.xml><?xml version="1.0" encoding="utf-8"?>
@@ -4846,6 +7573,28 @@
       <w:szCs w:val="26"/>
     </w:rPr>
   </w:style>
+  <w:style w:type="paragraph" w:styleId="Heading3">
+    <w:name w:val="heading 3"/>
+    <w:basedOn w:val="Normal"/>
+    <w:next w:val="Normal"/>
+    <w:link w:val="Heading3Char"/>
+    <w:uiPriority w:val="9"/>
+    <w:unhideWhenUsed/>
+    <w:qFormat/>
+    <w:rsid w:val="00940205"/>
+    <w:pPr>
+      <w:keepNext/>
+      <w:keepLines/>
+      <w:spacing w:before="40" w:after="0"/>
+      <w:outlineLvl w:val="2"/>
+    </w:pPr>
+    <w:rPr>
+      <w:rFonts w:asciiTheme="majorHAnsi" w:eastAsiaTheme="majorEastAsia" w:hAnsiTheme="majorHAnsi" w:cstheme="majorBidi"/>
+      <w:color w:val="1F4D78" w:themeColor="accent1" w:themeShade="7F"/>
+      <w:sz w:val="24"/>
+      <w:szCs w:val="24"/>
+    </w:rPr>
+  </w:style>
   <w:style w:type="character" w:default="1" w:styleId="DefaultParagraphFont">
     <w:name w:val="Default Paragraph Font"/>
     <w:uiPriority w:val="1"/>
@@ -5122,7 +7871,705 @@
       <w:bdr w:val="single" w:sz="6" w:space="0" w:color="DDDDDD" w:frame="1"/>
     </w:rPr>
   </w:style>
+  <w:style w:type="character" w:customStyle="1" w:styleId="Heading3Char">
+    <w:name w:val="Heading 3 Char"/>
+    <w:basedOn w:val="DefaultParagraphFont"/>
+    <w:link w:val="Heading3"/>
+    <w:uiPriority w:val="9"/>
+    <w:rsid w:val="00940205"/>
+    <w:rPr>
+      <w:rFonts w:asciiTheme="majorHAnsi" w:eastAsiaTheme="majorEastAsia" w:hAnsiTheme="majorHAnsi" w:cstheme="majorBidi"/>
+      <w:color w:val="1F4D78" w:themeColor="accent1" w:themeShade="7F"/>
+      <w:sz w:val="24"/>
+      <w:szCs w:val="24"/>
+    </w:rPr>
+  </w:style>
+  <w:style w:type="character" w:styleId="CommentReference">
+    <w:name w:val="annotation reference"/>
+    <w:basedOn w:val="DefaultParagraphFont"/>
+    <w:uiPriority w:val="99"/>
+    <w:semiHidden/>
+    <w:unhideWhenUsed/>
+    <w:rsid w:val="009065AE"/>
+    <w:rPr>
+      <w:sz w:val="16"/>
+      <w:szCs w:val="16"/>
+    </w:rPr>
+  </w:style>
+  <w:style w:type="paragraph" w:styleId="CommentText">
+    <w:name w:val="annotation text"/>
+    <w:basedOn w:val="Normal"/>
+    <w:link w:val="CommentTextChar"/>
+    <w:uiPriority w:val="99"/>
+    <w:semiHidden/>
+    <w:unhideWhenUsed/>
+    <w:rsid w:val="009065AE"/>
+    <w:pPr>
+      <w:spacing w:line="240" w:lineRule="auto"/>
+    </w:pPr>
+    <w:rPr>
+      <w:sz w:val="20"/>
+      <w:szCs w:val="20"/>
+    </w:rPr>
+  </w:style>
+  <w:style w:type="character" w:customStyle="1" w:styleId="CommentTextChar">
+    <w:name w:val="Comment Text Char"/>
+    <w:basedOn w:val="DefaultParagraphFont"/>
+    <w:link w:val="CommentText"/>
+    <w:uiPriority w:val="99"/>
+    <w:semiHidden/>
+    <w:rsid w:val="009065AE"/>
+    <w:rPr>
+      <w:sz w:val="20"/>
+      <w:szCs w:val="20"/>
+    </w:rPr>
+  </w:style>
+  <w:style w:type="paragraph" w:styleId="CommentSubject">
+    <w:name w:val="annotation subject"/>
+    <w:basedOn w:val="CommentText"/>
+    <w:next w:val="CommentText"/>
+    <w:link w:val="CommentSubjectChar"/>
+    <w:uiPriority w:val="99"/>
+    <w:semiHidden/>
+    <w:unhideWhenUsed/>
+    <w:rsid w:val="009065AE"/>
+    <w:rPr>
+      <w:b/>
+      <w:bCs/>
+    </w:rPr>
+  </w:style>
+  <w:style w:type="character" w:customStyle="1" w:styleId="CommentSubjectChar">
+    <w:name w:val="Comment Subject Char"/>
+    <w:basedOn w:val="CommentTextChar"/>
+    <w:link w:val="CommentSubject"/>
+    <w:uiPriority w:val="99"/>
+    <w:semiHidden/>
+    <w:rsid w:val="009065AE"/>
+    <w:rPr>
+      <w:b/>
+      <w:bCs/>
+      <w:sz w:val="20"/>
+      <w:szCs w:val="20"/>
+    </w:rPr>
+  </w:style>
+  <w:style w:type="paragraph" w:styleId="BalloonText">
+    <w:name w:val="Balloon Text"/>
+    <w:basedOn w:val="Normal"/>
+    <w:link w:val="BalloonTextChar"/>
+    <w:uiPriority w:val="99"/>
+    <w:semiHidden/>
+    <w:unhideWhenUsed/>
+    <w:rsid w:val="009065AE"/>
+    <w:pPr>
+      <w:spacing w:after="0" w:line="240" w:lineRule="auto"/>
+    </w:pPr>
+    <w:rPr>
+      <w:rFonts w:ascii="Segoe UI" w:hAnsi="Segoe UI" w:cs="Segoe UI"/>
+      <w:sz w:val="18"/>
+      <w:szCs w:val="18"/>
+    </w:rPr>
+  </w:style>
+  <w:style w:type="character" w:customStyle="1" w:styleId="BalloonTextChar">
+    <w:name w:val="Balloon Text Char"/>
+    <w:basedOn w:val="DefaultParagraphFont"/>
+    <w:link w:val="BalloonText"/>
+    <w:uiPriority w:val="99"/>
+    <w:semiHidden/>
+    <w:rsid w:val="009065AE"/>
+    <w:rPr>
+      <w:rFonts w:ascii="Segoe UI" w:hAnsi="Segoe UI" w:cs="Segoe UI"/>
+      <w:sz w:val="18"/>
+      <w:szCs w:val="18"/>
+    </w:rPr>
+  </w:style>
+  <w:style w:type="paragraph" w:styleId="NoSpacing">
+    <w:name w:val="No Spacing"/>
+    <w:link w:val="NoSpacingChar"/>
+    <w:uiPriority w:val="1"/>
+    <w:qFormat/>
+    <w:rsid w:val="00BF772A"/>
+    <w:pPr>
+      <w:spacing w:after="0" w:line="240" w:lineRule="auto"/>
+    </w:pPr>
+    <w:rPr>
+      <w:rFonts w:eastAsiaTheme="minorEastAsia"/>
+      <w:lang w:val="en-US"/>
+    </w:rPr>
+  </w:style>
+  <w:style w:type="character" w:customStyle="1" w:styleId="NoSpacingChar">
+    <w:name w:val="No Spacing Char"/>
+    <w:basedOn w:val="DefaultParagraphFont"/>
+    <w:link w:val="NoSpacing"/>
+    <w:uiPriority w:val="1"/>
+    <w:rsid w:val="00BF772A"/>
+    <w:rPr>
+      <w:rFonts w:eastAsiaTheme="minorEastAsia"/>
+      <w:lang w:val="en-US"/>
+    </w:rPr>
+  </w:style>
 </w:styles>
+</file>
+
+<file path=word/glossary/document.xml><?xml version="1.0" encoding="utf-8"?>
+<w:glossaryDocument xmlns:wpc="http://schemas.microsoft.com/office/word/2010/wordprocessingCanvas" xmlns:mc="http://schemas.openxmlformats.org/markup-compatibility/2006" xmlns:o="urn:schemas-microsoft-com:office:office" xmlns:r="http://schemas.openxmlformats.org/officeDocument/2006/relationships" xmlns:m="http://schemas.openxmlformats.org/officeDocument/2006/math" xmlns:v="urn:schemas-microsoft-com:vml" xmlns:wp14="http://schemas.microsoft.com/office/word/2010/wordprocessingDrawing" xmlns:wp="http://schemas.openxmlformats.org/drawingml/2006/wordprocessingDrawing" xmlns:w10="urn:schemas-microsoft-com:office:word" xmlns:w="http://schemas.openxmlformats.org/wordprocessingml/2006/main" xmlns:w14="http://schemas.microsoft.com/office/word/2010/wordml" xmlns:w15="http://schemas.microsoft.com/office/word/2012/wordml" xmlns:wpg="http://schemas.microsoft.com/office/word/2010/wordprocessingGroup" xmlns:wpi="http://schemas.microsoft.com/office/word/2010/wordprocessingInk" xmlns:wne="http://schemas.microsoft.com/office/word/2006/wordml" xmlns:wps="http://schemas.microsoft.com/office/word/2010/wordprocessingShape" mc:Ignorable="w14 w15 wp14"/>
+</file>
+
+<file path=word/glossary/fontTable.xml><?xml version="1.0" encoding="utf-8"?>
+<w:fonts xmlns:mc="http://schemas.openxmlformats.org/markup-compatibility/2006" xmlns:r="http://schemas.openxmlformats.org/officeDocument/2006/relationships" xmlns:w="http://schemas.openxmlformats.org/wordprocessingml/2006/main" xmlns:w14="http://schemas.microsoft.com/office/word/2010/wordml" xmlns:w15="http://schemas.microsoft.com/office/word/2012/wordml" mc:Ignorable="w14 w15">
+  <w:font w:name="Symbol">
+    <w:panose1 w:val="05050102010706020507"/>
+    <w:charset w:val="02"/>
+    <w:family w:val="roman"/>
+    <w:pitch w:val="variable"/>
+    <w:sig w:usb0="00000000" w:usb1="10000000" w:usb2="00000000" w:usb3="00000000" w:csb0="80000000" w:csb1="00000000"/>
+  </w:font>
+  <w:font w:name="Times New Roman">
+    <w:panose1 w:val="02020603050405020304"/>
+    <w:charset w:val="00"/>
+    <w:family w:val="roman"/>
+    <w:pitch w:val="variable"/>
+    <w:sig w:usb0="E0002AFF" w:usb1="C0007841" w:usb2="00000009" w:usb3="00000000" w:csb0="000001FF" w:csb1="00000000"/>
+  </w:font>
+  <w:font w:name="Courier New">
+    <w:panose1 w:val="02070309020205020404"/>
+    <w:charset w:val="00"/>
+    <w:family w:val="modern"/>
+    <w:pitch w:val="fixed"/>
+    <w:sig w:usb0="E0002AFF" w:usb1="C0007843" w:usb2="00000009" w:usb3="00000000" w:csb0="000001FF" w:csb1="00000000"/>
+  </w:font>
+  <w:font w:name="Wingdings">
+    <w:panose1 w:val="05000000000000000000"/>
+    <w:charset w:val="02"/>
+    <w:family w:val="auto"/>
+    <w:pitch w:val="variable"/>
+    <w:sig w:usb0="00000000" w:usb1="10000000" w:usb2="00000000" w:usb3="00000000" w:csb0="80000000" w:csb1="00000000"/>
+  </w:font>
+  <w:font w:name="Calibri">
+    <w:panose1 w:val="020F0502020204030204"/>
+    <w:charset w:val="00"/>
+    <w:family w:val="swiss"/>
+    <w:pitch w:val="variable"/>
+    <w:sig w:usb0="E10002FF" w:usb1="4000ACFF" w:usb2="00000009" w:usb3="00000000" w:csb0="0000019F" w:csb1="00000000"/>
+  </w:font>
+  <w:font w:name="Calibri Light">
+    <w:panose1 w:val="020F0302020204030204"/>
+    <w:charset w:val="00"/>
+    <w:family w:val="swiss"/>
+    <w:pitch w:val="variable"/>
+    <w:sig w:usb0="A00002EF" w:usb1="4000207B" w:usb2="00000000" w:usb3="00000000" w:csb0="0000019F" w:csb1="00000000"/>
+  </w:font>
+  <w:font w:name="Consolas">
+    <w:panose1 w:val="020B0609020204030204"/>
+    <w:charset w:val="00"/>
+    <w:family w:val="modern"/>
+    <w:pitch w:val="fixed"/>
+    <w:sig w:usb0="E10002FF" w:usb1="4000FCFF" w:usb2="00000009" w:usb3="00000000" w:csb0="0000019F" w:csb1="00000000"/>
+  </w:font>
+  <w:font w:name="Segoe UI">
+    <w:panose1 w:val="020B0502040204020203"/>
+    <w:charset w:val="00"/>
+    <w:family w:val="swiss"/>
+    <w:pitch w:val="variable"/>
+    <w:sig w:usb0="E10022FF" w:usb1="C000E47F" w:usb2="00000029" w:usb3="00000000" w:csb0="000001DF" w:csb1="00000000"/>
+  </w:font>
+  <w:font w:name="Helvetica">
+    <w:panose1 w:val="020B0604020202020204"/>
+    <w:charset w:val="00"/>
+    <w:family w:val="swiss"/>
+    <w:pitch w:val="variable"/>
+    <w:sig w:usb0="E0002AFF" w:usb1="C0007843" w:usb2="00000009" w:usb3="00000000" w:csb0="000001FF" w:csb1="00000000"/>
+  </w:font>
+</w:fonts>
+</file>
+
+<file path=word/glossary/settings.xml><?xml version="1.0" encoding="utf-8"?>
+<w:settings xmlns:mc="http://schemas.openxmlformats.org/markup-compatibility/2006" xmlns:o="urn:schemas-microsoft-com:office:office" xmlns:r="http://schemas.openxmlformats.org/officeDocument/2006/relationships" xmlns:m="http://schemas.openxmlformats.org/officeDocument/2006/math" xmlns:v="urn:schemas-microsoft-com:vml" xmlns:w10="urn:schemas-microsoft-com:office:word" xmlns:w="http://schemas.openxmlformats.org/wordprocessingml/2006/main" xmlns:w14="http://schemas.microsoft.com/office/word/2010/wordml" xmlns:w15="http://schemas.microsoft.com/office/word/2012/wordml" xmlns:sl="http://schemas.openxmlformats.org/schemaLibrary/2006/main" mc:Ignorable="w14 w15">
+  <w:view w:val="normal"/>
+  <w:defaultTabStop w:val="720"/>
+  <w:characterSpacingControl w:val="doNotCompress"/>
+  <w:compat>
+    <w:useFELayout/>
+    <w:compatSetting w:name="compatibilityMode" w:uri="http://schemas.microsoft.com/office/word" w:val="15"/>
+    <w:compatSetting w:name="overrideTableStyleFontSizeAndJustification" w:uri="http://schemas.microsoft.com/office/word" w:val="1"/>
+    <w:compatSetting w:name="enableOpenTypeFeatures" w:uri="http://schemas.microsoft.com/office/word" w:val="1"/>
+    <w:compatSetting w:name="doNotFlipMirrorIndents" w:uri="http://schemas.microsoft.com/office/word" w:val="1"/>
+    <w:compatSetting w:name="differentiateMultirowTableHeaders" w:uri="http://schemas.microsoft.com/office/word" w:val="1"/>
+  </w:compat>
+  <w:rsids>
+    <w:rsidRoot w:val="00847E8C"/>
+    <w:rsid w:val="00741495"/>
+    <w:rsid w:val="00847E8C"/>
+  </w:rsids>
+  <m:mathPr>
+    <m:mathFont m:val="Cambria Math"/>
+    <m:brkBin m:val="before"/>
+    <m:brkBinSub m:val="--"/>
+    <m:smallFrac m:val="0"/>
+    <m:dispDef/>
+    <m:lMargin m:val="0"/>
+    <m:rMargin m:val="0"/>
+    <m:defJc m:val="centerGroup"/>
+    <m:wrapIndent m:val="1440"/>
+    <m:intLim m:val="subSup"/>
+    <m:naryLim m:val="undOvr"/>
+  </m:mathPr>
+  <w:themeFontLang w:val="en-GB"/>
+  <w:clrSchemeMapping w:bg1="light1" w:t1="dark1" w:bg2="light2" w:t2="dark2" w:accent1="accent1" w:accent2="accent2" w:accent3="accent3" w:accent4="accent4" w:accent5="accent5" w:accent6="accent6" w:hyperlink="hyperlink" w:followedHyperlink="followedHyperlink"/>
+  <w:decimalSymbol w:val="."/>
+  <w:listSeparator w:val=","/>
+  <w15:chartTrackingRefBased/>
+</w:settings>
+</file>
+
+<file path=word/glossary/styles.xml><?xml version="1.0" encoding="utf-8"?>
+<w:styles xmlns:mc="http://schemas.openxmlformats.org/markup-compatibility/2006" xmlns:r="http://schemas.openxmlformats.org/officeDocument/2006/relationships" xmlns:w="http://schemas.openxmlformats.org/wordprocessingml/2006/main" xmlns:w14="http://schemas.microsoft.com/office/word/2010/wordml" xmlns:w15="http://schemas.microsoft.com/office/word/2012/wordml" mc:Ignorable="w14 w15">
+  <w:docDefaults>
+    <w:rPrDefault>
+      <w:rPr>
+        <w:rFonts w:asciiTheme="minorHAnsi" w:eastAsiaTheme="minorEastAsia" w:hAnsiTheme="minorHAnsi" w:cstheme="minorBidi"/>
+        <w:sz w:val="22"/>
+        <w:szCs w:val="22"/>
+        <w:lang w:val="en-GB" w:eastAsia="en-GB" w:bidi="ar-SA"/>
+      </w:rPr>
+    </w:rPrDefault>
+    <w:pPrDefault>
+      <w:pPr>
+        <w:spacing w:after="160" w:line="259" w:lineRule="auto"/>
+      </w:pPr>
+    </w:pPrDefault>
+  </w:docDefaults>
+  <w:latentStyles w:defLockedState="0" w:defUIPriority="99" w:defSemiHidden="0" w:defUnhideWhenUsed="0" w:defQFormat="0" w:count="371">
+    <w:lsdException w:name="Normal" w:uiPriority="0" w:qFormat="1"/>
+    <w:lsdException w:name="heading 1" w:uiPriority="9" w:qFormat="1"/>
+    <w:lsdException w:name="heading 2" w:semiHidden="1" w:uiPriority="9" w:unhideWhenUsed="1" w:qFormat="1"/>
+    <w:lsdException w:name="heading 3" w:semiHidden="1" w:uiPriority="9" w:unhideWhenUsed="1" w:qFormat="1"/>
+    <w:lsdException w:name="heading 4" w:semiHidden="1" w:uiPriority="9" w:unhideWhenUsed="1" w:qFormat="1"/>
+    <w:lsdException w:name="heading 5" w:semiHidden="1" w:uiPriority="9" w:unhideWhenUsed="1" w:qFormat="1"/>
+    <w:lsdException w:name="heading 6" w:semiHidden="1" w:uiPriority="9" w:unhideWhenUsed="1" w:qFormat="1"/>
+    <w:lsdException w:name="heading 7" w:semiHidden="1" w:uiPriority="9" w:unhideWhenUsed="1" w:qFormat="1"/>
+    <w:lsdException w:name="heading 8" w:semiHidden="1" w:uiPriority="9" w:unhideWhenUsed="1" w:qFormat="1"/>
+    <w:lsdException w:name="heading 9" w:semiHidden="1" w:uiPriority="9" w:unhideWhenUsed="1" w:qFormat="1"/>
+    <w:lsdException w:name="index 1" w:semiHidden="1" w:unhideWhenUsed="1"/>
+    <w:lsdException w:name="index 2" w:semiHidden="1" w:unhideWhenUsed="1"/>
+    <w:lsdException w:name="index 3" w:semiHidden="1" w:unhideWhenUsed="1"/>
+    <w:lsdException w:name="index 4" w:semiHidden="1" w:unhideWhenUsed="1"/>
+    <w:lsdException w:name="index 5" w:semiHidden="1" w:unhideWhenUsed="1"/>
+    <w:lsdException w:name="index 6" w:semiHidden="1" w:unhideWhenUsed="1"/>
+    <w:lsdException w:name="index 7" w:semiHidden="1" w:unhideWhenUsed="1"/>
+    <w:lsdException w:name="index 8" w:semiHidden="1" w:unhideWhenUsed="1"/>
+    <w:lsdException w:name="index 9" w:semiHidden="1" w:unhideWhenUsed="1"/>
+    <w:lsdException w:name="toc 1" w:semiHidden="1" w:uiPriority="39" w:unhideWhenUsed="1"/>
+    <w:lsdException w:name="toc 2" w:semiHidden="1" w:uiPriority="39" w:unhideWhenUsed="1"/>
+    <w:lsdException w:name="toc 3" w:semiHidden="1" w:uiPriority="39" w:unhideWhenUsed="1"/>
+    <w:lsdException w:name="toc 4" w:semiHidden="1" w:uiPriority="39" w:unhideWhenUsed="1"/>
+    <w:lsdException w:name="toc 5" w:semiHidden="1" w:uiPriority="39" w:unhideWhenUsed="1"/>
+    <w:lsdException w:name="toc 6" w:semiHidden="1" w:uiPriority="39" w:unhideWhenUsed="1"/>
+    <w:lsdException w:name="toc 7" w:semiHidden="1" w:uiPriority="39" w:unhideWhenUsed="1"/>
+    <w:lsdException w:name="toc 8" w:semiHidden="1" w:uiPriority="39" w:unhideWhenUsed="1"/>
+    <w:lsdException w:name="toc 9" w:semiHidden="1" w:uiPriority="39" w:unhideWhenUsed="1"/>
+    <w:lsdException w:name="Normal Indent" w:semiHidden="1" w:unhideWhenUsed="1"/>
+    <w:lsdException w:name="footnote text" w:semiHidden="1" w:unhideWhenUsed="1"/>
+    <w:lsdException w:name="annotation text" w:semiHidden="1" w:unhideWhenUsed="1"/>
+    <w:lsdException w:name="header" w:semiHidden="1" w:unhideWhenUsed="1"/>
+    <w:lsdException w:name="footer" w:semiHidden="1" w:unhideWhenUsed="1"/>
+    <w:lsdException w:name="index heading" w:semiHidden="1" w:unhideWhenUsed="1"/>
+    <w:lsdException w:name="caption" w:semiHidden="1" w:uiPriority="35" w:unhideWhenUsed="1" w:qFormat="1"/>
+    <w:lsdException w:name="table of figures" w:semiHidden="1" w:unhideWhenUsed="1"/>
+    <w:lsdException w:name="envelope address" w:semiHidden="1" w:unhideWhenUsed="1"/>
+    <w:lsdException w:name="envelope return" w:semiHidden="1" w:unhideWhenUsed="1"/>
+    <w:lsdException w:name="footnote reference" w:semiHidden="1" w:unhideWhenUsed="1"/>
+    <w:lsdException w:name="annotation reference" w:semiHidden="1" w:unhideWhenUsed="1"/>
+    <w:lsdException w:name="line number" w:semiHidden="1" w:unhideWhenUsed="1"/>
+    <w:lsdException w:name="page number" w:semiHidden="1" w:unhideWhenUsed="1"/>
+    <w:lsdException w:name="endnote reference" w:semiHidden="1" w:unhideWhenUsed="1"/>
+    <w:lsdException w:name="endnote text" w:semiHidden="1" w:unhideWhenUsed="1"/>
+    <w:lsdException w:name="table of authorities" w:semiHidden="1" w:unhideWhenUsed="1"/>
+    <w:lsdException w:name="macro" w:semiHidden="1" w:unhideWhenUsed="1"/>
+    <w:lsdException w:name="toa heading" w:semiHidden="1" w:unhideWhenUsed="1"/>
+    <w:lsdException w:name="List" w:semiHidden="1" w:unhideWhenUsed="1"/>
+    <w:lsdException w:name="List Bullet" w:semiHidden="1" w:unhideWhenUsed="1"/>
+    <w:lsdException w:name="List Number" w:semiHidden="1" w:unhideWhenUsed="1"/>
+    <w:lsdException w:name="List 2" w:semiHidden="1" w:unhideWhenUsed="1"/>
+    <w:lsdException w:name="List 3" w:semiHidden="1" w:unhideWhenUsed="1"/>
+    <w:lsdException w:name="List 4" w:semiHidden="1" w:unhideWhenUsed="1"/>
+    <w:lsdException w:name="List 5" w:semiHidden="1" w:unhideWhenUsed="1"/>
+    <w:lsdException w:name="List Bullet 2" w:semiHidden="1" w:unhideWhenUsed="1"/>
+    <w:lsdException w:name="List Bullet 3" w:semiHidden="1" w:unhideWhenUsed="1"/>
+    <w:lsdException w:name="List Bullet 4" w:semiHidden="1" w:unhideWhenUsed="1"/>
+    <w:lsdException w:name="List Bullet 5" w:semiHidden="1" w:unhideWhenUsed="1"/>
+    <w:lsdException w:name="List Number 2" w:semiHidden="1" w:unhideWhenUsed="1"/>
+    <w:lsdException w:name="List Number 3" w:semiHidden="1" w:unhideWhenUsed="1"/>
+    <w:lsdException w:name="List Number 4" w:semiHidden="1" w:unhideWhenUsed="1"/>
+    <w:lsdException w:name="List Number 5" w:semiHidden="1" w:unhideWhenUsed="1"/>
+    <w:lsdException w:name="Title" w:uiPriority="10" w:qFormat="1"/>
+    <w:lsdException w:name="Closing" w:semiHidden="1" w:unhideWhenUsed="1"/>
+    <w:lsdException w:name="Signature" w:semiHidden="1" w:unhideWhenUsed="1"/>
+    <w:lsdException w:name="Default Paragraph Font" w:semiHidden="1" w:uiPriority="1" w:unhideWhenUsed="1"/>
+    <w:lsdException w:name="Body Text" w:semiHidden="1" w:unhideWhenUsed="1"/>
+    <w:lsdException w:name="Body Text Indent" w:semiHidden="1" w:unhideWhenUsed="1"/>
+    <w:lsdException w:name="List Continue" w:semiHidden="1" w:unhideWhenUsed="1"/>
+    <w:lsdException w:name="List Continue 2" w:semiHidden="1" w:unhideWhenUsed="1"/>
+    <w:lsdException w:name="List Continue 3" w:semiHidden="1" w:unhideWhenUsed="1"/>
+    <w:lsdException w:name="List Continue 4" w:semiHidden="1" w:unhideWhenUsed="1"/>
+    <w:lsdException w:name="List Continue 5" w:semiHidden="1" w:unhideWhenUsed="1"/>
+    <w:lsdException w:name="Message Header" w:semiHidden="1" w:unhideWhenUsed="1"/>
+    <w:lsdException w:name="Subtitle" w:uiPriority="11" w:qFormat="1"/>
+    <w:lsdException w:name="Salutation" w:semiHidden="1" w:unhideWhenUsed="1"/>
+    <w:lsdException w:name="Date" w:semiHidden="1" w:unhideWhenUsed="1"/>
+    <w:lsdException w:name="Body Text First Indent" w:semiHidden="1" w:unhideWhenUsed="1"/>
+    <w:lsdException w:name="Body Text First Indent 2" w:semiHidden="1" w:unhideWhenUsed="1"/>
+    <w:lsdException w:name="Note Heading" w:semiHidden="1" w:unhideWhenUsed="1"/>
+    <w:lsdException w:name="Body Text 2" w:semiHidden="1" w:unhideWhenUsed="1"/>
+    <w:lsdException w:name="Body Text 3" w:semiHidden="1" w:unhideWhenUsed="1"/>
+    <w:lsdException w:name="Body Text Indent 2" w:semiHidden="1" w:unhideWhenUsed="1"/>
+    <w:lsdException w:name="Body Text Indent 3" w:semiHidden="1" w:unhideWhenUsed="1"/>
+    <w:lsdException w:name="Block Text" w:semiHidden="1" w:unhideWhenUsed="1"/>
+    <w:lsdException w:name="Hyperlink" w:semiHidden="1" w:unhideWhenUsed="1"/>
+    <w:lsdException w:name="FollowedHyperlink" w:semiHidden="1" w:unhideWhenUsed="1"/>
+    <w:lsdException w:name="Strong" w:uiPriority="22" w:qFormat="1"/>
+    <w:lsdException w:name="Emphasis" w:uiPriority="20" w:qFormat="1"/>
+    <w:lsdException w:name="Document Map" w:semiHidden="1" w:unhideWhenUsed="1"/>
+    <w:lsdException w:name="Plain Text" w:semiHidden="1" w:unhideWhenUsed="1"/>
+    <w:lsdException w:name="E-mail Signature" w:semiHidden="1" w:unhideWhenUsed="1"/>
+    <w:lsdException w:name="HTML Top of Form" w:semiHidden="1" w:unhideWhenUsed="1"/>
+    <w:lsdException w:name="HTML Bottom of Form" w:semiHidden="1" w:unhideWhenUsed="1"/>
+    <w:lsdException w:name="Normal (Web)" w:semiHidden="1" w:unhideWhenUsed="1"/>
+    <w:lsdException w:name="HTML Acronym" w:semiHidden="1" w:unhideWhenUsed="1"/>
+    <w:lsdException w:name="HTML Address" w:semiHidden="1" w:unhideWhenUsed="1"/>
+    <w:lsdException w:name="HTML Cite" w:semiHidden="1" w:unhideWhenUsed="1"/>
+    <w:lsdException w:name="HTML Code" w:semiHidden="1" w:unhideWhenUsed="1"/>
+    <w:lsdException w:name="HTML Definition" w:semiHidden="1" w:unhideWhenUsed="1"/>
+    <w:lsdException w:name="HTML Keyboard" w:semiHidden="1" w:unhideWhenUsed="1"/>
+    <w:lsdException w:name="HTML Preformatted" w:semiHidden="1" w:unhideWhenUsed="1"/>
+    <w:lsdException w:name="HTML Sample" w:semiHidden="1" w:unhideWhenUsed="1"/>
+    <w:lsdException w:name="HTML Typewriter" w:semiHidden="1" w:unhideWhenUsed="1"/>
+    <w:lsdException w:name="HTML Variable" w:semiHidden="1" w:unhideWhenUsed="1"/>
+    <w:lsdException w:name="Normal Table" w:semiHidden="1" w:unhideWhenUsed="1"/>
+    <w:lsdException w:name="annotation subject" w:semiHidden="1" w:unhideWhenUsed="1"/>
+    <w:lsdException w:name="No List" w:semiHidden="1" w:unhideWhenUsed="1"/>
+    <w:lsdException w:name="Outline List 1" w:semiHidden="1" w:unhideWhenUsed="1"/>
+    <w:lsdException w:name="Outline List 2" w:semiHidden="1" w:unhideWhenUsed="1"/>
+    <w:lsdException w:name="Outline List 3" w:semiHidden="1" w:unhideWhenUsed="1"/>
+    <w:lsdException w:name="Table Simple 1" w:semiHidden="1" w:unhideWhenUsed="1"/>
+    <w:lsdException w:name="Table Simple 2" w:semiHidden="1" w:unhideWhenUsed="1"/>
+    <w:lsdException w:name="Table Simple 3" w:semiHidden="1" w:unhideWhenUsed="1"/>
+    <w:lsdException w:name="Table Classic 1" w:semiHidden="1" w:unhideWhenUsed="1"/>
+    <w:lsdException w:name="Table Classic 2" w:semiHidden="1" w:unhideWhenUsed="1"/>
+    <w:lsdException w:name="Table Classic 3" w:semiHidden="1" w:unhideWhenUsed="1"/>
+    <w:lsdException w:name="Table Classic 4" w:semiHidden="1" w:unhideWhenUsed="1"/>
+    <w:lsdException w:name="Table Colorful 1" w:semiHidden="1" w:unhideWhenUsed="1"/>
+    <w:lsdException w:name="Table Colorful 2" w:semiHidden="1" w:unhideWhenUsed="1"/>
+    <w:lsdException w:name="Table Colorful 3" w:semiHidden="1" w:unhideWhenUsed="1"/>
+    <w:lsdException w:name="Table Columns 1" w:semiHidden="1" w:unhideWhenUsed="1"/>
+    <w:lsdException w:name="Table Columns 2" w:semiHidden="1" w:unhideWhenUsed="1"/>
+    <w:lsdException w:name="Table Columns 3" w:semiHidden="1" w:unhideWhenUsed="1"/>
+    <w:lsdException w:name="Table Columns 4" w:semiHidden="1" w:unhideWhenUsed="1"/>
+    <w:lsdException w:name="Table Columns 5" w:semiHidden="1" w:unhideWhenUsed="1"/>
+    <w:lsdException w:name="Table Grid 1" w:semiHidden="1" w:unhideWhenUsed="1"/>
+    <w:lsdException w:name="Table Grid 2" w:semiHidden="1" w:unhideWhenUsed="1"/>
+    <w:lsdException w:name="Table Grid 3" w:semiHidden="1" w:unhideWhenUsed="1"/>
+    <w:lsdException w:name="Table Grid 4" w:semiHidden="1" w:unhideWhenUsed="1"/>
+    <w:lsdException w:name="Table Grid 5" w:semiHidden="1" w:unhideWhenUsed="1"/>
+    <w:lsdException w:name="Table Grid 6" w:semiHidden="1" w:unhideWhenUsed="1"/>
+    <w:lsdException w:name="Table Grid 7" w:semiHidden="1" w:unhideWhenUsed="1"/>
+    <w:lsdException w:name="Table Grid 8" w:semiHidden="1" w:unhideWhenUsed="1"/>
+    <w:lsdException w:name="Table List 1" w:semiHidden="1" w:unhideWhenUsed="1"/>
+    <w:lsdException w:name="Table List 2" w:semiHidden="1" w:unhideWhenUsed="1"/>
+    <w:lsdException w:name="Table List 3" w:semiHidden="1" w:unhideWhenUsed="1"/>
+    <w:lsdException w:name="Table List 4" w:semiHidden="1" w:unhideWhenUsed="1"/>
+    <w:lsdException w:name="Table List 5" w:semiHidden="1" w:unhideWhenUsed="1"/>
+    <w:lsdException w:name="Table List 6" w:semiHidden="1" w:unhideWhenUsed="1"/>
+    <w:lsdException w:name="Table List 7" w:semiHidden="1" w:unhideWhenUsed="1"/>
+    <w:lsdException w:name="Table List 8" w:semiHidden="1" w:unhideWhenUsed="1"/>
+    <w:lsdException w:name="Table 3D effects 1" w:semiHidden="1" w:unhideWhenUsed="1"/>
+    <w:lsdException w:name="Table 3D effects 2" w:semiHidden="1" w:unhideWhenUsed="1"/>
+    <w:lsdException w:name="Table 3D effects 3" w:semiHidden="1" w:unhideWhenUsed="1"/>
+    <w:lsdException w:name="Table Contemporary" w:semiHidden="1" w:unhideWhenUsed="1"/>
+    <w:lsdException w:name="Table Elegant" w:semiHidden="1" w:unhideWhenUsed="1"/>
+    <w:lsdException w:name="Table Professional" w:semiHidden="1" w:unhideWhenUsed="1"/>
+    <w:lsdException w:name="Table Subtle 1" w:semiHidden="1" w:unhideWhenUsed="1"/>
+    <w:lsdException w:name="Table Subtle 2" w:semiHidden="1" w:unhideWhenUsed="1"/>
+    <w:lsdException w:name="Table Web 1" w:semiHidden="1" w:unhideWhenUsed="1"/>
+    <w:lsdException w:name="Table Web 2" w:semiHidden="1" w:unhideWhenUsed="1"/>
+    <w:lsdException w:name="Table Web 3" w:semiHidden="1" w:unhideWhenUsed="1"/>
+    <w:lsdException w:name="Balloon Text" w:semiHidden="1" w:unhideWhenUsed="1"/>
+    <w:lsdException w:name="Table Grid" w:uiPriority="39"/>
+    <w:lsdException w:name="Table Theme" w:semiHidden="1" w:unhideWhenUsed="1"/>
+    <w:lsdException w:name="Placeholder Text" w:semiHidden="1"/>
+    <w:lsdException w:name="No Spacing" w:uiPriority="1" w:qFormat="1"/>
+    <w:lsdException w:name="Light Shading" w:uiPriority="60"/>
+    <w:lsdException w:name="Light List" w:uiPriority="61"/>
+    <w:lsdException w:name="Light Grid" w:uiPriority="62"/>
+    <w:lsdException w:name="Medium Shading 1" w:uiPriority="63"/>
+    <w:lsdException w:name="Medium Shading 2" w:uiPriority="64"/>
+    <w:lsdException w:name="Medium List 1" w:uiPriority="65"/>
+    <w:lsdException w:name="Medium List 2" w:uiPriority="66"/>
+    <w:lsdException w:name="Medium Grid 1" w:uiPriority="67"/>
+    <w:lsdException w:name="Medium Grid 2" w:uiPriority="68"/>
+    <w:lsdException w:name="Medium Grid 3" w:uiPriority="69"/>
+    <w:lsdException w:name="Dark List" w:uiPriority="70"/>
+    <w:lsdException w:name="Colorful Shading" w:uiPriority="71"/>
+    <w:lsdException w:name="Colorful List" w:uiPriority="72"/>
+    <w:lsdException w:name="Colorful Grid" w:uiPriority="73"/>
+    <w:lsdException w:name="Light Shading Accent 1" w:uiPriority="60"/>
+    <w:lsdException w:name="Light List Accent 1" w:uiPriority="61"/>
+    <w:lsdException w:name="Light Grid Accent 1" w:uiPriority="62"/>
+    <w:lsdException w:name="Medium Shading 1 Accent 1" w:uiPriority="63"/>
+    <w:lsdException w:name="Medium Shading 2 Accent 1" w:uiPriority="64"/>
+    <w:lsdException w:name="Medium List 1 Accent 1" w:uiPriority="65"/>
+    <w:lsdException w:name="Revision" w:semiHidden="1"/>
+    <w:lsdException w:name="List Paragraph" w:uiPriority="34" w:qFormat="1"/>
+    <w:lsdException w:name="Quote" w:uiPriority="29" w:qFormat="1"/>
+    <w:lsdException w:name="Intense Quote" w:uiPriority="30" w:qFormat="1"/>
+    <w:lsdException w:name="Medium List 2 Accent 1" w:uiPriority="66"/>
+    <w:lsdException w:name="Medium Grid 1 Accent 1" w:uiPriority="67"/>
+    <w:lsdException w:name="Medium Grid 2 Accent 1" w:uiPriority="68"/>
+    <w:lsdException w:name="Medium Grid 3 Accent 1" w:uiPriority="69"/>
+    <w:lsdException w:name="Dark List Accent 1" w:uiPriority="70"/>
+    <w:lsdException w:name="Colorful Shading Accent 1" w:uiPriority="71"/>
+    <w:lsdException w:name="Colorful List Accent 1" w:uiPriority="72"/>
+    <w:lsdException w:name="Colorful Grid Accent 1" w:uiPriority="73"/>
+    <w:lsdException w:name="Light Shading Accent 2" w:uiPriority="60"/>
+    <w:lsdException w:name="Light List Accent 2" w:uiPriority="61"/>
+    <w:lsdException w:name="Light Grid Accent 2" w:uiPriority="62"/>
+    <w:lsdException w:name="Medium Shading 1 Accent 2" w:uiPriority="63"/>
+    <w:lsdException w:name="Medium Shading 2 Accent 2" w:uiPriority="64"/>
+    <w:lsdException w:name="Medium List 1 Accent 2" w:uiPriority="65"/>
+    <w:lsdException w:name="Medium List 2 Accent 2" w:uiPriority="66"/>
+    <w:lsdException w:name="Medium Grid 1 Accent 2" w:uiPriority="67"/>
+    <w:lsdException w:name="Medium Grid 2 Accent 2" w:uiPriority="68"/>
+    <w:lsdException w:name="Medium Grid 3 Accent 2" w:uiPriority="69"/>
+    <w:lsdException w:name="Dark List Accent 2" w:uiPriority="70"/>
+    <w:lsdException w:name="Colorful Shading Accent 2" w:uiPriority="71"/>
+    <w:lsdException w:name="Colorful List Accent 2" w:uiPriority="72"/>
+    <w:lsdException w:name="Colorful Grid Accent 2" w:uiPriority="73"/>
+    <w:lsdException w:name="Light Shading Accent 3" w:uiPriority="60"/>
+    <w:lsdException w:name="Light List Accent 3" w:uiPriority="61"/>
+    <w:lsdException w:name="Light Grid Accent 3" w:uiPriority="62"/>
+    <w:lsdException w:name="Medium Shading 1 Accent 3" w:uiPriority="63"/>
+    <w:lsdException w:name="Medium Shading 2 Accent 3" w:uiPriority="64"/>
+    <w:lsdException w:name="Medium List 1 Accent 3" w:uiPriority="65"/>
+    <w:lsdException w:name="Medium List 2 Accent 3" w:uiPriority="66"/>
+    <w:lsdException w:name="Medium Grid 1 Accent 3" w:uiPriority="67"/>
+    <w:lsdException w:name="Medium Grid 2 Accent 3" w:uiPriority="68"/>
+    <w:lsdException w:name="Medium Grid 3 Accent 3" w:uiPriority="69"/>
+    <w:lsdException w:name="Dark List Accent 3" w:uiPriority="70"/>
+    <w:lsdException w:name="Colorful Shading Accent 3" w:uiPriority="71"/>
+    <w:lsdException w:name="Colorful List Accent 3" w:uiPriority="72"/>
+    <w:lsdException w:name="Colorful Grid Accent 3" w:uiPriority="73"/>
+    <w:lsdException w:name="Light Shading Accent 4" w:uiPriority="60"/>
+    <w:lsdException w:name="Light List Accent 4" w:uiPriority="61"/>
+    <w:lsdException w:name="Light Grid Accent 4" w:uiPriority="62"/>
+    <w:lsdException w:name="Medium Shading 1 Accent 4" w:uiPriority="63"/>
+    <w:lsdException w:name="Medium Shading 2 Accent 4" w:uiPriority="64"/>
+    <w:lsdException w:name="Medium List 1 Accent 4" w:uiPriority="65"/>
+    <w:lsdException w:name="Medium List 2 Accent 4" w:uiPriority="66"/>
+    <w:lsdException w:name="Medium Grid 1 Accent 4" w:uiPriority="67"/>
+    <w:lsdException w:name="Medium Grid 2 Accent 4" w:uiPriority="68"/>
+    <w:lsdException w:name="Medium Grid 3 Accent 4" w:uiPriority="69"/>
+    <w:lsdException w:name="Dark List Accent 4" w:uiPriority="70"/>
+    <w:lsdException w:name="Colorful Shading Accent 4" w:uiPriority="71"/>
+    <w:lsdException w:name="Colorful List Accent 4" w:uiPriority="72"/>
+    <w:lsdException w:name="Colorful Grid Accent 4" w:uiPriority="73"/>
+    <w:lsdException w:name="Light Shading Accent 5" w:uiPriority="60"/>
+    <w:lsdException w:name="Light List Accent 5" w:uiPriority="61"/>
+    <w:lsdException w:name="Light Grid Accent 5" w:uiPriority="62"/>
+    <w:lsdException w:name="Medium Shading 1 Accent 5" w:uiPriority="63"/>
+    <w:lsdException w:name="Medium Shading 2 Accent 5" w:uiPriority="64"/>
+    <w:lsdException w:name="Medium List 1 Accent 5" w:uiPriority="65"/>
+    <w:lsdException w:name="Medium List 2 Accent 5" w:uiPriority="66"/>
+    <w:lsdException w:name="Medium Grid 1 Accent 5" w:uiPriority="67"/>
+    <w:lsdException w:name="Medium Grid 2 Accent 5" w:uiPriority="68"/>
+    <w:lsdException w:name="Medium Grid 3 Accent 5" w:uiPriority="69"/>
+    <w:lsdException w:name="Dark List Accent 5" w:uiPriority="70"/>
+    <w:lsdException w:name="Colorful Shading Accent 5" w:uiPriority="71"/>
+    <w:lsdException w:name="Colorful List Accent 5" w:uiPriority="72"/>
+    <w:lsdException w:name="Colorful Grid Accent 5" w:uiPriority="73"/>
+    <w:lsdException w:name="Light Shading Accent 6" w:uiPriority="60"/>
+    <w:lsdException w:name="Light List Accent 6" w:uiPriority="61"/>
+    <w:lsdException w:name="Light Grid Accent 6" w:uiPriority="62"/>
+    <w:lsdException w:name="Medium Shading 1 Accent 6" w:uiPriority="63"/>
+    <w:lsdException w:name="Medium Shading 2 Accent 6" w:uiPriority="64"/>
+    <w:lsdException w:name="Medium List 1 Accent 6" w:uiPriority="65"/>
+    <w:lsdException w:name="Medium List 2 Accent 6" w:uiPriority="66"/>
+    <w:lsdException w:name="Medium Grid 1 Accent 6" w:uiPriority="67"/>
+    <w:lsdException w:name="Medium Grid 2 Accent 6" w:uiPriority="68"/>
+    <w:lsdException w:name="Medium Grid 3 Accent 6" w:uiPriority="69"/>
+    <w:lsdException w:name="Dark List Accent 6" w:uiPriority="70"/>
+    <w:lsdException w:name="Colorful Shading Accent 6" w:uiPriority="71"/>
+    <w:lsdException w:name="Colorful List Accent 6" w:uiPriority="72"/>
+    <w:lsdException w:name="Colorful Grid Accent 6" w:uiPriority="73"/>
+    <w:lsdException w:name="Subtle Emphasis" w:uiPriority="19" w:qFormat="1"/>
+    <w:lsdException w:name="Intense Emphasis" w:uiPriority="21" w:qFormat="1"/>
+    <w:lsdException w:name="Subtle Reference" w:uiPriority="31" w:qFormat="1"/>
+    <w:lsdException w:name="Intense Reference" w:uiPriority="32" w:qFormat="1"/>
+    <w:lsdException w:name="Book Title" w:uiPriority="33" w:qFormat="1"/>
+    <w:lsdException w:name="Bibliography" w:semiHidden="1" w:uiPriority="37" w:unhideWhenUsed="1"/>
+    <w:lsdException w:name="TOC Heading" w:semiHidden="1" w:uiPriority="39" w:unhideWhenUsed="1" w:qFormat="1"/>
+    <w:lsdException w:name="Plain Table 1" w:uiPriority="41"/>
+    <w:lsdException w:name="Plain Table 2" w:uiPriority="42"/>
+    <w:lsdException w:name="Plain Table 3" w:uiPriority="43"/>
+    <w:lsdException w:name="Plain Table 4" w:uiPriority="44"/>
+    <w:lsdException w:name="Plain Table 5" w:uiPriority="45"/>
+    <w:lsdException w:name="Grid Table Light" w:uiPriority="40"/>
+    <w:lsdException w:name="Grid Table 1 Light" w:uiPriority="46"/>
+    <w:lsdException w:name="Grid Table 2" w:uiPriority="47"/>
+    <w:lsdException w:name="Grid Table 3" w:uiPriority="48"/>
+    <w:lsdException w:name="Grid Table 4" w:uiPriority="49"/>
+    <w:lsdException w:name="Grid Table 5 Dark" w:uiPriority="50"/>
+    <w:lsdException w:name="Grid Table 6 Colorful" w:uiPriority="51"/>
+    <w:lsdException w:name="Grid Table 7 Colorful" w:uiPriority="52"/>
+    <w:lsdException w:name="Grid Table 1 Light Accent 1" w:uiPriority="46"/>
+    <w:lsdException w:name="Grid Table 2 Accent 1" w:uiPriority="47"/>
+    <w:lsdException w:name="Grid Table 3 Accent 1" w:uiPriority="48"/>
+    <w:lsdException w:name="Grid Table 4 Accent 1" w:uiPriority="49"/>
+    <w:lsdException w:name="Grid Table 5 Dark Accent 1" w:uiPriority="50"/>
+    <w:lsdException w:name="Grid Table 6 Colorful Accent 1" w:uiPriority="51"/>
+    <w:lsdException w:name="Grid Table 7 Colorful Accent 1" w:uiPriority="52"/>
+    <w:lsdException w:name="Grid Table 1 Light Accent 2" w:uiPriority="46"/>
+    <w:lsdException w:name="Grid Table 2 Accent 2" w:uiPriority="47"/>
+    <w:lsdException w:name="Grid Table 3 Accent 2" w:uiPriority="48"/>
+    <w:lsdException w:name="Grid Table 4 Accent 2" w:uiPriority="49"/>
+    <w:lsdException w:name="Grid Table 5 Dark Accent 2" w:uiPriority="50"/>
+    <w:lsdException w:name="Grid Table 6 Colorful Accent 2" w:uiPriority="51"/>
+    <w:lsdException w:name="Grid Table 7 Colorful Accent 2" w:uiPriority="52"/>
+    <w:lsdException w:name="Grid Table 1 Light Accent 3" w:uiPriority="46"/>
+    <w:lsdException w:name="Grid Table 2 Accent 3" w:uiPriority="47"/>
+    <w:lsdException w:name="Grid Table 3 Accent 3" w:uiPriority="48"/>
+    <w:lsdException w:name="Grid Table 4 Accent 3" w:uiPriority="49"/>
+    <w:lsdException w:name="Grid Table 5 Dark Accent 3" w:uiPriority="50"/>
+    <w:lsdException w:name="Grid Table 6 Colorful Accent 3" w:uiPriority="51"/>
+    <w:lsdException w:name="Grid Table 7 Colorful Accent 3" w:uiPriority="52"/>
+    <w:lsdException w:name="Grid Table 1 Light Accent 4" w:uiPriority="46"/>
+    <w:lsdException w:name="Grid Table 2 Accent 4" w:uiPriority="47"/>
+    <w:lsdException w:name="Grid Table 3 Accent 4" w:uiPriority="48"/>
+    <w:lsdException w:name="Grid Table 4 Accent 4" w:uiPriority="49"/>
+    <w:lsdException w:name="Grid Table 5 Dark Accent 4" w:uiPriority="50"/>
+    <w:lsdException w:name="Grid Table 6 Colorful Accent 4" w:uiPriority="51"/>
+    <w:lsdException w:name="Grid Table 7 Colorful Accent 4" w:uiPriority="52"/>
+    <w:lsdException w:name="Grid Table 1 Light Accent 5" w:uiPriority="46"/>
+    <w:lsdException w:name="Grid Table 2 Accent 5" w:uiPriority="47"/>
+    <w:lsdException w:name="Grid Table 3 Accent 5" w:uiPriority="48"/>
+    <w:lsdException w:name="Grid Table 4 Accent 5" w:uiPriority="49"/>
+    <w:lsdException w:name="Grid Table 5 Dark Accent 5" w:uiPriority="50"/>
+    <w:lsdException w:name="Grid Table 6 Colorful Accent 5" w:uiPriority="51"/>
+    <w:lsdException w:name="Grid Table 7 Colorful Accent 5" w:uiPriority="52"/>
+    <w:lsdException w:name="Grid Table 1 Light Accent 6" w:uiPriority="46"/>
+    <w:lsdException w:name="Grid Table 2 Accent 6" w:uiPriority="47"/>
+    <w:lsdException w:name="Grid Table 3 Accent 6" w:uiPriority="48"/>
+    <w:lsdException w:name="Grid Table 4 Accent 6" w:uiPriority="49"/>
+    <w:lsdException w:name="Grid Table 5 Dark Accent 6" w:uiPriority="50"/>
+    <w:lsdException w:name="Grid Table 6 Colorful Accent 6" w:uiPriority="51"/>
+    <w:lsdException w:name="Grid Table 7 Colorful Accent 6" w:uiPriority="52"/>
+    <w:lsdException w:name="List Table 1 Light" w:uiPriority="46"/>
+    <w:lsdException w:name="List Table 2" w:uiPriority="47"/>
+    <w:lsdException w:name="List Table 3" w:uiPriority="48"/>
+    <w:lsdException w:name="List Table 4" w:uiPriority="49"/>
+    <w:lsdException w:name="List Table 5 Dark" w:uiPriority="50"/>
+    <w:lsdException w:name="List Table 6 Colorful" w:uiPriority="51"/>
+    <w:lsdException w:name="List Table 7 Colorful" w:uiPriority="52"/>
+    <w:lsdException w:name="List Table 1 Light Accent 1" w:uiPriority="46"/>
+    <w:lsdException w:name="List Table 2 Accent 1" w:uiPriority="47"/>
+    <w:lsdException w:name="List Table 3 Accent 1" w:uiPriority="48"/>
+    <w:lsdException w:name="List Table 4 Accent 1" w:uiPriority="49"/>
+    <w:lsdException w:name="List Table 5 Dark Accent 1" w:uiPriority="50"/>
+    <w:lsdException w:name="List Table 6 Colorful Accent 1" w:uiPriority="51"/>
+    <w:lsdException w:name="List Table 7 Colorful Accent 1" w:uiPriority="52"/>
+    <w:lsdException w:name="List Table 1 Light Accent 2" w:uiPriority="46"/>
+    <w:lsdException w:name="List Table 2 Accent 2" w:uiPriority="47"/>
+    <w:lsdException w:name="List Table 3 Accent 2" w:uiPriority="48"/>
+    <w:lsdException w:name="List Table 4 Accent 2" w:uiPriority="49"/>
+    <w:lsdException w:name="List Table 5 Dark Accent 2" w:uiPriority="50"/>
+    <w:lsdException w:name="List Table 6 Colorful Accent 2" w:uiPriority="51"/>
+    <w:lsdException w:name="List Table 7 Colorful Accent 2" w:uiPriority="52"/>
+    <w:lsdException w:name="List Table 1 Light Accent 3" w:uiPriority="46"/>
+    <w:lsdException w:name="List Table 2 Accent 3" w:uiPriority="47"/>
+    <w:lsdException w:name="List Table 3 Accent 3" w:uiPriority="48"/>
+    <w:lsdException w:name="List Table 4 Accent 3" w:uiPriority="49"/>
+    <w:lsdException w:name="List Table 5 Dark Accent 3" w:uiPriority="50"/>
+    <w:lsdException w:name="List Table 6 Colorful Accent 3" w:uiPriority="51"/>
+    <w:lsdException w:name="List Table 7 Colorful Accent 3" w:uiPriority="52"/>
+    <w:lsdException w:name="List Table 1 Light Accent 4" w:uiPriority="46"/>
+    <w:lsdException w:name="List Table 2 Accent 4" w:uiPriority="47"/>
+    <w:lsdException w:name="List Table 3 Accent 4" w:uiPriority="48"/>
+    <w:lsdException w:name="List Table 4 Accent 4" w:uiPriority="49"/>
+    <w:lsdException w:name="List Table 5 Dark Accent 4" w:uiPriority="50"/>
+    <w:lsdException w:name="List Table 6 Colorful Accent 4" w:uiPriority="51"/>
+    <w:lsdException w:name="List Table 7 Colorful Accent 4" w:uiPriority="52"/>
+    <w:lsdException w:name="List Table 1 Light Accent 5" w:uiPriority="46"/>
+    <w:lsdException w:name="List Table 2 Accent 5" w:uiPriority="47"/>
+    <w:lsdException w:name="List Table 3 Accent 5" w:uiPriority="48"/>
+    <w:lsdException w:name="List Table 4 Accent 5" w:uiPriority="49"/>
+    <w:lsdException w:name="List Table 5 Dark Accent 5" w:uiPriority="50"/>
+    <w:lsdException w:name="List Table 6 Colorful Accent 5" w:uiPriority="51"/>
+    <w:lsdException w:name="List Table 7 Colorful Accent 5" w:uiPriority="52"/>
+    <w:lsdException w:name="List Table 1 Light Accent 6" w:uiPriority="46"/>
+    <w:lsdException w:name="List Table 2 Accent 6" w:uiPriority="47"/>
+    <w:lsdException w:name="List Table 3 Accent 6" w:uiPriority="48"/>
+    <w:lsdException w:name="List Table 4 Accent 6" w:uiPriority="49"/>
+    <w:lsdException w:name="List Table 5 Dark Accent 6" w:uiPriority="50"/>
+    <w:lsdException w:name="List Table 6 Colorful Accent 6" w:uiPriority="51"/>
+    <w:lsdException w:name="List Table 7 Colorful Accent 6" w:uiPriority="52"/>
+  </w:latentStyles>
+  <w:style w:type="paragraph" w:default="1" w:styleId="Normal">
+    <w:name w:val="Normal"/>
+    <w:qFormat/>
+  </w:style>
+  <w:style w:type="character" w:default="1" w:styleId="DefaultParagraphFont">
+    <w:name w:val="Default Paragraph Font"/>
+    <w:uiPriority w:val="1"/>
+    <w:semiHidden/>
+    <w:unhideWhenUsed/>
+  </w:style>
+  <w:style w:type="table" w:default="1" w:styleId="TableNormal">
+    <w:name w:val="Normal Table"/>
+    <w:uiPriority w:val="99"/>
+    <w:semiHidden/>
+    <w:unhideWhenUsed/>
+    <w:tblPr>
+      <w:tblInd w:w="0" w:type="dxa"/>
+      <w:tblCellMar>
+        <w:top w:w="0" w:type="dxa"/>
+        <w:left w:w="108" w:type="dxa"/>
+        <w:bottom w:w="0" w:type="dxa"/>
+        <w:right w:w="108" w:type="dxa"/>
+      </w:tblCellMar>
+    </w:tblPr>
+  </w:style>
+  <w:style w:type="numbering" w:default="1" w:styleId="NoList">
+    <w:name w:val="No List"/>
+    <w:uiPriority w:val="99"/>
+    <w:semiHidden/>
+    <w:unhideWhenUsed/>
+  </w:style>
+  <w:style w:type="paragraph" w:customStyle="1" w:styleId="8E6AA516406F4A7DA38F2F078EACA97E">
+    <w:name w:val="8E6AA516406F4A7DA38F2F078EACA97E"/>
+    <w:rsid w:val="00847E8C"/>
+  </w:style>
+  <w:style w:type="paragraph" w:customStyle="1" w:styleId="AE2846406828430999E007902216725D">
+    <w:name w:val="AE2846406828430999E007902216725D"/>
+    <w:rsid w:val="00847E8C"/>
+  </w:style>
+  <w:style w:type="paragraph" w:customStyle="1" w:styleId="7A662C950B084575890F2D761DF5EFD4">
+    <w:name w:val="7A662C950B084575890F2D761DF5EFD4"/>
+    <w:rsid w:val="00847E8C"/>
+  </w:style>
+  <w:style w:type="paragraph" w:customStyle="1" w:styleId="CD873C1322324003AF1230ED15F9E17D">
+    <w:name w:val="CD873C1322324003AF1230ED15F9E17D"/>
+    <w:rsid w:val="00847E8C"/>
+  </w:style>
+  <w:style w:type="paragraph" w:customStyle="1" w:styleId="8C650FA35B2846E59F097E97AF143655">
+    <w:name w:val="8C650FA35B2846E59F097E97AF143655"/>
+    <w:rsid w:val="00847E8C"/>
+  </w:style>
+</w:styles>
+</file>
+
+<file path=word/glossary/webSettings.xml><?xml version="1.0" encoding="utf-8"?>
+<w:webSettings xmlns:mc="http://schemas.openxmlformats.org/markup-compatibility/2006" xmlns:r="http://schemas.openxmlformats.org/officeDocument/2006/relationships" xmlns:w="http://schemas.openxmlformats.org/wordprocessingml/2006/main" xmlns:w14="http://schemas.microsoft.com/office/word/2010/wordml" xmlns:w15="http://schemas.microsoft.com/office/word/2012/wordml" mc:Ignorable="w14 w15">
+  <w:optimizeForBrowser/>
+  <w:allowPNG/>
+</w:webSettings>
 </file>
 
 <file path=word/theme/theme1.xml><?xml version="1.0" encoding="utf-8"?>
@@ -5391,7 +8838,7 @@
 </file>
 
 <file path=customXml/itemProps1.xml><?xml version="1.0" encoding="utf-8"?>
-<ds:datastoreItem xmlns:ds="http://schemas.openxmlformats.org/officeDocument/2006/customXml" ds:itemID="{4A911A1D-6A9C-41D9-84A8-E9B9691D4E4C}">
+<ds:datastoreItem xmlns:ds="http://schemas.openxmlformats.org/officeDocument/2006/customXml" ds:itemID="{F6B572EA-018D-4F47-B8E5-EE8B7459C877}">
   <ds:schemaRefs>
     <ds:schemaRef ds:uri="http://schemas.openxmlformats.org/officeDocument/2006/bibliography"/>
   </ds:schemaRefs>

</xml_diff>